<commit_message>
Polish wording of migrate to corp BI paragraph
</commit_message>
<xml_diff>
--- a/BismNormalizer/Model Comparison and Merging for Analysis Services.docx
+++ b/BismNormalizer/Model Comparison and Merging for Analysis Services.docx
@@ -373,8 +373,6 @@
             <w:t>Contents</w:t>
           </w:r>
         </w:p>
-        <w:bookmarkStart w:id="2" w:name="_GoBack"/>
-        <w:bookmarkEnd w:id="2"/>
         <w:p>
           <w:pPr>
             <w:pStyle w:val="TOC1"/>
@@ -404,7 +402,7 @@
             </w:rPr>
             <w:fldChar w:fldCharType="separate"/>
           </w:r>
-          <w:hyperlink w:anchor="_Toc488160612" w:history="1">
+          <w:hyperlink w:anchor="_Toc488215986" w:history="1">
             <w:r>
               <w:rPr>
                 <w:rStyle w:val="Hyperlink"/>
@@ -431,7 +429,7 @@
                 <w:noProof/>
                 <w:webHidden/>
               </w:rPr>
-              <w:instrText xml:space="preserve"> PAGEREF _Toc488160612 \h </w:instrText>
+              <w:instrText xml:space="preserve"> PAGEREF _Toc488215986 \h </w:instrText>
             </w:r>
             <w:r>
               <w:rPr>
@@ -473,7 +471,7 @@
               <w:noProof/>
             </w:rPr>
           </w:pPr>
-          <w:hyperlink w:anchor="_Toc488160613" w:history="1">
+          <w:hyperlink w:anchor="_Toc488215987" w:history="1">
             <w:r>
               <w:rPr>
                 <w:rStyle w:val="Hyperlink"/>
@@ -500,7 +498,7 @@
                 <w:noProof/>
                 <w:webHidden/>
               </w:rPr>
-              <w:instrText xml:space="preserve"> PAGEREF _Toc488160613 \h </w:instrText>
+              <w:instrText xml:space="preserve"> PAGEREF _Toc488215987 \h </w:instrText>
             </w:r>
             <w:r>
               <w:rPr>
@@ -542,7 +540,7 @@
               <w:noProof/>
             </w:rPr>
           </w:pPr>
-          <w:hyperlink w:anchor="_Toc488160614" w:history="1">
+          <w:hyperlink w:anchor="_Toc488215988" w:history="1">
             <w:r>
               <w:rPr>
                 <w:rStyle w:val="Hyperlink"/>
@@ -569,7 +567,7 @@
                 <w:noProof/>
                 <w:webHidden/>
               </w:rPr>
-              <w:instrText xml:space="preserve"> PAGEREF _Toc488160614 \h </w:instrText>
+              <w:instrText xml:space="preserve"> PAGEREF _Toc488215988 \h </w:instrText>
             </w:r>
             <w:r>
               <w:rPr>
@@ -611,7 +609,7 @@
               <w:noProof/>
             </w:rPr>
           </w:pPr>
-          <w:hyperlink w:anchor="_Toc488160615" w:history="1">
+          <w:hyperlink w:anchor="_Toc488215989" w:history="1">
             <w:r>
               <w:rPr>
                 <w:rStyle w:val="Hyperlink"/>
@@ -638,7 +636,7 @@
                 <w:noProof/>
                 <w:webHidden/>
               </w:rPr>
-              <w:instrText xml:space="preserve"> PAGEREF _Toc488160615 \h </w:instrText>
+              <w:instrText xml:space="preserve"> PAGEREF _Toc488215989 \h </w:instrText>
             </w:r>
             <w:r>
               <w:rPr>
@@ -680,7 +678,7 @@
               <w:noProof/>
             </w:rPr>
           </w:pPr>
-          <w:hyperlink w:anchor="_Toc488160616" w:history="1">
+          <w:hyperlink w:anchor="_Toc488215990" w:history="1">
             <w:r>
               <w:rPr>
                 <w:rStyle w:val="Hyperlink"/>
@@ -707,7 +705,7 @@
                 <w:noProof/>
                 <w:webHidden/>
               </w:rPr>
-              <w:instrText xml:space="preserve"> PAGEREF _Toc488160616 \h </w:instrText>
+              <w:instrText xml:space="preserve"> PAGEREF _Toc488215990 \h </w:instrText>
             </w:r>
             <w:r>
               <w:rPr>
@@ -749,7 +747,7 @@
               <w:noProof/>
             </w:rPr>
           </w:pPr>
-          <w:hyperlink w:anchor="_Toc488160617" w:history="1">
+          <w:hyperlink w:anchor="_Toc488215991" w:history="1">
             <w:r>
               <w:rPr>
                 <w:rStyle w:val="Hyperlink"/>
@@ -776,7 +774,7 @@
                 <w:noProof/>
                 <w:webHidden/>
               </w:rPr>
-              <w:instrText xml:space="preserve"> PAGEREF _Toc488160617 \h </w:instrText>
+              <w:instrText xml:space="preserve"> PAGEREF _Toc488215991 \h </w:instrText>
             </w:r>
             <w:r>
               <w:rPr>
@@ -818,7 +816,7 @@
               <w:noProof/>
             </w:rPr>
           </w:pPr>
-          <w:hyperlink w:anchor="_Toc488160618" w:history="1">
+          <w:hyperlink w:anchor="_Toc488215992" w:history="1">
             <w:r>
               <w:rPr>
                 <w:rStyle w:val="Hyperlink"/>
@@ -845,7 +843,7 @@
                 <w:noProof/>
                 <w:webHidden/>
               </w:rPr>
-              <w:instrText xml:space="preserve"> PAGEREF _Toc488160618 \h </w:instrText>
+              <w:instrText xml:space="preserve"> PAGEREF _Toc488215992 \h </w:instrText>
             </w:r>
             <w:r>
               <w:rPr>
@@ -887,7 +885,7 @@
               <w:noProof/>
             </w:rPr>
           </w:pPr>
-          <w:hyperlink w:anchor="_Toc488160619" w:history="1">
+          <w:hyperlink w:anchor="_Toc488215993" w:history="1">
             <w:r>
               <w:rPr>
                 <w:rStyle w:val="Hyperlink"/>
@@ -914,7 +912,7 @@
                 <w:noProof/>
                 <w:webHidden/>
               </w:rPr>
-              <w:instrText xml:space="preserve"> PAGEREF _Toc488160619 \h </w:instrText>
+              <w:instrText xml:space="preserve"> PAGEREF _Toc488215993 \h </w:instrText>
             </w:r>
             <w:r>
               <w:rPr>
@@ -956,7 +954,7 @@
               <w:noProof/>
             </w:rPr>
           </w:pPr>
-          <w:hyperlink w:anchor="_Toc488160620" w:history="1">
+          <w:hyperlink w:anchor="_Toc488215994" w:history="1">
             <w:r>
               <w:rPr>
                 <w:rStyle w:val="Hyperlink"/>
@@ -983,7 +981,7 @@
                 <w:noProof/>
                 <w:webHidden/>
               </w:rPr>
-              <w:instrText xml:space="preserve"> PAGEREF _Toc488160620 \h </w:instrText>
+              <w:instrText xml:space="preserve"> PAGEREF _Toc488215994 \h </w:instrText>
             </w:r>
             <w:r>
               <w:rPr>
@@ -1025,7 +1023,7 @@
               <w:noProof/>
             </w:rPr>
           </w:pPr>
-          <w:hyperlink w:anchor="_Toc488160621" w:history="1">
+          <w:hyperlink w:anchor="_Toc488215995" w:history="1">
             <w:r>
               <w:rPr>
                 <w:rStyle w:val="Hyperlink"/>
@@ -1052,7 +1050,7 @@
                 <w:noProof/>
                 <w:webHidden/>
               </w:rPr>
-              <w:instrText xml:space="preserve"> PAGEREF _Toc488160621 \h </w:instrText>
+              <w:instrText xml:space="preserve"> PAGEREF _Toc488215995 \h </w:instrText>
             </w:r>
             <w:r>
               <w:rPr>
@@ -1094,7 +1092,7 @@
               <w:noProof/>
             </w:rPr>
           </w:pPr>
-          <w:hyperlink w:anchor="_Toc488160622" w:history="1">
+          <w:hyperlink w:anchor="_Toc488215996" w:history="1">
             <w:r>
               <w:rPr>
                 <w:rStyle w:val="Hyperlink"/>
@@ -1121,7 +1119,7 @@
                 <w:noProof/>
                 <w:webHidden/>
               </w:rPr>
-              <w:instrText xml:space="preserve"> PAGEREF _Toc488160622 \h </w:instrText>
+              <w:instrText xml:space="preserve"> PAGEREF _Toc488215996 \h </w:instrText>
             </w:r>
             <w:r>
               <w:rPr>
@@ -1163,7 +1161,7 @@
               <w:noProof/>
             </w:rPr>
           </w:pPr>
-          <w:hyperlink w:anchor="_Toc488160623" w:history="1">
+          <w:hyperlink w:anchor="_Toc488215997" w:history="1">
             <w:r>
               <w:rPr>
                 <w:rStyle w:val="Hyperlink"/>
@@ -1190,7 +1188,7 @@
                 <w:noProof/>
                 <w:webHidden/>
               </w:rPr>
-              <w:instrText xml:space="preserve"> PAGEREF _Toc488160623 \h </w:instrText>
+              <w:instrText xml:space="preserve"> PAGEREF _Toc488215997 \h </w:instrText>
             </w:r>
             <w:r>
               <w:rPr>
@@ -1232,7 +1230,7 @@
               <w:noProof/>
             </w:rPr>
           </w:pPr>
-          <w:hyperlink w:anchor="_Toc488160624" w:history="1">
+          <w:hyperlink w:anchor="_Toc488215998" w:history="1">
             <w:r>
               <w:rPr>
                 <w:rStyle w:val="Hyperlink"/>
@@ -1259,7 +1257,7 @@
                 <w:noProof/>
                 <w:webHidden/>
               </w:rPr>
-              <w:instrText xml:space="preserve"> PAGEREF _Toc488160624 \h </w:instrText>
+              <w:instrText xml:space="preserve"> PAGEREF _Toc488215998 \h </w:instrText>
             </w:r>
             <w:r>
               <w:rPr>
@@ -1301,7 +1299,7 @@
               <w:noProof/>
             </w:rPr>
           </w:pPr>
-          <w:hyperlink w:anchor="_Toc488160625" w:history="1">
+          <w:hyperlink w:anchor="_Toc488215999" w:history="1">
             <w:r>
               <w:rPr>
                 <w:rStyle w:val="Hyperlink"/>
@@ -1328,7 +1326,7 @@
                 <w:noProof/>
                 <w:webHidden/>
               </w:rPr>
-              <w:instrText xml:space="preserve"> PAGEREF _Toc488160625 \h </w:instrText>
+              <w:instrText xml:space="preserve"> PAGEREF _Toc488215999 \h </w:instrText>
             </w:r>
             <w:r>
               <w:rPr>
@@ -1370,7 +1368,7 @@
               <w:noProof/>
             </w:rPr>
           </w:pPr>
-          <w:hyperlink w:anchor="_Toc488160626" w:history="1">
+          <w:hyperlink w:anchor="_Toc488216000" w:history="1">
             <w:r>
               <w:rPr>
                 <w:rStyle w:val="Hyperlink"/>
@@ -1397,7 +1395,7 @@
                 <w:noProof/>
                 <w:webHidden/>
               </w:rPr>
-              <w:instrText xml:space="preserve"> PAGEREF _Toc488160626 \h </w:instrText>
+              <w:instrText xml:space="preserve"> PAGEREF _Toc488216000 \h </w:instrText>
             </w:r>
             <w:r>
               <w:rPr>
@@ -1439,7 +1437,7 @@
               <w:noProof/>
             </w:rPr>
           </w:pPr>
-          <w:hyperlink w:anchor="_Toc488160627" w:history="1">
+          <w:hyperlink w:anchor="_Toc488216001" w:history="1">
             <w:r>
               <w:rPr>
                 <w:rStyle w:val="Hyperlink"/>
@@ -1466,7 +1464,7 @@
                 <w:noProof/>
                 <w:webHidden/>
               </w:rPr>
-              <w:instrText xml:space="preserve"> PAGEREF _Toc488160627 \h </w:instrText>
+              <w:instrText xml:space="preserve"> PAGEREF _Toc488216001 \h </w:instrText>
             </w:r>
             <w:r>
               <w:rPr>
@@ -1508,7 +1506,7 @@
               <w:noProof/>
             </w:rPr>
           </w:pPr>
-          <w:hyperlink w:anchor="_Toc488160628" w:history="1">
+          <w:hyperlink w:anchor="_Toc488216002" w:history="1">
             <w:r>
               <w:rPr>
                 <w:rStyle w:val="Hyperlink"/>
@@ -1535,7 +1533,7 @@
                 <w:noProof/>
                 <w:webHidden/>
               </w:rPr>
-              <w:instrText xml:space="preserve"> PAGEREF _Toc488160628 \h </w:instrText>
+              <w:instrText xml:space="preserve"> PAGEREF _Toc488216002 \h </w:instrText>
             </w:r>
             <w:r>
               <w:rPr>
@@ -1577,7 +1575,7 @@
               <w:noProof/>
             </w:rPr>
           </w:pPr>
-          <w:hyperlink w:anchor="_Toc488160629" w:history="1">
+          <w:hyperlink w:anchor="_Toc488216003" w:history="1">
             <w:r>
               <w:rPr>
                 <w:rStyle w:val="Hyperlink"/>
@@ -1604,7 +1602,7 @@
                 <w:noProof/>
                 <w:webHidden/>
               </w:rPr>
-              <w:instrText xml:space="preserve"> PAGEREF _Toc488160629 \h </w:instrText>
+              <w:instrText xml:space="preserve"> PAGEREF _Toc488216003 \h </w:instrText>
             </w:r>
             <w:r>
               <w:rPr>
@@ -1646,7 +1644,7 @@
               <w:noProof/>
             </w:rPr>
           </w:pPr>
-          <w:hyperlink w:anchor="_Toc488160630" w:history="1">
+          <w:hyperlink w:anchor="_Toc488216004" w:history="1">
             <w:r>
               <w:rPr>
                 <w:rStyle w:val="Hyperlink"/>
@@ -1673,7 +1671,7 @@
                 <w:noProof/>
                 <w:webHidden/>
               </w:rPr>
-              <w:instrText xml:space="preserve"> PAGEREF _Toc488160630 \h </w:instrText>
+              <w:instrText xml:space="preserve"> PAGEREF _Toc488216004 \h </w:instrText>
             </w:r>
             <w:r>
               <w:rPr>
@@ -1715,7 +1713,7 @@
               <w:noProof/>
             </w:rPr>
           </w:pPr>
-          <w:hyperlink w:anchor="_Toc488160631" w:history="1">
+          <w:hyperlink w:anchor="_Toc488216005" w:history="1">
             <w:r>
               <w:rPr>
                 <w:rStyle w:val="Hyperlink"/>
@@ -1742,7 +1740,7 @@
                 <w:noProof/>
                 <w:webHidden/>
               </w:rPr>
-              <w:instrText xml:space="preserve"> PAGEREF _Toc488160631 \h </w:instrText>
+              <w:instrText xml:space="preserve"> PAGEREF _Toc488216005 \h </w:instrText>
             </w:r>
             <w:r>
               <w:rPr>
@@ -1784,7 +1782,7 @@
               <w:noProof/>
             </w:rPr>
           </w:pPr>
-          <w:hyperlink w:anchor="_Toc488160632" w:history="1">
+          <w:hyperlink w:anchor="_Toc488216006" w:history="1">
             <w:r>
               <w:rPr>
                 <w:rStyle w:val="Hyperlink"/>
@@ -1811,7 +1809,7 @@
                 <w:noProof/>
                 <w:webHidden/>
               </w:rPr>
-              <w:instrText xml:space="preserve"> PAGEREF _Toc488160632 \h </w:instrText>
+              <w:instrText xml:space="preserve"> PAGEREF _Toc488216006 \h </w:instrText>
             </w:r>
             <w:r>
               <w:rPr>
@@ -1853,7 +1851,7 @@
               <w:noProof/>
             </w:rPr>
           </w:pPr>
-          <w:hyperlink w:anchor="_Toc488160633" w:history="1">
+          <w:hyperlink w:anchor="_Toc488216007" w:history="1">
             <w:r>
               <w:rPr>
                 <w:rStyle w:val="Hyperlink"/>
@@ -1880,7 +1878,7 @@
                 <w:noProof/>
                 <w:webHidden/>
               </w:rPr>
-              <w:instrText xml:space="preserve"> PAGEREF _Toc488160633 \h </w:instrText>
+              <w:instrText xml:space="preserve"> PAGEREF _Toc488216007 \h </w:instrText>
             </w:r>
             <w:r>
               <w:rPr>
@@ -1922,7 +1920,7 @@
               <w:noProof/>
             </w:rPr>
           </w:pPr>
-          <w:hyperlink w:anchor="_Toc488160634" w:history="1">
+          <w:hyperlink w:anchor="_Toc488216008" w:history="1">
             <w:r>
               <w:rPr>
                 <w:rStyle w:val="Hyperlink"/>
@@ -1949,7 +1947,7 @@
                 <w:noProof/>
                 <w:webHidden/>
               </w:rPr>
-              <w:instrText xml:space="preserve"> PAGEREF _Toc488160634 \h </w:instrText>
+              <w:instrText xml:space="preserve"> PAGEREF _Toc488216008 \h </w:instrText>
             </w:r>
             <w:r>
               <w:rPr>
@@ -1991,7 +1989,7 @@
               <w:noProof/>
             </w:rPr>
           </w:pPr>
-          <w:hyperlink w:anchor="_Toc488160635" w:history="1">
+          <w:hyperlink w:anchor="_Toc488216009" w:history="1">
             <w:r>
               <w:rPr>
                 <w:rStyle w:val="Hyperlink"/>
@@ -2018,7 +2016,7 @@
                 <w:noProof/>
                 <w:webHidden/>
               </w:rPr>
-              <w:instrText xml:space="preserve"> PAGEREF _Toc488160635 \h </w:instrText>
+              <w:instrText xml:space="preserve"> PAGEREF _Toc488216009 \h </w:instrText>
             </w:r>
             <w:r>
               <w:rPr>
@@ -2060,7 +2058,7 @@
               <w:noProof/>
             </w:rPr>
           </w:pPr>
-          <w:hyperlink w:anchor="_Toc488160636" w:history="1">
+          <w:hyperlink w:anchor="_Toc488216010" w:history="1">
             <w:r>
               <w:rPr>
                 <w:rStyle w:val="Hyperlink"/>
@@ -2087,7 +2085,7 @@
                 <w:noProof/>
                 <w:webHidden/>
               </w:rPr>
-              <w:instrText xml:space="preserve"> PAGEREF _Toc488160636 \h </w:instrText>
+              <w:instrText xml:space="preserve"> PAGEREF _Toc488216010 \h </w:instrText>
             </w:r>
             <w:r>
               <w:rPr>
@@ -2129,7 +2127,7 @@
               <w:noProof/>
             </w:rPr>
           </w:pPr>
-          <w:hyperlink w:anchor="_Toc488160637" w:history="1">
+          <w:hyperlink w:anchor="_Toc488216011" w:history="1">
             <w:r>
               <w:rPr>
                 <w:rStyle w:val="Hyperlink"/>
@@ -2156,7 +2154,7 @@
                 <w:noProof/>
                 <w:webHidden/>
               </w:rPr>
-              <w:instrText xml:space="preserve"> PAGEREF _Toc488160637 \h </w:instrText>
+              <w:instrText xml:space="preserve"> PAGEREF _Toc488216011 \h </w:instrText>
             </w:r>
             <w:r>
               <w:rPr>
@@ -2198,7 +2196,7 @@
               <w:noProof/>
             </w:rPr>
           </w:pPr>
-          <w:hyperlink w:anchor="_Toc488160638" w:history="1">
+          <w:hyperlink w:anchor="_Toc488216012" w:history="1">
             <w:r>
               <w:rPr>
                 <w:rStyle w:val="Hyperlink"/>
@@ -2225,7 +2223,7 @@
                 <w:noProof/>
                 <w:webHidden/>
               </w:rPr>
-              <w:instrText xml:space="preserve"> PAGEREF _Toc488160638 \h </w:instrText>
+              <w:instrText xml:space="preserve"> PAGEREF _Toc488216012 \h </w:instrText>
             </w:r>
             <w:r>
               <w:rPr>
@@ -2267,7 +2265,7 @@
               <w:noProof/>
             </w:rPr>
           </w:pPr>
-          <w:hyperlink w:anchor="_Toc488160639" w:history="1">
+          <w:hyperlink w:anchor="_Toc488216013" w:history="1">
             <w:r>
               <w:rPr>
                 <w:rStyle w:val="Hyperlink"/>
@@ -2294,7 +2292,7 @@
                 <w:noProof/>
                 <w:webHidden/>
               </w:rPr>
-              <w:instrText xml:space="preserve"> PAGEREF _Toc488160639 \h </w:instrText>
+              <w:instrText xml:space="preserve"> PAGEREF _Toc488216013 \h </w:instrText>
             </w:r>
             <w:r>
               <w:rPr>
@@ -2336,7 +2334,7 @@
               <w:noProof/>
             </w:rPr>
           </w:pPr>
-          <w:hyperlink w:anchor="_Toc488160640" w:history="1">
+          <w:hyperlink w:anchor="_Toc488216014" w:history="1">
             <w:r>
               <w:rPr>
                 <w:rStyle w:val="Hyperlink"/>
@@ -2363,7 +2361,7 @@
                 <w:noProof/>
                 <w:webHidden/>
               </w:rPr>
-              <w:instrText xml:space="preserve"> PAGEREF _Toc488160640 \h </w:instrText>
+              <w:instrText xml:space="preserve"> PAGEREF _Toc488216014 \h </w:instrText>
             </w:r>
             <w:r>
               <w:rPr>
@@ -2405,7 +2403,7 @@
               <w:noProof/>
             </w:rPr>
           </w:pPr>
-          <w:hyperlink w:anchor="_Toc488160641" w:history="1">
+          <w:hyperlink w:anchor="_Toc488216015" w:history="1">
             <w:r>
               <w:rPr>
                 <w:rStyle w:val="Hyperlink"/>
@@ -2432,7 +2430,7 @@
                 <w:noProof/>
                 <w:webHidden/>
               </w:rPr>
-              <w:instrText xml:space="preserve"> PAGEREF _Toc488160641 \h </w:instrText>
+              <w:instrText xml:space="preserve"> PAGEREF _Toc488216015 \h </w:instrText>
             </w:r>
             <w:r>
               <w:rPr>
@@ -2474,7 +2472,7 @@
               <w:noProof/>
             </w:rPr>
           </w:pPr>
-          <w:hyperlink w:anchor="_Toc488160642" w:history="1">
+          <w:hyperlink w:anchor="_Toc488216016" w:history="1">
             <w:r>
               <w:rPr>
                 <w:rStyle w:val="Hyperlink"/>
@@ -2501,7 +2499,7 @@
                 <w:noProof/>
                 <w:webHidden/>
               </w:rPr>
-              <w:instrText xml:space="preserve"> PAGEREF _Toc488160642 \h </w:instrText>
+              <w:instrText xml:space="preserve"> PAGEREF _Toc488216016 \h </w:instrText>
             </w:r>
             <w:r>
               <w:rPr>
@@ -2543,7 +2541,7 @@
               <w:noProof/>
             </w:rPr>
           </w:pPr>
-          <w:hyperlink w:anchor="_Toc488160643" w:history="1">
+          <w:hyperlink w:anchor="_Toc488216017" w:history="1">
             <w:r>
               <w:rPr>
                 <w:rStyle w:val="Hyperlink"/>
@@ -2570,7 +2568,7 @@
                 <w:noProof/>
                 <w:webHidden/>
               </w:rPr>
-              <w:instrText xml:space="preserve"> PAGEREF _Toc488160643 \h </w:instrText>
+              <w:instrText xml:space="preserve"> PAGEREF _Toc488216017 \h </w:instrText>
             </w:r>
             <w:r>
               <w:rPr>
@@ -2612,7 +2610,7 @@
               <w:noProof/>
             </w:rPr>
           </w:pPr>
-          <w:hyperlink w:anchor="_Toc488160644" w:history="1">
+          <w:hyperlink w:anchor="_Toc488216018" w:history="1">
             <w:r>
               <w:rPr>
                 <w:rStyle w:val="Hyperlink"/>
@@ -2639,7 +2637,7 @@
                 <w:noProof/>
                 <w:webHidden/>
               </w:rPr>
-              <w:instrText xml:space="preserve"> PAGEREF _Toc488160644 \h </w:instrText>
+              <w:instrText xml:space="preserve"> PAGEREF _Toc488216018 \h </w:instrText>
             </w:r>
             <w:r>
               <w:rPr>
@@ -2681,7 +2679,7 @@
               <w:noProof/>
             </w:rPr>
           </w:pPr>
-          <w:hyperlink w:anchor="_Toc488160645" w:history="1">
+          <w:hyperlink w:anchor="_Toc488216019" w:history="1">
             <w:r>
               <w:rPr>
                 <w:rStyle w:val="Hyperlink"/>
@@ -2708,7 +2706,7 @@
                 <w:noProof/>
                 <w:webHidden/>
               </w:rPr>
-              <w:instrText xml:space="preserve"> PAGEREF _Toc488160645 \h </w:instrText>
+              <w:instrText xml:space="preserve"> PAGEREF _Toc488216019 \h </w:instrText>
             </w:r>
             <w:r>
               <w:rPr>
@@ -2750,7 +2748,7 @@
               <w:noProof/>
             </w:rPr>
           </w:pPr>
-          <w:hyperlink w:anchor="_Toc488160646" w:history="1">
+          <w:hyperlink w:anchor="_Toc488216020" w:history="1">
             <w:r>
               <w:rPr>
                 <w:rStyle w:val="Hyperlink"/>
@@ -2777,7 +2775,7 @@
                 <w:noProof/>
                 <w:webHidden/>
               </w:rPr>
-              <w:instrText xml:space="preserve"> PAGEREF _Toc488160646 \h </w:instrText>
+              <w:instrText xml:space="preserve"> PAGEREF _Toc488216020 \h </w:instrText>
             </w:r>
             <w:r>
               <w:rPr>
@@ -2819,7 +2817,7 @@
               <w:noProof/>
             </w:rPr>
           </w:pPr>
-          <w:hyperlink w:anchor="_Toc488160647" w:history="1">
+          <w:hyperlink w:anchor="_Toc488216021" w:history="1">
             <w:r>
               <w:rPr>
                 <w:rStyle w:val="Hyperlink"/>
@@ -2846,7 +2844,7 @@
                 <w:noProof/>
                 <w:webHidden/>
               </w:rPr>
-              <w:instrText xml:space="preserve"> PAGEREF _Toc488160647 \h </w:instrText>
+              <w:instrText xml:space="preserve"> PAGEREF _Toc488216021 \h </w:instrText>
             </w:r>
             <w:r>
               <w:rPr>
@@ -2888,7 +2886,7 @@
               <w:noProof/>
             </w:rPr>
           </w:pPr>
-          <w:hyperlink w:anchor="_Toc488160648" w:history="1">
+          <w:hyperlink w:anchor="_Toc488216022" w:history="1">
             <w:r>
               <w:rPr>
                 <w:rStyle w:val="Hyperlink"/>
@@ -2915,7 +2913,7 @@
                 <w:noProof/>
                 <w:webHidden/>
               </w:rPr>
-              <w:instrText xml:space="preserve"> PAGEREF _Toc488160648 \h </w:instrText>
+              <w:instrText xml:space="preserve"> PAGEREF _Toc488216022 \h </w:instrText>
             </w:r>
             <w:r>
               <w:rPr>
@@ -2957,7 +2955,7 @@
               <w:noProof/>
             </w:rPr>
           </w:pPr>
-          <w:hyperlink w:anchor="_Toc488160649" w:history="1">
+          <w:hyperlink w:anchor="_Toc488216023" w:history="1">
             <w:r>
               <w:rPr>
                 <w:rStyle w:val="Hyperlink"/>
@@ -2984,7 +2982,7 @@
                 <w:noProof/>
                 <w:webHidden/>
               </w:rPr>
-              <w:instrText xml:space="preserve"> PAGEREF _Toc488160649 \h </w:instrText>
+              <w:instrText xml:space="preserve"> PAGEREF _Toc488216023 \h </w:instrText>
             </w:r>
             <w:r>
               <w:rPr>
@@ -3026,7 +3024,7 @@
               <w:noProof/>
             </w:rPr>
           </w:pPr>
-          <w:hyperlink w:anchor="_Toc488160650" w:history="1">
+          <w:hyperlink w:anchor="_Toc488216024" w:history="1">
             <w:r>
               <w:rPr>
                 <w:rStyle w:val="Hyperlink"/>
@@ -3053,7 +3051,7 @@
                 <w:noProof/>
                 <w:webHidden/>
               </w:rPr>
-              <w:instrText xml:space="preserve"> PAGEREF _Toc488160650 \h </w:instrText>
+              <w:instrText xml:space="preserve"> PAGEREF _Toc488216024 \h </w:instrText>
             </w:r>
             <w:r>
               <w:rPr>
@@ -3095,7 +3093,7 @@
               <w:noProof/>
             </w:rPr>
           </w:pPr>
-          <w:hyperlink w:anchor="_Toc488160651" w:history="1">
+          <w:hyperlink w:anchor="_Toc488216025" w:history="1">
             <w:r>
               <w:rPr>
                 <w:rStyle w:val="Hyperlink"/>
@@ -3122,7 +3120,7 @@
                 <w:noProof/>
                 <w:webHidden/>
               </w:rPr>
-              <w:instrText xml:space="preserve"> PAGEREF _Toc488160651 \h </w:instrText>
+              <w:instrText xml:space="preserve"> PAGEREF _Toc488216025 \h </w:instrText>
             </w:r>
             <w:r>
               <w:rPr>
@@ -3164,7 +3162,7 @@
               <w:noProof/>
             </w:rPr>
           </w:pPr>
-          <w:hyperlink w:anchor="_Toc488160652" w:history="1">
+          <w:hyperlink w:anchor="_Toc488216026" w:history="1">
             <w:r>
               <w:rPr>
                 <w:rStyle w:val="Hyperlink"/>
@@ -3191,7 +3189,7 @@
                 <w:noProof/>
                 <w:webHidden/>
               </w:rPr>
-              <w:instrText xml:space="preserve"> PAGEREF _Toc488160652 \h </w:instrText>
+              <w:instrText xml:space="preserve"> PAGEREF _Toc488216026 \h </w:instrText>
             </w:r>
             <w:r>
               <w:rPr>
@@ -3233,7 +3231,7 @@
               <w:noProof/>
             </w:rPr>
           </w:pPr>
-          <w:hyperlink w:anchor="_Toc488160653" w:history="1">
+          <w:hyperlink w:anchor="_Toc488216027" w:history="1">
             <w:r>
               <w:rPr>
                 <w:rStyle w:val="Hyperlink"/>
@@ -3260,7 +3258,7 @@
                 <w:noProof/>
                 <w:webHidden/>
               </w:rPr>
-              <w:instrText xml:space="preserve"> PAGEREF _Toc488160653 \h </w:instrText>
+              <w:instrText xml:space="preserve"> PAGEREF _Toc488216027 \h </w:instrText>
             </w:r>
             <w:r>
               <w:rPr>
@@ -3302,7 +3300,7 @@
               <w:noProof/>
             </w:rPr>
           </w:pPr>
-          <w:hyperlink w:anchor="_Toc488160654" w:history="1">
+          <w:hyperlink w:anchor="_Toc488216028" w:history="1">
             <w:r>
               <w:rPr>
                 <w:rStyle w:val="Hyperlink"/>
@@ -3329,7 +3327,7 @@
                 <w:noProof/>
                 <w:webHidden/>
               </w:rPr>
-              <w:instrText xml:space="preserve"> PAGEREF _Toc488160654 \h </w:instrText>
+              <w:instrText xml:space="preserve"> PAGEREF _Toc488216028 \h </w:instrText>
             </w:r>
             <w:r>
               <w:rPr>
@@ -3371,7 +3369,7 @@
               <w:noProof/>
             </w:rPr>
           </w:pPr>
-          <w:hyperlink w:anchor="_Toc488160655" w:history="1">
+          <w:hyperlink w:anchor="_Toc488216029" w:history="1">
             <w:r>
               <w:rPr>
                 <w:rStyle w:val="Hyperlink"/>
@@ -3398,7 +3396,7 @@
                 <w:noProof/>
                 <w:webHidden/>
               </w:rPr>
-              <w:instrText xml:space="preserve"> PAGEREF _Toc488160655 \h </w:instrText>
+              <w:instrText xml:space="preserve"> PAGEREF _Toc488216029 \h </w:instrText>
             </w:r>
             <w:r>
               <w:rPr>
@@ -3440,7 +3438,7 @@
               <w:noProof/>
             </w:rPr>
           </w:pPr>
-          <w:hyperlink w:anchor="_Toc488160656" w:history="1">
+          <w:hyperlink w:anchor="_Toc488216030" w:history="1">
             <w:r>
               <w:rPr>
                 <w:rStyle w:val="Hyperlink"/>
@@ -3467,7 +3465,7 @@
                 <w:noProof/>
                 <w:webHidden/>
               </w:rPr>
-              <w:instrText xml:space="preserve"> PAGEREF _Toc488160656 \h </w:instrText>
+              <w:instrText xml:space="preserve"> PAGEREF _Toc488216030 \h </w:instrText>
             </w:r>
             <w:r>
               <w:rPr>
@@ -3509,7 +3507,7 @@
               <w:noProof/>
             </w:rPr>
           </w:pPr>
-          <w:hyperlink w:anchor="_Toc488160657" w:history="1">
+          <w:hyperlink w:anchor="_Toc488216031" w:history="1">
             <w:r>
               <w:rPr>
                 <w:rStyle w:val="Hyperlink"/>
@@ -3536,7 +3534,7 @@
                 <w:noProof/>
                 <w:webHidden/>
               </w:rPr>
-              <w:instrText xml:space="preserve"> PAGEREF _Toc488160657 \h </w:instrText>
+              <w:instrText xml:space="preserve"> PAGEREF _Toc488216031 \h </w:instrText>
             </w:r>
             <w:r>
               <w:rPr>
@@ -3598,106 +3596,106 @@
       <w:pPr>
         <w:pStyle w:val="Heading1"/>
       </w:pPr>
-      <w:bookmarkStart w:id="3" w:name="_Toc488160612"/>
+      <w:bookmarkStart w:id="2" w:name="_Toc488215986"/>
       <w:r>
         <w:t>Introduction</w:t>
       </w:r>
       <w:r>
         <w:t xml:space="preserve"> &amp; use cases</w:t>
       </w:r>
+      <w:bookmarkEnd w:id="2"/>
+    </w:p>
+    <w:p>
+      <w:r>
+        <w:t xml:space="preserve">Relational-database schema comparison and merging is a well-established market. Leading products include SSDT Schema Compare and Redgate SQL Compare, which is partially integrated into Visual Studio. These tools are used by </w:t>
+      </w:r>
+      <w:r>
+        <w:t>organizations</w:t>
+      </w:r>
+      <w:r>
+        <w:t xml:space="preserve"> seeking to adopt a DevOps culture to automate build</w:t>
+      </w:r>
+      <w:r>
+        <w:t>-</w:t>
+      </w:r>
+      <w:r>
+        <w:t>and</w:t>
+      </w:r>
+      <w:r>
+        <w:t>-</w:t>
+      </w:r>
+      <w:r>
+        <w:t>deployment processes and increase the reliability and repeatability of mission critical systems.</w:t>
+      </w:r>
+    </w:p>
+    <w:p>
+      <w:r>
+        <w:t xml:space="preserve">Such functionality is also available for Analysis Services tabular models. This document describes how to use the </w:t>
+      </w:r>
+      <w:r>
+        <w:t xml:space="preserve">BISM Normalizer </w:t>
+      </w:r>
+      <w:r>
+        <w:t xml:space="preserve">open-source tool for </w:t>
+      </w:r>
+      <w:r>
+        <w:t>application-lifecycle</w:t>
+      </w:r>
+      <w:r>
+        <w:t xml:space="preserve"> management</w:t>
+      </w:r>
+      <w:r>
+        <w:t xml:space="preserve"> </w:t>
+      </w:r>
+      <w:r>
+        <w:t>(ALM)</w:t>
+      </w:r>
+      <w:r>
+        <w:t xml:space="preserve"> scenarios</w:t>
+      </w:r>
+      <w:r>
+        <w:t xml:space="preserve">. </w:t>
+      </w:r>
+      <w:r>
+        <w:t>In addition to enabling the adoption of DevOps processes</w:t>
+      </w:r>
+      <w:r>
+        <w:t xml:space="preserve"> for tabular models</w:t>
+      </w:r>
+      <w:r>
+        <w:t xml:space="preserve">, BISM Normalizer can help bridge the gap between self-service </w:t>
+      </w:r>
+      <w:r>
+        <w:t>and IT-owned</w:t>
+      </w:r>
+      <w:r>
+        <w:t xml:space="preserve"> </w:t>
+      </w:r>
+      <w:r>
+        <w:t>“</w:t>
+      </w:r>
+      <w:r>
+        <w:t>corporate</w:t>
+      </w:r>
+      <w:r>
+        <w:t xml:space="preserve"> BI</w:t>
+      </w:r>
+      <w:r>
+        <w:t>”</w:t>
+      </w:r>
+      <w:r>
+        <w:t>.</w:t>
+      </w:r>
+    </w:p>
+    <w:p>
+      <w:pPr>
+        <w:pStyle w:val="Heading2"/>
+      </w:pPr>
+      <w:bookmarkStart w:id="3" w:name="_Toc488215987"/>
+      <w:r>
+        <w:t>BISM Normalizer summary</w:t>
+      </w:r>
       <w:bookmarkEnd w:id="3"/>
-    </w:p>
-    <w:p>
-      <w:r>
-        <w:t xml:space="preserve">Relational-database schema comparison and merging is a well-established market. Leading products include SSDT Schema Compare and Redgate SQL Compare, which is partially integrated into Visual Studio. These tools are used by </w:t>
-      </w:r>
-      <w:r>
-        <w:t>organizations</w:t>
-      </w:r>
-      <w:r>
-        <w:t xml:space="preserve"> seeking to adopt a DevOps culture to automate build</w:t>
-      </w:r>
-      <w:r>
-        <w:t>-</w:t>
-      </w:r>
-      <w:r>
-        <w:t>and</w:t>
-      </w:r>
-      <w:r>
-        <w:t>-</w:t>
-      </w:r>
-      <w:r>
-        <w:t>deployment processes and increase the reliability and repeatability of mission critical systems.</w:t>
-      </w:r>
-    </w:p>
-    <w:p>
-      <w:r>
-        <w:t xml:space="preserve">Such functionality is also available for Analysis Services tabular models. This document describes how to use the </w:t>
-      </w:r>
-      <w:r>
-        <w:t xml:space="preserve">BISM Normalizer </w:t>
-      </w:r>
-      <w:r>
-        <w:t xml:space="preserve">open-source tool for </w:t>
-      </w:r>
-      <w:r>
-        <w:t>application-lifecycle</w:t>
-      </w:r>
-      <w:r>
-        <w:t xml:space="preserve"> management</w:t>
-      </w:r>
-      <w:r>
-        <w:t xml:space="preserve"> </w:t>
-      </w:r>
-      <w:r>
-        <w:t>(ALM)</w:t>
-      </w:r>
-      <w:r>
-        <w:t xml:space="preserve"> scenarios</w:t>
-      </w:r>
-      <w:r>
-        <w:t xml:space="preserve">. </w:t>
-      </w:r>
-      <w:r>
-        <w:t>In addition to enabling the adoption of DevOps processes</w:t>
-      </w:r>
-      <w:r>
-        <w:t xml:space="preserve"> for tabular models</w:t>
-      </w:r>
-      <w:r>
-        <w:t xml:space="preserve">, BISM Normalizer can help bridge the gap between self-service </w:t>
-      </w:r>
-      <w:r>
-        <w:t>and IT-owned</w:t>
-      </w:r>
-      <w:r>
-        <w:t xml:space="preserve"> </w:t>
-      </w:r>
-      <w:r>
-        <w:t>“</w:t>
-      </w:r>
-      <w:r>
-        <w:t>corporate</w:t>
-      </w:r>
-      <w:r>
-        <w:t xml:space="preserve"> BI</w:t>
-      </w:r>
-      <w:r>
-        <w:t>”</w:t>
-      </w:r>
-      <w:r>
-        <w:t>.</w:t>
-      </w:r>
-    </w:p>
-    <w:p>
-      <w:pPr>
-        <w:pStyle w:val="Heading2"/>
-      </w:pPr>
-      <w:bookmarkStart w:id="4" w:name="_Toc488160613"/>
-      <w:r>
-        <w:t>BISM Normalizer summary</w:t>
-      </w:r>
-      <w:bookmarkEnd w:id="4"/>
     </w:p>
     <w:p>
       <w:r>
@@ -3802,7 +3800,7 @@
       <w:pPr>
         <w:pStyle w:val="Heading2"/>
       </w:pPr>
-      <w:bookmarkStart w:id="5" w:name="_Toc488160614"/>
+      <w:bookmarkStart w:id="4" w:name="_Toc488215988"/>
       <w:r>
         <w:t xml:space="preserve">Self-service &amp; </w:t>
       </w:r>
@@ -3812,7 +3810,7 @@
       <w:r>
         <w:t xml:space="preserve"> BI</w:t>
       </w:r>
-      <w:bookmarkEnd w:id="5"/>
+      <w:bookmarkEnd w:id="4"/>
     </w:p>
     <w:p>
       <w:r>
@@ -3883,7 +3881,7 @@
       </w:r>
     </w:p>
     <w:p>
-      <w:bookmarkStart w:id="6" w:name="_Hlk487041589"/>
+      <w:bookmarkStart w:id="5" w:name="_Hlk487041589"/>
       <w:r>
         <w:t xml:space="preserve">The reality is most organizations need to strike a balance between the two camps. </w:t>
       </w:r>
@@ -3960,12 +3958,12 @@
       <w:pPr>
         <w:pStyle w:val="Heading3"/>
       </w:pPr>
-      <w:bookmarkStart w:id="7" w:name="_Toc488160615"/>
+      <w:bookmarkStart w:id="6" w:name="_Toc488215989"/>
+      <w:bookmarkEnd w:id="5"/>
+      <w:r>
+        <w:t>Migration to corporate BI</w:t>
+      </w:r>
       <w:bookmarkEnd w:id="6"/>
-      <w:r>
-        <w:t>Migration to corporate BI</w:t>
-      </w:r>
-      <w:bookmarkEnd w:id="7"/>
     </w:p>
     <w:p>
       <w:r>
@@ -3999,7 +3997,10 @@
         <w:t xml:space="preserve"> </w:t>
       </w:r>
       <w:r>
-        <w:t xml:space="preserve">benefit from </w:t>
+        <w:t>accelerate delivery for</w:t>
+      </w:r>
+      <w:r>
+        <w:t xml:space="preserve"> </w:t>
       </w:r>
       <w:r>
         <w:t>wider reusability.</w:t>
@@ -4034,13 +4035,22 @@
         <w:t xml:space="preserve"> </w:t>
       </w:r>
       <w:r>
-        <w:t>C</w:t>
-      </w:r>
-      <w:r>
-        <w:t>onsiderable refactoring work may be required</w:t>
-      </w:r>
-      <w:r>
-        <w:t xml:space="preserve"> depending on factors </w:t>
+        <w:t>R</w:t>
+      </w:r>
+      <w:r>
+        <w:t>efactoring work may be required</w:t>
+      </w:r>
+      <w:r>
+        <w:t xml:space="preserve"> to ensure compliance with enterprise standards</w:t>
+      </w:r>
+      <w:r>
+        <w:t xml:space="preserve">, and </w:t>
+      </w:r>
+      <w:r>
+        <w:t>depends</w:t>
+      </w:r>
+      <w:r>
+        <w:t xml:space="preserve"> on factors </w:t>
       </w:r>
       <w:r>
         <w:t>such as</w:t>
@@ -4054,11 +4064,32 @@
       <w:r>
         <w:t>.</w:t>
       </w:r>
-      <w:bookmarkStart w:id="8" w:name="_Hlk487043171"/>
+      <w:bookmarkStart w:id="7" w:name="_Hlk487043171"/>
       <w:r>
         <w:t xml:space="preserve"> </w:t>
       </w:r>
       <w:r>
+        <w:t xml:space="preserve">It is reasonable to expect that only a subset of features </w:t>
+      </w:r>
+      <w:r>
+        <w:t>will</w:t>
+      </w:r>
+      <w:r>
+        <w:t xml:space="preserve"> be harvested </w:t>
+      </w:r>
+      <w:r>
+        <w:t xml:space="preserve">from a popular self-service model. This could happen, for example, when only a portion of the self-service model is compliant with </w:t>
+      </w:r>
+      <w:r>
+        <w:t>information-architecture definitions</w:t>
+      </w:r>
+      <w:r>
+        <w:t>.</w:t>
+      </w:r>
+      <w:r>
+        <w:t xml:space="preserve"> </w:t>
+      </w:r>
+      <w:r>
         <w:t xml:space="preserve">This process </w:t>
       </w:r>
       <w:r>
@@ -4085,39 +4116,7 @@
       <w:r>
         <w:t xml:space="preserve"> be highlighted and corrected.</w:t>
       </w:r>
-      <w:bookmarkEnd w:id="8"/>
-    </w:p>
-    <w:p>
-      <w:r>
-        <w:t xml:space="preserve">It may be common </w:t>
-      </w:r>
-      <w:r>
-        <w:t xml:space="preserve">to harvest only a subset of features from a popular self-service model. This could happen, for example, when only a portion of the self-service model is compliant with enterprise </w:t>
-      </w:r>
-      <w:r>
-        <w:t xml:space="preserve">standards. </w:t>
-      </w:r>
-      <w:r>
-        <w:t>The rest of the model may have definitions that</w:t>
-      </w:r>
-      <w:r>
-        <w:t xml:space="preserve"> </w:t>
-      </w:r>
-      <w:r>
-        <w:t xml:space="preserve">perhaps </w:t>
-      </w:r>
-      <w:r>
-        <w:t>don’t</w:t>
-      </w:r>
-      <w:r>
-        <w:t xml:space="preserve"> yet comply with enterprise patterns and require </w:t>
-      </w:r>
-      <w:r>
-        <w:t xml:space="preserve">additional </w:t>
-      </w:r>
-      <w:r>
-        <w:t>refactoring.</w:t>
-      </w:r>
+      <w:bookmarkEnd w:id="7"/>
     </w:p>
     <w:p>
       <w:pPr>
@@ -4183,12 +4182,12 @@
       <w:pPr>
         <w:pStyle w:val="Heading2"/>
       </w:pPr>
-      <w:bookmarkStart w:id="9" w:name="_Hlk487042279"/>
-      <w:bookmarkStart w:id="10" w:name="_Toc488160616"/>
+      <w:bookmarkStart w:id="8" w:name="_Hlk487042279"/>
+      <w:bookmarkStart w:id="9" w:name="_Toc488215990"/>
       <w:r>
         <w:t>How the Microsoft platform can help</w:t>
       </w:r>
-      <w:bookmarkEnd w:id="10"/>
+      <w:bookmarkEnd w:id="9"/>
     </w:p>
     <w:p>
       <w:r>
@@ -4300,7 +4299,7 @@
         <w:t>.</w:t>
       </w:r>
     </w:p>
-    <w:bookmarkEnd w:id="9"/>
+    <w:bookmarkEnd w:id="8"/>
     <w:p>
       <w:r>
         <w:t xml:space="preserve">Microsoft provides a supported way to import a Power BI Desktop model into Analysis Services. </w:t>
@@ -4312,33 +4311,60 @@
         <w:t>corporate</w:t>
       </w:r>
       <w:r>
-        <w:t xml:space="preserve"> BI, it is reasonable to expect that </w:t>
-      </w:r>
-      <w:r>
-        <w:t xml:space="preserve">only </w:t>
-      </w:r>
-      <w:r>
-        <w:t>a subset of</w:t>
-      </w:r>
-      <w:r>
-        <w:t xml:space="preserve"> definitions in the migrated model need to be </w:t>
-      </w:r>
-      <w:r>
-        <w:t>harvested for</w:t>
-      </w:r>
-      <w:r>
-        <w:t xml:space="preserve"> existing corporate models. </w:t>
+        <w:t xml:space="preserve"> BI, </w:t>
+      </w:r>
+      <w:r>
+        <w:t xml:space="preserve">It may be common </w:t>
+      </w:r>
+      <w:r>
+        <w:t xml:space="preserve">to </w:t>
+      </w:r>
+      <w:r>
+        <w:t>merge</w:t>
+      </w:r>
+      <w:r>
+        <w:t xml:space="preserve"> only a subset </w:t>
+      </w:r>
+      <w:r>
+        <w:t xml:space="preserve">of </w:t>
+      </w:r>
+      <w:r>
+        <w:t>features</w:t>
+      </w:r>
+      <w:r>
+        <w:t xml:space="preserve"> </w:t>
+      </w:r>
+      <w:r>
+        <w:t>into</w:t>
+      </w:r>
+      <w:r>
+        <w:t xml:space="preserve"> existing corporate models</w:t>
+      </w:r>
+      <w:r>
+        <w:t xml:space="preserve">. </w:t>
       </w:r>
       <w:r>
         <w:rPr>
           <w:b/>
         </w:rPr>
-        <w:t xml:space="preserve">Reuse of definitions for corporate models </w:t>
+        <w:t xml:space="preserve">Reuse of definitions for </w:t>
       </w:r>
       <w:r>
         <w:rPr>
           <w:b/>
         </w:rPr>
+        <w:t xml:space="preserve">existing </w:t>
+      </w:r>
+      <w:r>
+        <w:rPr>
+          <w:b/>
+        </w:rPr>
+        <w:t xml:space="preserve">corporate models </w:t>
+      </w:r>
+      <w:r>
+        <w:rPr>
+          <w:b/>
+        </w:rPr>
         <w:t xml:space="preserve">avoids </w:t>
       </w:r>
       <w:r>
@@ -4351,7 +4377,31 @@
         <w:rPr>
           <w:b/>
         </w:rPr>
-        <w:t xml:space="preserve"> a separate IT-owned model for each migration. This</w:t>
+        <w:t xml:space="preserve"> a separate IT-owned model for each </w:t>
+      </w:r>
+      <w:r>
+        <w:rPr>
+          <w:b/>
+        </w:rPr>
+        <w:t>migration from</w:t>
+      </w:r>
+      <w:r>
+        <w:rPr>
+          <w:b/>
+        </w:rPr>
+        <w:t xml:space="preserve"> self-service </w:t>
+      </w:r>
+      <w:r>
+        <w:rPr>
+          <w:b/>
+        </w:rPr>
+        <w:t>BI</w:t>
+      </w:r>
+      <w:r>
+        <w:rPr>
+          <w:b/>
+        </w:rPr>
+        <w:t>. This</w:t>
       </w:r>
       <w:r>
         <w:rPr>
@@ -4443,15 +4493,15 @@
       <w:pPr>
         <w:pStyle w:val="Heading2"/>
       </w:pPr>
-      <w:bookmarkStart w:id="11" w:name="_Hlk487040364"/>
-      <w:bookmarkStart w:id="12" w:name="_Toc488160617"/>
+      <w:bookmarkStart w:id="10" w:name="_Hlk487040364"/>
+      <w:bookmarkStart w:id="11" w:name="_Toc488215991"/>
       <w:r>
         <w:t>Import from Power BI Desktop</w:t>
       </w:r>
       <w:r>
         <w:t xml:space="preserve"> &amp; compatibility levels</w:t>
       </w:r>
-      <w:bookmarkEnd w:id="12"/>
+      <w:bookmarkEnd w:id="11"/>
     </w:p>
     <w:p>
       <w:r>
@@ -4481,7 +4531,7 @@
       <w:r>
         <w:t xml:space="preserve">. </w:t>
       </w:r>
-      <w:bookmarkStart w:id="13" w:name="_Hlk487040078"/>
+      <w:bookmarkStart w:id="12" w:name="_Hlk487040078"/>
       <w:r>
         <w:t xml:space="preserve">When performing </w:t>
       </w:r>
@@ -4605,14 +4655,14 @@
       <w:pPr>
         <w:pStyle w:val="Heading2"/>
       </w:pPr>
-      <w:bookmarkStart w:id="14" w:name="_Hlk487043341"/>
-      <w:bookmarkStart w:id="15" w:name="_Toc488160618"/>
-      <w:bookmarkEnd w:id="13"/>
-      <w:bookmarkEnd w:id="11"/>
+      <w:bookmarkStart w:id="13" w:name="_Hlk487043341"/>
+      <w:bookmarkStart w:id="14" w:name="_Toc488215992"/>
+      <w:bookmarkEnd w:id="12"/>
+      <w:bookmarkEnd w:id="10"/>
       <w:r>
         <w:t>Model definition reuse and merging</w:t>
       </w:r>
-      <w:bookmarkEnd w:id="15"/>
+      <w:bookmarkEnd w:id="14"/>
     </w:p>
     <w:p>
       <w:r>
@@ -4680,66 +4730,66 @@
       <w:pPr>
         <w:pStyle w:val="Heading2"/>
       </w:pPr>
-      <w:bookmarkStart w:id="16" w:name="_Toc488160619"/>
-      <w:bookmarkEnd w:id="14"/>
+      <w:bookmarkStart w:id="15" w:name="_Toc488215993"/>
+      <w:bookmarkEnd w:id="13"/>
       <w:r>
         <w:t>Tabular model d</w:t>
       </w:r>
       <w:r>
         <w:t>eployment</w:t>
       </w:r>
+      <w:bookmarkEnd w:id="15"/>
+    </w:p>
+    <w:p>
+      <w:r>
+        <w:t xml:space="preserve">Corporate BI scenarios require deployment of new versions across environments such as development, test and production to allow rigorous testing and user-signoff processes. </w:t>
+      </w:r>
+      <w:r>
+        <w:t xml:space="preserve">Deployment of tabular models </w:t>
+      </w:r>
+      <w:r>
+        <w:t>normally</w:t>
+      </w:r>
+      <w:r>
+        <w:t xml:space="preserve"> employs</w:t>
+      </w:r>
+      <w:r>
+        <w:t xml:space="preserve"> an all-or-nothing, or partial</w:t>
+      </w:r>
+      <w:r>
+        <w:t>-</w:t>
+      </w:r>
+      <w:r>
+        <w:t>metadata deployment strategy. Some organizations may choose to use a comb</w:t>
+      </w:r>
+      <w:r>
+        <w:t xml:space="preserve">ination; for example, </w:t>
+      </w:r>
+      <w:r>
+        <w:t>partial-metadata</w:t>
+      </w:r>
+      <w:r>
+        <w:t xml:space="preserve"> deployment for bug fixes, </w:t>
+      </w:r>
+      <w:r>
+        <w:t xml:space="preserve">but </w:t>
+      </w:r>
+      <w:r>
+        <w:t>not features.</w:t>
+      </w:r>
+    </w:p>
+    <w:p>
+      <w:pPr>
+        <w:pStyle w:val="Heading3"/>
+      </w:pPr>
+      <w:bookmarkStart w:id="16" w:name="_Toc488215994"/>
+      <w:r>
+        <w:t>Traditional all-or-nothing deploymen</w:t>
+      </w:r>
+      <w:r>
+        <w:t>t</w:t>
+      </w:r>
       <w:bookmarkEnd w:id="16"/>
-    </w:p>
-    <w:p>
-      <w:r>
-        <w:t xml:space="preserve">Corporate BI scenarios require deployment of new versions across environments such as development, test and production to allow rigorous testing and user-signoff processes. </w:t>
-      </w:r>
-      <w:r>
-        <w:t xml:space="preserve">Deployment of tabular models </w:t>
-      </w:r>
-      <w:r>
-        <w:t>normally</w:t>
-      </w:r>
-      <w:r>
-        <w:t xml:space="preserve"> employs</w:t>
-      </w:r>
-      <w:r>
-        <w:t xml:space="preserve"> an all-or-nothing, or partial</w:t>
-      </w:r>
-      <w:r>
-        <w:t>-</w:t>
-      </w:r>
-      <w:r>
-        <w:t>metadata deployment strategy. Some organizations may choose to use a comb</w:t>
-      </w:r>
-      <w:r>
-        <w:t xml:space="preserve">ination; for example, </w:t>
-      </w:r>
-      <w:r>
-        <w:t>partial-metadata</w:t>
-      </w:r>
-      <w:r>
-        <w:t xml:space="preserve"> deployment for bug fixes, </w:t>
-      </w:r>
-      <w:r>
-        <w:t xml:space="preserve">but </w:t>
-      </w:r>
-      <w:r>
-        <w:t>not features.</w:t>
-      </w:r>
-    </w:p>
-    <w:p>
-      <w:pPr>
-        <w:pStyle w:val="Heading3"/>
-      </w:pPr>
-      <w:bookmarkStart w:id="17" w:name="_Toc488160620"/>
-      <w:r>
-        <w:t>Traditional all-or-nothing deploymen</w:t>
-      </w:r>
-      <w:r>
-        <w:t>t</w:t>
-      </w:r>
-      <w:bookmarkEnd w:id="17"/>
     </w:p>
     <w:p>
       <w:pPr>
@@ -4837,7 +4887,7 @@
       <w:pPr>
         <w:pStyle w:val="Heading3"/>
       </w:pPr>
-      <w:bookmarkStart w:id="18" w:name="_Toc488160621"/>
+      <w:bookmarkStart w:id="17" w:name="_Toc488215995"/>
       <w:r>
         <w:t>Partial</w:t>
       </w:r>
@@ -4850,7 +4900,7 @@
       <w:r>
         <w:t>ata deployment</w:t>
       </w:r>
-      <w:bookmarkEnd w:id="18"/>
+      <w:bookmarkEnd w:id="17"/>
     </w:p>
     <w:p>
       <w:pPr>
@@ -4994,14 +5044,14 @@
       <w:pPr>
         <w:pStyle w:val="Heading3"/>
       </w:pPr>
-      <w:bookmarkStart w:id="19" w:name="_Toc488160622"/>
+      <w:bookmarkStart w:id="18" w:name="_Toc488215996"/>
       <w:r>
         <w:t>D</w:t>
       </w:r>
       <w:r>
         <w:t>eployment features</w:t>
       </w:r>
-      <w:bookmarkEnd w:id="19"/>
+      <w:bookmarkEnd w:id="18"/>
     </w:p>
     <w:p>
       <w:r>
@@ -5141,15 +5191,15 @@
       <w:pPr>
         <w:pStyle w:val="Heading1"/>
       </w:pPr>
-      <w:bookmarkStart w:id="20" w:name="_Hlk487039061"/>
-      <w:bookmarkStart w:id="21" w:name="_Toc488160623"/>
+      <w:bookmarkStart w:id="19" w:name="_Hlk487039061"/>
+      <w:bookmarkStart w:id="20" w:name="_Toc488215997"/>
       <w:r>
         <w:t>Set up</w:t>
       </w:r>
       <w:r>
         <w:t xml:space="preserve"> &amp; installation</w:t>
       </w:r>
-      <w:bookmarkEnd w:id="21"/>
+      <w:bookmarkEnd w:id="20"/>
     </w:p>
     <w:p>
       <w:r>
@@ -5188,7 +5238,7 @@
         <w:t>.</w:t>
       </w:r>
     </w:p>
-    <w:bookmarkEnd w:id="20"/>
+    <w:bookmarkEnd w:id="19"/>
     <w:p>
       <w:r>
         <w:t>The examples in this document use Adventure Works, but any model will work. At time of writing, all tabular compatibility levels are supported – 1400, 1200, 1103, 1100.</w:t>
@@ -5361,7 +5411,7 @@
       <w:pPr>
         <w:pStyle w:val="Heading1"/>
       </w:pPr>
-      <w:bookmarkStart w:id="22" w:name="_Toc488160624"/>
+      <w:bookmarkStart w:id="21" w:name="_Toc488215998"/>
       <w:r>
         <w:t>C</w:t>
       </w:r>
@@ -5371,7 +5421,7 @@
       <w:r>
         <w:t xml:space="preserve"> workflow</w:t>
       </w:r>
-      <w:bookmarkEnd w:id="22"/>
+      <w:bookmarkEnd w:id="21"/>
     </w:p>
     <w:p>
       <w:r>
@@ -5436,11 +5486,11 @@
       <w:pPr>
         <w:pStyle w:val="Heading2"/>
       </w:pPr>
-      <w:bookmarkStart w:id="23" w:name="_Toc488160625"/>
+      <w:bookmarkStart w:id="22" w:name="_Toc488215999"/>
       <w:r>
         <w:t>New comparison</w:t>
       </w:r>
-      <w:bookmarkEnd w:id="23"/>
+      <w:bookmarkEnd w:id="22"/>
     </w:p>
     <w:p>
       <w:r>
@@ -5701,11 +5751,11 @@
       <w:pPr>
         <w:pStyle w:val="Heading2"/>
       </w:pPr>
-      <w:bookmarkStart w:id="24" w:name="_Toc488160626"/>
+      <w:bookmarkStart w:id="23" w:name="_Toc488216000"/>
       <w:r>
         <w:t>Select actions to be applied</w:t>
       </w:r>
-      <w:bookmarkEnd w:id="24"/>
+      <w:bookmarkEnd w:id="23"/>
     </w:p>
     <w:p>
       <w:r>
@@ -5907,11 +5957,11 @@
       <w:pPr>
         <w:pStyle w:val="Heading2"/>
       </w:pPr>
-      <w:bookmarkStart w:id="25" w:name="_Toc488160627"/>
+      <w:bookmarkStart w:id="24" w:name="_Toc488216001"/>
       <w:r>
         <w:t>Harvesting objects for reuse in mature models</w:t>
       </w:r>
-      <w:bookmarkEnd w:id="25"/>
+      <w:bookmarkEnd w:id="24"/>
     </w:p>
     <w:p>
       <w:r>
@@ -6017,13 +6067,13 @@
       <w:pPr>
         <w:pStyle w:val="Heading2"/>
       </w:pPr>
-      <w:bookmarkStart w:id="26" w:name="_Validate_selection"/>
-      <w:bookmarkStart w:id="27" w:name="_Toc488160628"/>
+      <w:bookmarkStart w:id="25" w:name="_Validate_selection"/>
+      <w:bookmarkStart w:id="26" w:name="_Toc488216002"/>
+      <w:bookmarkEnd w:id="25"/>
+      <w:r>
+        <w:t>Validate selection</w:t>
+      </w:r>
       <w:bookmarkEnd w:id="26"/>
-      <w:r>
-        <w:t>Validate selection</w:t>
-      </w:r>
-      <w:bookmarkEnd w:id="27"/>
     </w:p>
     <w:p>
       <w:r>
@@ -6524,11 +6574,11 @@
       <w:pPr>
         <w:pStyle w:val="Heading2"/>
       </w:pPr>
-      <w:bookmarkStart w:id="28" w:name="_Toc488160629"/>
+      <w:bookmarkStart w:id="27" w:name="_Toc488216003"/>
       <w:r>
         <w:t>Script generation</w:t>
       </w:r>
-      <w:bookmarkEnd w:id="28"/>
+      <w:bookmarkEnd w:id="27"/>
     </w:p>
     <w:p>
       <w:r>
@@ -6689,7 +6739,7 @@
       <w:pPr>
         <w:pStyle w:val="Heading2"/>
       </w:pPr>
-      <w:bookmarkStart w:id="29" w:name="_Toc488160630"/>
+      <w:bookmarkStart w:id="28" w:name="_Toc488216004"/>
       <w:r>
         <w:t>R</w:t>
       </w:r>
@@ -6699,7 +6749,7 @@
       <w:r>
         <w:t>t differences</w:t>
       </w:r>
-      <w:bookmarkEnd w:id="29"/>
+      <w:bookmarkEnd w:id="28"/>
     </w:p>
     <w:p>
       <w:r>
@@ -6835,11 +6885,11 @@
       <w:pPr>
         <w:pStyle w:val="Heading2"/>
       </w:pPr>
-      <w:bookmarkStart w:id="30" w:name="_Toc488160631"/>
+      <w:bookmarkStart w:id="29" w:name="_Toc488216005"/>
       <w:r>
         <w:t>Update target</w:t>
       </w:r>
-      <w:bookmarkEnd w:id="30"/>
+      <w:bookmarkEnd w:id="29"/>
     </w:p>
     <w:p>
       <w:r>
@@ -7259,11 +7309,11 @@
       <w:pPr>
         <w:pStyle w:val="Heading1"/>
       </w:pPr>
-      <w:bookmarkStart w:id="31" w:name="_Toc488160632"/>
+      <w:bookmarkStart w:id="30" w:name="_Toc488216006"/>
       <w:r>
         <w:t>Saving comparisons</w:t>
       </w:r>
-      <w:bookmarkEnd w:id="31"/>
+      <w:bookmarkEnd w:id="30"/>
     </w:p>
     <w:p>
       <w:r>
@@ -7346,34 +7396,34 @@
       <w:pPr>
         <w:pStyle w:val="Heading2"/>
       </w:pPr>
-      <w:bookmarkStart w:id="32" w:name="_Deployment_configurations"/>
-      <w:bookmarkStart w:id="33" w:name="_Toc488160633"/>
+      <w:bookmarkStart w:id="31" w:name="_Deployment_configurations"/>
+      <w:bookmarkStart w:id="32" w:name="_Toc488216007"/>
+      <w:bookmarkEnd w:id="31"/>
+      <w:r>
+        <w:t>Deployment configurations</w:t>
+      </w:r>
       <w:bookmarkEnd w:id="32"/>
-      <w:r>
-        <w:t>Deployment configurations</w:t>
+    </w:p>
+    <w:p>
+      <w:r>
+        <w:t>BSMN files can be used as deployment configurations. For example, a model can be associated with separate BSMN files for development, test and production environments. Saved skipped actions often include roles</w:t>
+      </w:r>
+      <w:r>
+        <w:t xml:space="preserve"> with</w:t>
+      </w:r>
+      <w:r>
+        <w:t xml:space="preserve"> different members in each environment, and data sources pointing at different instances of data sources.</w:t>
+      </w:r>
+    </w:p>
+    <w:p>
+      <w:pPr>
+        <w:pStyle w:val="Heading2"/>
+      </w:pPr>
+      <w:bookmarkStart w:id="33" w:name="_Toc488216008"/>
+      <w:r>
+        <w:t>Add BSMN file to a project</w:t>
       </w:r>
       <w:bookmarkEnd w:id="33"/>
-    </w:p>
-    <w:p>
-      <w:r>
-        <w:t>BSMN files can be used as deployment configurations. For example, a model can be associated with separate BSMN files for development, test and production environments. Saved skipped actions often include roles</w:t>
-      </w:r>
-      <w:r>
-        <w:t xml:space="preserve"> with</w:t>
-      </w:r>
-      <w:r>
-        <w:t xml:space="preserve"> different members in each environment, and data sources pointing at different instances of data sources.</w:t>
-      </w:r>
-    </w:p>
-    <w:p>
-      <w:pPr>
-        <w:pStyle w:val="Heading2"/>
-      </w:pPr>
-      <w:bookmarkStart w:id="34" w:name="_Toc488160634"/>
-      <w:r>
-        <w:t>Add BSMN file to a project</w:t>
-      </w:r>
-      <w:bookmarkEnd w:id="34"/>
     </w:p>
     <w:p>
       <w:r>
@@ -7439,11 +7489,11 @@
       <w:pPr>
         <w:pStyle w:val="Heading2"/>
       </w:pPr>
-      <w:bookmarkStart w:id="35" w:name="_Toc488160635"/>
+      <w:bookmarkStart w:id="34" w:name="_Toc488216009"/>
       <w:r>
         <w:t>View code behind</w:t>
       </w:r>
-      <w:bookmarkEnd w:id="35"/>
+      <w:bookmarkEnd w:id="34"/>
     </w:p>
     <w:p>
       <w:r>
@@ -7512,14 +7562,14 @@
       <w:pPr>
         <w:pStyle w:val="Heading2"/>
       </w:pPr>
-      <w:bookmarkStart w:id="36" w:name="_Toc488160636"/>
+      <w:bookmarkStart w:id="35" w:name="_Toc488216010"/>
       <w:r>
         <w:t>Associate BSMN file types with Visual Studio</w:t>
       </w:r>
       <w:r>
         <w:t xml:space="preserve"> &amp; display icon</w:t>
       </w:r>
-      <w:bookmarkEnd w:id="36"/>
+      <w:bookmarkEnd w:id="35"/>
     </w:p>
     <w:p>
       <w:r>
@@ -7610,14 +7660,14 @@
       <w:pPr>
         <w:pStyle w:val="Heading1"/>
       </w:pPr>
-      <w:bookmarkStart w:id="37" w:name="_Toc488160637"/>
+      <w:bookmarkStart w:id="36" w:name="_Toc488216011"/>
       <w:r>
         <w:t>Comparison o</w:t>
       </w:r>
       <w:r>
         <w:t>ptions</w:t>
       </w:r>
-      <w:bookmarkEnd w:id="37"/>
+      <w:bookmarkEnd w:id="36"/>
     </w:p>
     <w:p>
       <w:r>
@@ -7749,26 +7799,26 @@
       <w:pPr>
         <w:pStyle w:val="Heading2"/>
       </w:pPr>
-      <w:bookmarkStart w:id="38" w:name="_Toc488160638"/>
+      <w:bookmarkStart w:id="37" w:name="_Toc488216012"/>
       <w:r>
         <w:t>Include perspectives</w:t>
       </w:r>
+      <w:bookmarkEnd w:id="37"/>
+    </w:p>
+    <w:p>
+      <w:r>
+        <w:t>Excludes perspectives from comparison if unchecked.</w:t>
+      </w:r>
+    </w:p>
+    <w:p>
+      <w:pPr>
+        <w:pStyle w:val="Heading3"/>
+      </w:pPr>
+      <w:bookmarkStart w:id="38" w:name="_Toc488216013"/>
+      <w:r>
+        <w:t>For perspective updates, merge selections (not replace)</w:t>
+      </w:r>
       <w:bookmarkEnd w:id="38"/>
-    </w:p>
-    <w:p>
-      <w:r>
-        <w:t>Excludes perspectives from comparison if unchecked.</w:t>
-      </w:r>
-    </w:p>
-    <w:p>
-      <w:pPr>
-        <w:pStyle w:val="Heading3"/>
-      </w:pPr>
-      <w:bookmarkStart w:id="39" w:name="_Toc488160639"/>
-      <w:r>
-        <w:t>For perspective updates, merge selections (not replace)</w:t>
-      </w:r>
-      <w:bookmarkEnd w:id="39"/>
     </w:p>
     <w:p>
       <w:r>
@@ -7983,71 +8033,71 @@
       <w:pPr>
         <w:pStyle w:val="Heading2"/>
       </w:pPr>
-      <w:bookmarkStart w:id="40" w:name="_Toc488160640"/>
+      <w:bookmarkStart w:id="39" w:name="_Toc488216014"/>
       <w:r>
         <w:t>Include cultures</w:t>
       </w:r>
+      <w:bookmarkEnd w:id="39"/>
+    </w:p>
+    <w:p>
+      <w:r>
+        <w:t>Excludes cultures from comparison if unchecked.</w:t>
+      </w:r>
+    </w:p>
+    <w:p>
+      <w:pPr>
+        <w:pStyle w:val="Heading3"/>
+      </w:pPr>
+      <w:bookmarkStart w:id="40" w:name="_Toc488216015"/>
+      <w:r>
+        <w:t>For culture updates, merge translations (not replace)</w:t>
+      </w:r>
       <w:bookmarkEnd w:id="40"/>
     </w:p>
     <w:p>
       <w:r>
-        <w:t>Excludes cultures from comparison if unchecked.</w:t>
-      </w:r>
-    </w:p>
-    <w:p>
-      <w:pPr>
-        <w:pStyle w:val="Heading3"/>
-      </w:pPr>
-      <w:bookmarkStart w:id="41" w:name="_Toc488160641"/>
-      <w:r>
-        <w:t>For culture updates, merge translations (not replace)</w:t>
+        <w:t>The sa</w:t>
+      </w:r>
+      <w:r>
+        <w:t xml:space="preserve">me principle </w:t>
+      </w:r>
+      <w:r>
+        <w:t xml:space="preserve">is </w:t>
+      </w:r>
+      <w:r>
+        <w:t>applied as when merging perspective selections.</w:t>
+      </w:r>
+      <w:r>
+        <w:t xml:space="preserve"> </w:t>
+      </w:r>
+      <w:r>
+        <w:t>When the merge translations checkbox is checked, existing translations will not be removed. Different translations for an object property that is both in the source and target cultures will be overwritten.</w:t>
+      </w:r>
+    </w:p>
+    <w:p>
+      <w:pPr>
+        <w:pStyle w:val="Heading2"/>
+      </w:pPr>
+      <w:bookmarkStart w:id="41" w:name="_Toc488216016"/>
+      <w:r>
+        <w:t>Include roles</w:t>
       </w:r>
       <w:bookmarkEnd w:id="41"/>
     </w:p>
     <w:p>
       <w:r>
-        <w:t>The sa</w:t>
-      </w:r>
-      <w:r>
-        <w:t xml:space="preserve">me principle </w:t>
-      </w:r>
-      <w:r>
-        <w:t xml:space="preserve">is </w:t>
-      </w:r>
-      <w:r>
-        <w:t>applied as when merging perspective selections.</w:t>
-      </w:r>
-      <w:r>
-        <w:t xml:space="preserve"> </w:t>
-      </w:r>
-      <w:r>
-        <w:t>When the merge translations checkbox is checked, existing translations will not be removed. Different translations for an object property that is both in the source and target cultures will be overwritten.</w:t>
+        <w:t>Excludes roles from comparison if unchecked.</w:t>
       </w:r>
     </w:p>
     <w:p>
       <w:pPr>
         <w:pStyle w:val="Heading2"/>
       </w:pPr>
-      <w:bookmarkStart w:id="42" w:name="_Toc488160642"/>
-      <w:r>
-        <w:t>Include roles</w:t>
+      <w:bookmarkStart w:id="42" w:name="_Toc488216017"/>
+      <w:r>
+        <w:t>Consider partitions when comparing tables</w:t>
       </w:r>
       <w:bookmarkEnd w:id="42"/>
-    </w:p>
-    <w:p>
-      <w:r>
-        <w:t>Excludes roles from comparison if unchecked.</w:t>
-      </w:r>
-    </w:p>
-    <w:p>
-      <w:pPr>
-        <w:pStyle w:val="Heading2"/>
-      </w:pPr>
-      <w:bookmarkStart w:id="43" w:name="_Toc488160643"/>
-      <w:r>
-        <w:t>Consider partitions when comparing tables</w:t>
-      </w:r>
-      <w:bookmarkEnd w:id="43"/>
     </w:p>
     <w:p>
       <w:r>
@@ -8220,31 +8270,31 @@
       <w:pPr>
         <w:pStyle w:val="Heading2"/>
       </w:pPr>
-      <w:bookmarkStart w:id="44" w:name="_Toc488160644"/>
+      <w:bookmarkStart w:id="43" w:name="_Toc488216018"/>
       <w:r>
         <w:t>For table updates, retain partitions (not replace)</w:t>
       </w:r>
+      <w:bookmarkEnd w:id="43"/>
+    </w:p>
+    <w:p>
+      <w:r>
+        <w:t>In some cases, it may be necessary to perform an update on a table and still retain partitions in the target. For example, specifying a display folder has no structural impact on the list of columns and does not require rebuilding partitions.</w:t>
+      </w:r>
+      <w:r>
+        <w:t xml:space="preserve"> This option retains target partitions when checked even for table updates.</w:t>
+      </w:r>
+    </w:p>
+    <w:p>
+      <w:pPr>
+        <w:pStyle w:val="Heading2"/>
+      </w:pPr>
+      <w:bookmarkStart w:id="44" w:name="_Display_warnings_for"/>
+      <w:bookmarkStart w:id="45" w:name="_Toc488216019"/>
       <w:bookmarkEnd w:id="44"/>
-    </w:p>
-    <w:p>
-      <w:r>
-        <w:t>In some cases, it may be necessary to perform an update on a table and still retain partitions in the target. For example, specifying a display folder has no structural impact on the list of columns and does not require rebuilding partitions.</w:t>
-      </w:r>
-      <w:r>
-        <w:t xml:space="preserve"> This option retains target partitions when checked even for table updates.</w:t>
-      </w:r>
-    </w:p>
-    <w:p>
-      <w:pPr>
-        <w:pStyle w:val="Heading2"/>
-      </w:pPr>
-      <w:bookmarkStart w:id="45" w:name="_Display_warnings_for"/>
-      <w:bookmarkStart w:id="46" w:name="_Toc488160645"/>
+      <w:r>
+        <w:t>Display warnings for measure dependencies (DAX reference to missing measure/column)</w:t>
+      </w:r>
       <w:bookmarkEnd w:id="45"/>
-      <w:r>
-        <w:t>Display warnings for measure dependencies (DAX reference to missing measure/column)</w:t>
-      </w:r>
-      <w:bookmarkEnd w:id="46"/>
     </w:p>
     <w:p>
       <w:r>
@@ -8370,43 +8420,43 @@
       <w:pPr>
         <w:pStyle w:val="Heading2"/>
       </w:pPr>
-      <w:bookmarkStart w:id="47" w:name="_Database_deployment"/>
-      <w:bookmarkStart w:id="48" w:name="_Toc488160646"/>
+      <w:bookmarkStart w:id="46" w:name="_Database_deployment"/>
+      <w:bookmarkStart w:id="47" w:name="_Toc488216020"/>
+      <w:bookmarkEnd w:id="46"/>
+      <w:r>
+        <w:t>Database deployment</w:t>
+      </w:r>
       <w:bookmarkEnd w:id="47"/>
-      <w:r>
-        <w:t>Database deployment</w:t>
+    </w:p>
+    <w:p>
+      <w:r>
+        <w:t xml:space="preserve">Database deployment options only apply when the target is a database on </w:t>
+      </w:r>
+      <w:r>
+        <w:t>a server, not a project in SSDT</w:t>
+      </w:r>
+      <w:r>
+        <w:t>.</w:t>
+      </w:r>
+      <w:r>
+        <w:t xml:space="preserve"> Data source credentials are prompted for </w:t>
+      </w:r>
+      <w:r>
+        <w:t>to</w:t>
+      </w:r>
+      <w:r>
+        <w:t xml:space="preserve"> perform processing. These options have no effect when running in command-line mode.</w:t>
+      </w:r>
+    </w:p>
+    <w:p>
+      <w:pPr>
+        <w:pStyle w:val="Heading3"/>
+      </w:pPr>
+      <w:bookmarkStart w:id="48" w:name="_Toc488216021"/>
+      <w:r>
+        <w:t>Processing option</w:t>
       </w:r>
       <w:bookmarkEnd w:id="48"/>
-    </w:p>
-    <w:p>
-      <w:r>
-        <w:t xml:space="preserve">Database deployment options only apply when the target is a database on </w:t>
-      </w:r>
-      <w:r>
-        <w:t>a server, not a project in SSDT</w:t>
-      </w:r>
-      <w:r>
-        <w:t>.</w:t>
-      </w:r>
-      <w:r>
-        <w:t xml:space="preserve"> Data source credentials are prompted for </w:t>
-      </w:r>
-      <w:r>
-        <w:t>to</w:t>
-      </w:r>
-      <w:r>
-        <w:t xml:space="preserve"> perform processing. These options have no effect when running in command-line mode.</w:t>
-      </w:r>
-    </w:p>
-    <w:p>
-      <w:pPr>
-        <w:pStyle w:val="Heading3"/>
-      </w:pPr>
-      <w:bookmarkStart w:id="49" w:name="_Toc488160647"/>
-      <w:r>
-        <w:t>Processing option</w:t>
-      </w:r>
-      <w:bookmarkEnd w:id="49"/>
     </w:p>
     <w:p>
       <w:r>
@@ -8493,11 +8543,11 @@
       <w:pPr>
         <w:pStyle w:val="Heading3"/>
       </w:pPr>
-      <w:bookmarkStart w:id="50" w:name="_Toc488160648"/>
+      <w:bookmarkStart w:id="49" w:name="_Toc488216022"/>
       <w:r>
         <w:t>Process only affected tables</w:t>
       </w:r>
-      <w:bookmarkEnd w:id="50"/>
+      <w:bookmarkEnd w:id="49"/>
     </w:p>
     <w:p>
       <w:r>
@@ -8564,11 +8614,11 @@
       <w:pPr>
         <w:pStyle w:val="Heading1"/>
       </w:pPr>
-      <w:bookmarkStart w:id="51" w:name="_Toc488160649"/>
+      <w:bookmarkStart w:id="50" w:name="_Toc488216023"/>
       <w:r>
         <w:t>Command-line execution</w:t>
       </w:r>
-      <w:bookmarkEnd w:id="51"/>
+      <w:bookmarkEnd w:id="50"/>
     </w:p>
     <w:p>
       <w:r>
@@ -8585,7 +8635,7 @@
       <w:pPr>
         <w:pStyle w:val="Heading2"/>
       </w:pPr>
-      <w:bookmarkStart w:id="52" w:name="_Toc488160650"/>
+      <w:bookmarkStart w:id="51" w:name="_Toc488216024"/>
       <w:r>
         <w:rPr>
           <w:rStyle w:val="Strong"/>
@@ -8594,7 +8644,7 @@
         </w:rPr>
         <w:t>Syntax</w:t>
       </w:r>
-      <w:bookmarkEnd w:id="52"/>
+      <w:bookmarkEnd w:id="51"/>
     </w:p>
     <w:p>
       <w:pPr>
@@ -8661,7 +8711,7 @@
       <w:pPr>
         <w:pStyle w:val="Heading2"/>
       </w:pPr>
-      <w:bookmarkStart w:id="53" w:name="_Toc488160651"/>
+      <w:bookmarkStart w:id="52" w:name="_Toc488216025"/>
       <w:r>
         <w:rPr>
           <w:rStyle w:val="Strong"/>
@@ -8670,7 +8720,7 @@
         </w:rPr>
         <w:t>Arguments</w:t>
       </w:r>
-      <w:bookmarkEnd w:id="53"/>
+      <w:bookmarkEnd w:id="52"/>
     </w:p>
     <w:p>
       <w:pPr>
@@ -8782,7 +8832,7 @@
       <w:pPr>
         <w:pStyle w:val="Heading3"/>
       </w:pPr>
-      <w:bookmarkStart w:id="54" w:name="_Toc488160652"/>
+      <w:bookmarkStart w:id="53" w:name="_Toc488216026"/>
       <w:r>
         <w:rPr>
           <w:rStyle w:val="Strong"/>
@@ -8791,7 +8841,7 @@
         </w:rPr>
         <w:t>Automated merging of branches</w:t>
       </w:r>
-      <w:bookmarkEnd w:id="54"/>
+      <w:bookmarkEnd w:id="53"/>
     </w:p>
     <w:p>
       <w:r>
@@ -8802,7 +8852,7 @@
       <w:pPr>
         <w:pStyle w:val="Heading2"/>
       </w:pPr>
-      <w:bookmarkStart w:id="55" w:name="_Toc488160653"/>
+      <w:bookmarkStart w:id="54" w:name="_Toc488216027"/>
       <w:r>
         <w:rPr>
           <w:rStyle w:val="Strong"/>
@@ -8811,7 +8861,7 @@
         </w:rPr>
         <w:t>Examples</w:t>
       </w:r>
-      <w:bookmarkEnd w:id="55"/>
+      <w:bookmarkEnd w:id="54"/>
     </w:p>
     <w:p>
       <w:r>
@@ -8946,7 +8996,7 @@
       <w:pPr>
         <w:pStyle w:val="Heading2"/>
       </w:pPr>
-      <w:bookmarkStart w:id="56" w:name="_Toc488160654"/>
+      <w:bookmarkStart w:id="55" w:name="_Toc488216028"/>
       <w:r>
         <w:rPr>
           <w:rStyle w:val="Strong"/>
@@ -8955,7 +9005,7 @@
         </w:rPr>
         <w:t>Passwords and processing</w:t>
       </w:r>
-      <w:bookmarkEnd w:id="56"/>
+      <w:bookmarkEnd w:id="55"/>
     </w:p>
     <w:p>
       <w:r>
@@ -8981,7 +9031,7 @@
       <w:pPr>
         <w:pStyle w:val="Heading2"/>
       </w:pPr>
-      <w:bookmarkStart w:id="57" w:name="_Toc488160655"/>
+      <w:bookmarkStart w:id="56" w:name="_Toc488216029"/>
       <w:r>
         <w:rPr>
           <w:rStyle w:val="Strong"/>
@@ -8990,7 +9040,7 @@
         </w:rPr>
         <w:t>Executable location</w:t>
       </w:r>
-      <w:bookmarkEnd w:id="57"/>
+      <w:bookmarkEnd w:id="56"/>
     </w:p>
     <w:p>
       <w:r>
@@ -9019,7 +9069,7 @@
       <w:pPr>
         <w:pStyle w:val="Heading2"/>
       </w:pPr>
-      <w:bookmarkStart w:id="58" w:name="_Toc488160656"/>
+      <w:bookmarkStart w:id="57" w:name="_Toc488216030"/>
       <w:r>
         <w:rPr>
           <w:rStyle w:val="Strong"/>
@@ -9028,7 +9078,7 @@
         </w:rPr>
         <w:t>Visual Studio projects as source/target</w:t>
       </w:r>
-      <w:bookmarkEnd w:id="58"/>
+      <w:bookmarkEnd w:id="57"/>
     </w:p>
     <w:p>
       <w:r>
@@ -9345,13 +9395,13 @@
       <w:pPr>
         <w:pStyle w:val="Heading1"/>
       </w:pPr>
-      <w:bookmarkStart w:id="59" w:name="_Toc484686445"/>
-      <w:bookmarkStart w:id="60" w:name="_Toc488160657"/>
+      <w:bookmarkStart w:id="58" w:name="_Toc484686445"/>
+      <w:bookmarkStart w:id="59" w:name="_Toc488216031"/>
       <w:r>
         <w:t>Additional Resources</w:t>
       </w:r>
+      <w:bookmarkEnd w:id="58"/>
       <w:bookmarkEnd w:id="59"/>
-      <w:bookmarkEnd w:id="60"/>
     </w:p>
     <w:p/>
     <w:p>
@@ -9513,6 +9563,8 @@
       <w:r>
         <w:t>Published June 2016. Discusses BISM Normalizer use cases and provides a detailed demonstration.</w:t>
       </w:r>
+      <w:bookmarkStart w:id="60" w:name="_GoBack"/>
+      <w:bookmarkEnd w:id="60"/>
     </w:p>
     <w:p>
       <w:hyperlink r:id="rId56" w:history="1">
@@ -13540,7 +13592,7 @@
 </file>
 
 <file path=customXml/itemProps1.xml><?xml version="1.0" encoding="utf-8"?>
-<ds:datastoreItem xmlns:ds="http://schemas.openxmlformats.org/officeDocument/2006/customXml" ds:itemID="{7A0B7EB0-A35D-4D14-87DB-813D3C575CD2}">
+<ds:datastoreItem xmlns:ds="http://schemas.openxmlformats.org/officeDocument/2006/customXml" ds:itemID="{1D47068A-D2A4-44F4-8BE5-BE63882E7B94}">
   <ds:schemaRefs>
     <ds:schemaRef ds:uri="http://schemas.openxmlformats.org/officeDocument/2006/bibliography"/>
   </ds:schemaRefs>

</xml_diff>

<commit_message>
Revert "Added user data section to document"
This reverts commit b7db9865633e4a2878396937daf422c113b03f57.
</commit_message>
<xml_diff>
--- a/BismNormalizer/Model Comparison and Merging for Analysis Services.docx
+++ b/BismNormalizer/Model Comparison and Merging for Analysis Services.docx
@@ -1,6 +1,6 @@
 
 <file path=word/document.xml><?xml version="1.0" encoding="utf-8"?>
-<w:document xmlns:wpc="http://schemas.microsoft.com/office/word/2010/wordprocessingCanvas" xmlns:cx="http://schemas.microsoft.com/office/drawing/2014/chartex" xmlns:cx1="http://schemas.microsoft.com/office/drawing/2015/9/8/chartex" xmlns:cx2="http://schemas.microsoft.com/office/drawing/2015/10/21/chartex" xmlns:cx3="http://schemas.microsoft.com/office/drawing/2016/5/9/chartex" xmlns:cx4="http://schemas.microsoft.com/office/drawing/2016/5/10/chartex" xmlns:cx5="http://schemas.microsoft.com/office/drawing/2016/5/11/chartex" xmlns:cx6="http://schemas.microsoft.com/office/drawing/2016/5/12/chartex" xmlns:cx7="http://schemas.microsoft.com/office/drawing/2016/5/13/chartex" xmlns:cx8="http://schemas.microsoft.com/office/drawing/2016/5/14/chartex" xmlns:mc="http://schemas.openxmlformats.org/markup-compatibility/2006" xmlns:aink="http://schemas.microsoft.com/office/drawing/2016/ink" xmlns:am3d="http://schemas.microsoft.com/office/drawing/2017/model3d" xmlns:o="urn:schemas-microsoft-com:office:office" xmlns:oel="http://schemas.microsoft.com/office/2019/extlst" xmlns:r="http://schemas.openxmlformats.org/officeDocument/2006/relationships" xmlns:m="http://schemas.openxmlformats.org/officeDocument/2006/math" xmlns:v="urn:schemas-microsoft-com:vml" xmlns:wp14="http://schemas.microsoft.com/office/word/2010/wordprocessingDrawing" xmlns:wp="http://schemas.openxmlformats.org/drawingml/2006/wordprocessingDrawing" xmlns:w10="urn:schemas-microsoft-com:office:word" xmlns:w="http://schemas.openxmlformats.org/wordprocessingml/2006/main" xmlns:w14="http://schemas.microsoft.com/office/word/2010/wordml" xmlns:w15="http://schemas.microsoft.com/office/word/2012/wordml" xmlns:w16cex="http://schemas.microsoft.com/office/word/2018/wordml/cex" xmlns:w16cid="http://schemas.microsoft.com/office/word/2016/wordml/cid" xmlns:w16="http://schemas.microsoft.com/office/word/2018/wordml" xmlns:w16sdtdh="http://schemas.microsoft.com/office/word/2020/wordml/sdtdatahash" xmlns:w16se="http://schemas.microsoft.com/office/word/2015/wordml/symex" xmlns:wpg="http://schemas.microsoft.com/office/word/2010/wordprocessingGroup" xmlns:wpi="http://schemas.microsoft.com/office/word/2010/wordprocessingInk" xmlns:wne="http://schemas.microsoft.com/office/word/2006/wordml" xmlns:wps="http://schemas.microsoft.com/office/word/2010/wordprocessingShape" mc:Ignorable="w14 w15 w16se w16cid w16 w16cex w16sdtdh wp14">
+<w:document xmlns:wpc="http://schemas.microsoft.com/office/word/2010/wordprocessingCanvas" xmlns:cx="http://schemas.microsoft.com/office/drawing/2014/chartex" xmlns:cx1="http://schemas.microsoft.com/office/drawing/2015/9/8/chartex" xmlns:cx2="http://schemas.microsoft.com/office/drawing/2015/10/21/chartex" xmlns:cx3="http://schemas.microsoft.com/office/drawing/2016/5/9/chartex" xmlns:cx4="http://schemas.microsoft.com/office/drawing/2016/5/10/chartex" xmlns:cx5="http://schemas.microsoft.com/office/drawing/2016/5/11/chartex" xmlns:cx6="http://schemas.microsoft.com/office/drawing/2016/5/12/chartex" xmlns:cx7="http://schemas.microsoft.com/office/drawing/2016/5/13/chartex" xmlns:cx8="http://schemas.microsoft.com/office/drawing/2016/5/14/chartex" xmlns:mc="http://schemas.openxmlformats.org/markup-compatibility/2006" xmlns:aink="http://schemas.microsoft.com/office/drawing/2016/ink" xmlns:am3d="http://schemas.microsoft.com/office/drawing/2017/model3d" xmlns:o="urn:schemas-microsoft-com:office:office" xmlns:r="http://schemas.openxmlformats.org/officeDocument/2006/relationships" xmlns:m="http://schemas.openxmlformats.org/officeDocument/2006/math" xmlns:v="urn:schemas-microsoft-com:vml" xmlns:wp14="http://schemas.microsoft.com/office/word/2010/wordprocessingDrawing" xmlns:wp="http://schemas.openxmlformats.org/drawingml/2006/wordprocessingDrawing" xmlns:w10="urn:schemas-microsoft-com:office:word" xmlns:w="http://schemas.openxmlformats.org/wordprocessingml/2006/main" xmlns:w14="http://schemas.microsoft.com/office/word/2010/wordml" xmlns:w15="http://schemas.microsoft.com/office/word/2012/wordml" xmlns:w16cid="http://schemas.microsoft.com/office/word/2016/wordml/cid" xmlns:w16se="http://schemas.microsoft.com/office/word/2015/wordml/symex" xmlns:wpg="http://schemas.microsoft.com/office/word/2010/wordprocessingGroup" xmlns:wpi="http://schemas.microsoft.com/office/word/2010/wordprocessingInk" xmlns:wne="http://schemas.microsoft.com/office/word/2006/wordml" xmlns:wps="http://schemas.microsoft.com/office/word/2010/wordprocessingShape" mc:Ignorable="w14 w15 w16se w16cid wp14">
   <w:body>
     <w:p>
       <w:pPr>
@@ -283,8 +283,16 @@
         <w:rPr>
           <w:b/>
         </w:rPr>
-        <w:t>Applies to:</w:t>
-      </w:r>
+        <w:t xml:space="preserve">Applies </w:t>
+      </w:r>
+      <w:proofErr w:type="gramStart"/>
+      <w:r>
+        <w:rPr>
+          <w:b/>
+        </w:rPr>
+        <w:t>to:</w:t>
+      </w:r>
+      <w:proofErr w:type="gramEnd"/>
       <w:r>
         <w:t xml:space="preserve"> </w:t>
       </w:r>
@@ -364,15 +372,7 @@
         <w:t xml:space="preserve">This document does not provide you with any legal rights to any intellectual property in any Microsoft product. </w:t>
       </w:r>
       <w:r>
-        <w:t xml:space="preserve">You may copy and use this document for your </w:t>
-      </w:r>
-      <w:proofErr w:type="gramStart"/>
-      <w:r>
-        <w:t>internal,</w:t>
-      </w:r>
-      <w:proofErr w:type="gramEnd"/>
-      <w:r>
-        <w:t xml:space="preserve"> reference purposes.</w:t>
+        <w:t>You may copy and use this document for your internal, reference purposes.</w:t>
       </w:r>
       <w:r>
         <w:t xml:space="preserve"> </w:t>
@@ -462,7 +462,7 @@
             </w:rPr>
             <w:fldChar w:fldCharType="separate"/>
           </w:r>
-          <w:hyperlink w:anchor="_Toc111137521" w:history="1">
+          <w:hyperlink w:anchor="_Toc21001031" w:history="1">
             <w:r>
               <w:rPr>
                 <w:rStyle w:val="Hyperlink"/>
@@ -489,7 +489,7 @@
                 <w:noProof/>
                 <w:webHidden/>
               </w:rPr>
-              <w:instrText xml:space="preserve"> PAGEREF _Toc111137521 \h </w:instrText>
+              <w:instrText xml:space="preserve"> PAGEREF _Toc21001031 \h </w:instrText>
             </w:r>
             <w:r>
               <w:rPr>
@@ -531,7 +531,7 @@
               <w:noProof/>
             </w:rPr>
           </w:pPr>
-          <w:hyperlink w:anchor="_Toc111137522" w:history="1">
+          <w:hyperlink w:anchor="_Toc21001032" w:history="1">
             <w:r>
               <w:rPr>
                 <w:rStyle w:val="Hyperlink"/>
@@ -558,7 +558,7 @@
                 <w:noProof/>
                 <w:webHidden/>
               </w:rPr>
-              <w:instrText xml:space="preserve"> PAGEREF _Toc111137522 \h </w:instrText>
+              <w:instrText xml:space="preserve"> PAGEREF _Toc21001032 \h </w:instrText>
             </w:r>
             <w:r>
               <w:rPr>
@@ -600,7 +600,7 @@
               <w:noProof/>
             </w:rPr>
           </w:pPr>
-          <w:hyperlink w:anchor="_Toc111137523" w:history="1">
+          <w:hyperlink w:anchor="_Toc21001033" w:history="1">
             <w:r>
               <w:rPr>
                 <w:rStyle w:val="Hyperlink"/>
@@ -627,7 +627,7 @@
                 <w:noProof/>
                 <w:webHidden/>
               </w:rPr>
-              <w:instrText xml:space="preserve"> PAGEREF _Toc111137523 \h </w:instrText>
+              <w:instrText xml:space="preserve"> PAGEREF _Toc21001033 \h </w:instrText>
             </w:r>
             <w:r>
               <w:rPr>
@@ -669,7 +669,7 @@
               <w:noProof/>
             </w:rPr>
           </w:pPr>
-          <w:hyperlink w:anchor="_Toc111137524" w:history="1">
+          <w:hyperlink w:anchor="_Toc21001034" w:history="1">
             <w:r>
               <w:rPr>
                 <w:rStyle w:val="Hyperlink"/>
@@ -696,7 +696,7 @@
                 <w:noProof/>
                 <w:webHidden/>
               </w:rPr>
-              <w:instrText xml:space="preserve"> PAGEREF _Toc111137524 \h </w:instrText>
+              <w:instrText xml:space="preserve"> PAGEREF _Toc21001034 \h </w:instrText>
             </w:r>
             <w:r>
               <w:rPr>
@@ -738,7 +738,7 @@
               <w:noProof/>
             </w:rPr>
           </w:pPr>
-          <w:hyperlink w:anchor="_Toc111137525" w:history="1">
+          <w:hyperlink w:anchor="_Toc21001035" w:history="1">
             <w:r>
               <w:rPr>
                 <w:rStyle w:val="Hyperlink"/>
@@ -765,7 +765,7 @@
                 <w:noProof/>
                 <w:webHidden/>
               </w:rPr>
-              <w:instrText xml:space="preserve"> PAGEREF _Toc111137525 \h </w:instrText>
+              <w:instrText xml:space="preserve"> PAGEREF _Toc21001035 \h </w:instrText>
             </w:r>
             <w:r>
               <w:rPr>
@@ -807,7 +807,7 @@
               <w:noProof/>
             </w:rPr>
           </w:pPr>
-          <w:hyperlink w:anchor="_Toc111137526" w:history="1">
+          <w:hyperlink w:anchor="_Toc21001036" w:history="1">
             <w:r>
               <w:rPr>
                 <w:rStyle w:val="Hyperlink"/>
@@ -834,7 +834,7 @@
                 <w:noProof/>
                 <w:webHidden/>
               </w:rPr>
-              <w:instrText xml:space="preserve"> PAGEREF _Toc111137526 \h </w:instrText>
+              <w:instrText xml:space="preserve"> PAGEREF _Toc21001036 \h </w:instrText>
             </w:r>
             <w:r>
               <w:rPr>
@@ -876,7 +876,7 @@
               <w:noProof/>
             </w:rPr>
           </w:pPr>
-          <w:hyperlink w:anchor="_Toc111137527" w:history="1">
+          <w:hyperlink w:anchor="_Toc21001037" w:history="1">
             <w:r>
               <w:rPr>
                 <w:rStyle w:val="Hyperlink"/>
@@ -903,7 +903,7 @@
                 <w:noProof/>
                 <w:webHidden/>
               </w:rPr>
-              <w:instrText xml:space="preserve"> PAGEREF _Toc111137527 \h </w:instrText>
+              <w:instrText xml:space="preserve"> PAGEREF _Toc21001037 \h </w:instrText>
             </w:r>
             <w:r>
               <w:rPr>
@@ -945,7 +945,7 @@
               <w:noProof/>
             </w:rPr>
           </w:pPr>
-          <w:hyperlink w:anchor="_Toc111137528" w:history="1">
+          <w:hyperlink w:anchor="_Toc21001038" w:history="1">
             <w:r>
               <w:rPr>
                 <w:rStyle w:val="Hyperlink"/>
@@ -972,7 +972,7 @@
                 <w:noProof/>
                 <w:webHidden/>
               </w:rPr>
-              <w:instrText xml:space="preserve"> PAGEREF _Toc111137528 \h </w:instrText>
+              <w:instrText xml:space="preserve"> PAGEREF _Toc21001038 \h </w:instrText>
             </w:r>
             <w:r>
               <w:rPr>
@@ -1014,7 +1014,7 @@
               <w:noProof/>
             </w:rPr>
           </w:pPr>
-          <w:hyperlink w:anchor="_Toc111137529" w:history="1">
+          <w:hyperlink w:anchor="_Toc21001039" w:history="1">
             <w:r>
               <w:rPr>
                 <w:rStyle w:val="Hyperlink"/>
@@ -1041,7 +1041,7 @@
                 <w:noProof/>
                 <w:webHidden/>
               </w:rPr>
-              <w:instrText xml:space="preserve"> PAGEREF _Toc111137529 \h </w:instrText>
+              <w:instrText xml:space="preserve"> PAGEREF _Toc21001039 \h </w:instrText>
             </w:r>
             <w:r>
               <w:rPr>
@@ -1083,7 +1083,7 @@
               <w:noProof/>
             </w:rPr>
           </w:pPr>
-          <w:hyperlink w:anchor="_Toc111137530" w:history="1">
+          <w:hyperlink w:anchor="_Toc21001040" w:history="1">
             <w:r>
               <w:rPr>
                 <w:rStyle w:val="Hyperlink"/>
@@ -1110,7 +1110,7 @@
                 <w:noProof/>
                 <w:webHidden/>
               </w:rPr>
-              <w:instrText xml:space="preserve"> PAGEREF _Toc111137530 \h </w:instrText>
+              <w:instrText xml:space="preserve"> PAGEREF _Toc21001040 \h </w:instrText>
             </w:r>
             <w:r>
               <w:rPr>
@@ -1152,7 +1152,7 @@
               <w:noProof/>
             </w:rPr>
           </w:pPr>
-          <w:hyperlink w:anchor="_Toc111137531" w:history="1">
+          <w:hyperlink w:anchor="_Toc21001041" w:history="1">
             <w:r>
               <w:rPr>
                 <w:rStyle w:val="Hyperlink"/>
@@ -1179,7 +1179,7 @@
                 <w:noProof/>
                 <w:webHidden/>
               </w:rPr>
-              <w:instrText xml:space="preserve"> PAGEREF _Toc111137531 \h </w:instrText>
+              <w:instrText xml:space="preserve"> PAGEREF _Toc21001041 \h </w:instrText>
             </w:r>
             <w:r>
               <w:rPr>
@@ -1221,7 +1221,7 @@
               <w:noProof/>
             </w:rPr>
           </w:pPr>
-          <w:hyperlink w:anchor="_Toc111137532" w:history="1">
+          <w:hyperlink w:anchor="_Toc21001042" w:history="1">
             <w:r>
               <w:rPr>
                 <w:rStyle w:val="Hyperlink"/>
@@ -1248,7 +1248,7 @@
                 <w:noProof/>
                 <w:webHidden/>
               </w:rPr>
-              <w:instrText xml:space="preserve"> PAGEREF _Toc111137532 \h </w:instrText>
+              <w:instrText xml:space="preserve"> PAGEREF _Toc21001042 \h </w:instrText>
             </w:r>
             <w:r>
               <w:rPr>
@@ -1290,7 +1290,7 @@
               <w:noProof/>
             </w:rPr>
           </w:pPr>
-          <w:hyperlink w:anchor="_Toc111137533" w:history="1">
+          <w:hyperlink w:anchor="_Toc21001043" w:history="1">
             <w:r>
               <w:rPr>
                 <w:rStyle w:val="Hyperlink"/>
@@ -1317,7 +1317,7 @@
                 <w:noProof/>
                 <w:webHidden/>
               </w:rPr>
-              <w:instrText xml:space="preserve"> PAGEREF _Toc111137533 \h </w:instrText>
+              <w:instrText xml:space="preserve"> PAGEREF _Toc21001043 \h </w:instrText>
             </w:r>
             <w:r>
               <w:rPr>
@@ -1359,7 +1359,7 @@
               <w:noProof/>
             </w:rPr>
           </w:pPr>
-          <w:hyperlink w:anchor="_Toc111137534" w:history="1">
+          <w:hyperlink w:anchor="_Toc21001044" w:history="1">
             <w:r>
               <w:rPr>
                 <w:rStyle w:val="Hyperlink"/>
@@ -1386,7 +1386,7 @@
                 <w:noProof/>
                 <w:webHidden/>
               </w:rPr>
-              <w:instrText xml:space="preserve"> PAGEREF _Toc111137534 \h </w:instrText>
+              <w:instrText xml:space="preserve"> PAGEREF _Toc21001044 \h </w:instrText>
             </w:r>
             <w:r>
               <w:rPr>
@@ -1428,7 +1428,7 @@
               <w:noProof/>
             </w:rPr>
           </w:pPr>
-          <w:hyperlink w:anchor="_Toc111137535" w:history="1">
+          <w:hyperlink w:anchor="_Toc21001045" w:history="1">
             <w:r>
               <w:rPr>
                 <w:rStyle w:val="Hyperlink"/>
@@ -1455,7 +1455,7 @@
                 <w:noProof/>
                 <w:webHidden/>
               </w:rPr>
-              <w:instrText xml:space="preserve"> PAGEREF _Toc111137535 \h </w:instrText>
+              <w:instrText xml:space="preserve"> PAGEREF _Toc21001045 \h </w:instrText>
             </w:r>
             <w:r>
               <w:rPr>
@@ -1497,7 +1497,7 @@
               <w:noProof/>
             </w:rPr>
           </w:pPr>
-          <w:hyperlink w:anchor="_Toc111137536" w:history="1">
+          <w:hyperlink w:anchor="_Toc21001046" w:history="1">
             <w:r>
               <w:rPr>
                 <w:rStyle w:val="Hyperlink"/>
@@ -1524,7 +1524,7 @@
                 <w:noProof/>
                 <w:webHidden/>
               </w:rPr>
-              <w:instrText xml:space="preserve"> PAGEREF _Toc111137536 \h </w:instrText>
+              <w:instrText xml:space="preserve"> PAGEREF _Toc21001046 \h </w:instrText>
             </w:r>
             <w:r>
               <w:rPr>
@@ -1566,7 +1566,7 @@
               <w:noProof/>
             </w:rPr>
           </w:pPr>
-          <w:hyperlink w:anchor="_Toc111137537" w:history="1">
+          <w:hyperlink w:anchor="_Toc21001047" w:history="1">
             <w:r>
               <w:rPr>
                 <w:rStyle w:val="Hyperlink"/>
@@ -1593,7 +1593,7 @@
                 <w:noProof/>
                 <w:webHidden/>
               </w:rPr>
-              <w:instrText xml:space="preserve"> PAGEREF _Toc111137537 \h </w:instrText>
+              <w:instrText xml:space="preserve"> PAGEREF _Toc21001047 \h </w:instrText>
             </w:r>
             <w:r>
               <w:rPr>
@@ -1635,7 +1635,7 @@
               <w:noProof/>
             </w:rPr>
           </w:pPr>
-          <w:hyperlink w:anchor="_Toc111137538" w:history="1">
+          <w:hyperlink w:anchor="_Toc21001048" w:history="1">
             <w:r>
               <w:rPr>
                 <w:rStyle w:val="Hyperlink"/>
@@ -1662,7 +1662,7 @@
                 <w:noProof/>
                 <w:webHidden/>
               </w:rPr>
-              <w:instrText xml:space="preserve"> PAGEREF _Toc111137538 \h </w:instrText>
+              <w:instrText xml:space="preserve"> PAGEREF _Toc21001048 \h </w:instrText>
             </w:r>
             <w:r>
               <w:rPr>
@@ -1704,7 +1704,7 @@
               <w:noProof/>
             </w:rPr>
           </w:pPr>
-          <w:hyperlink w:anchor="_Toc111137539" w:history="1">
+          <w:hyperlink w:anchor="_Toc21001049" w:history="1">
             <w:r>
               <w:rPr>
                 <w:rStyle w:val="Hyperlink"/>
@@ -1731,7 +1731,7 @@
                 <w:noProof/>
                 <w:webHidden/>
               </w:rPr>
-              <w:instrText xml:space="preserve"> PAGEREF _Toc111137539 \h </w:instrText>
+              <w:instrText xml:space="preserve"> PAGEREF _Toc21001049 \h </w:instrText>
             </w:r>
             <w:r>
               <w:rPr>
@@ -1773,7 +1773,7 @@
               <w:noProof/>
             </w:rPr>
           </w:pPr>
-          <w:hyperlink w:anchor="_Toc111137540" w:history="1">
+          <w:hyperlink w:anchor="_Toc21001050" w:history="1">
             <w:r>
               <w:rPr>
                 <w:rStyle w:val="Hyperlink"/>
@@ -1800,7 +1800,7 @@
                 <w:noProof/>
                 <w:webHidden/>
               </w:rPr>
-              <w:instrText xml:space="preserve"> PAGEREF _Toc111137540 \h </w:instrText>
+              <w:instrText xml:space="preserve"> PAGEREF _Toc21001050 \h </w:instrText>
             </w:r>
             <w:r>
               <w:rPr>
@@ -1842,7 +1842,7 @@
               <w:noProof/>
             </w:rPr>
           </w:pPr>
-          <w:hyperlink w:anchor="_Toc111137541" w:history="1">
+          <w:hyperlink w:anchor="_Toc21001051" w:history="1">
             <w:r>
               <w:rPr>
                 <w:rStyle w:val="Hyperlink"/>
@@ -1869,7 +1869,7 @@
                 <w:noProof/>
                 <w:webHidden/>
               </w:rPr>
-              <w:instrText xml:space="preserve"> PAGEREF _Toc111137541 \h </w:instrText>
+              <w:instrText xml:space="preserve"> PAGEREF _Toc21001051 \h </w:instrText>
             </w:r>
             <w:r>
               <w:rPr>
@@ -1911,7 +1911,7 @@
               <w:noProof/>
             </w:rPr>
           </w:pPr>
-          <w:hyperlink w:anchor="_Toc111137542" w:history="1">
+          <w:hyperlink w:anchor="_Toc21001052" w:history="1">
             <w:r>
               <w:rPr>
                 <w:rStyle w:val="Hyperlink"/>
@@ -1938,7 +1938,7 @@
                 <w:noProof/>
                 <w:webHidden/>
               </w:rPr>
-              <w:instrText xml:space="preserve"> PAGEREF _Toc111137542 \h </w:instrText>
+              <w:instrText xml:space="preserve"> PAGEREF _Toc21001052 \h </w:instrText>
             </w:r>
             <w:r>
               <w:rPr>
@@ -1980,7 +1980,7 @@
               <w:noProof/>
             </w:rPr>
           </w:pPr>
-          <w:hyperlink w:anchor="_Toc111137543" w:history="1">
+          <w:hyperlink w:anchor="_Toc21001053" w:history="1">
             <w:r>
               <w:rPr>
                 <w:rStyle w:val="Hyperlink"/>
@@ -2007,7 +2007,7 @@
                 <w:noProof/>
                 <w:webHidden/>
               </w:rPr>
-              <w:instrText xml:space="preserve"> PAGEREF _Toc111137543 \h </w:instrText>
+              <w:instrText xml:space="preserve"> PAGEREF _Toc21001053 \h </w:instrText>
             </w:r>
             <w:r>
               <w:rPr>
@@ -2049,7 +2049,7 @@
               <w:noProof/>
             </w:rPr>
           </w:pPr>
-          <w:hyperlink w:anchor="_Toc111137544" w:history="1">
+          <w:hyperlink w:anchor="_Toc21001054" w:history="1">
             <w:r>
               <w:rPr>
                 <w:rStyle w:val="Hyperlink"/>
@@ -2076,7 +2076,7 @@
                 <w:noProof/>
                 <w:webHidden/>
               </w:rPr>
-              <w:instrText xml:space="preserve"> PAGEREF _Toc111137544 \h </w:instrText>
+              <w:instrText xml:space="preserve"> PAGEREF _Toc21001054 \h </w:instrText>
             </w:r>
             <w:r>
               <w:rPr>
@@ -2118,7 +2118,7 @@
               <w:noProof/>
             </w:rPr>
           </w:pPr>
-          <w:hyperlink w:anchor="_Toc111137545" w:history="1">
+          <w:hyperlink w:anchor="_Toc21001055" w:history="1">
             <w:r>
               <w:rPr>
                 <w:rStyle w:val="Hyperlink"/>
@@ -2145,7 +2145,7 @@
                 <w:noProof/>
                 <w:webHidden/>
               </w:rPr>
-              <w:instrText xml:space="preserve"> PAGEREF _Toc111137545 \h </w:instrText>
+              <w:instrText xml:space="preserve"> PAGEREF _Toc21001055 \h </w:instrText>
             </w:r>
             <w:r>
               <w:rPr>
@@ -2187,7 +2187,7 @@
               <w:noProof/>
             </w:rPr>
           </w:pPr>
-          <w:hyperlink w:anchor="_Toc111137546" w:history="1">
+          <w:hyperlink w:anchor="_Toc21001056" w:history="1">
             <w:r>
               <w:rPr>
                 <w:rStyle w:val="Hyperlink"/>
@@ -2214,7 +2214,7 @@
                 <w:noProof/>
                 <w:webHidden/>
               </w:rPr>
-              <w:instrText xml:space="preserve"> PAGEREF _Toc111137546 \h </w:instrText>
+              <w:instrText xml:space="preserve"> PAGEREF _Toc21001056 \h </w:instrText>
             </w:r>
             <w:r>
               <w:rPr>
@@ -2256,7 +2256,7 @@
               <w:noProof/>
             </w:rPr>
           </w:pPr>
-          <w:hyperlink w:anchor="_Toc111137547" w:history="1">
+          <w:hyperlink w:anchor="_Toc21001057" w:history="1">
             <w:r>
               <w:rPr>
                 <w:rStyle w:val="Hyperlink"/>
@@ -2283,7 +2283,7 @@
                 <w:noProof/>
                 <w:webHidden/>
               </w:rPr>
-              <w:instrText xml:space="preserve"> PAGEREF _Toc111137547 \h </w:instrText>
+              <w:instrText xml:space="preserve"> PAGEREF _Toc21001057 \h </w:instrText>
             </w:r>
             <w:r>
               <w:rPr>
@@ -2325,7 +2325,7 @@
               <w:noProof/>
             </w:rPr>
           </w:pPr>
-          <w:hyperlink w:anchor="_Toc111137548" w:history="1">
+          <w:hyperlink w:anchor="_Toc21001058" w:history="1">
             <w:r>
               <w:rPr>
                 <w:rStyle w:val="Hyperlink"/>
@@ -2352,7 +2352,7 @@
                 <w:noProof/>
                 <w:webHidden/>
               </w:rPr>
-              <w:instrText xml:space="preserve"> PAGEREF _Toc111137548 \h </w:instrText>
+              <w:instrText xml:space="preserve"> PAGEREF _Toc21001058 \h </w:instrText>
             </w:r>
             <w:r>
               <w:rPr>
@@ -2394,7 +2394,7 @@
               <w:noProof/>
             </w:rPr>
           </w:pPr>
-          <w:hyperlink w:anchor="_Toc111137549" w:history="1">
+          <w:hyperlink w:anchor="_Toc21001059" w:history="1">
             <w:r>
               <w:rPr>
                 <w:rStyle w:val="Hyperlink"/>
@@ -2421,7 +2421,7 @@
                 <w:noProof/>
                 <w:webHidden/>
               </w:rPr>
-              <w:instrText xml:space="preserve"> PAGEREF _Toc111137549 \h </w:instrText>
+              <w:instrText xml:space="preserve"> PAGEREF _Toc21001059 \h </w:instrText>
             </w:r>
             <w:r>
               <w:rPr>
@@ -2463,7 +2463,7 @@
               <w:noProof/>
             </w:rPr>
           </w:pPr>
-          <w:hyperlink w:anchor="_Toc111137550" w:history="1">
+          <w:hyperlink w:anchor="_Toc21001060" w:history="1">
             <w:r>
               <w:rPr>
                 <w:rStyle w:val="Hyperlink"/>
@@ -2490,7 +2490,7 @@
                 <w:noProof/>
                 <w:webHidden/>
               </w:rPr>
-              <w:instrText xml:space="preserve"> PAGEREF _Toc111137550 \h </w:instrText>
+              <w:instrText xml:space="preserve"> PAGEREF _Toc21001060 \h </w:instrText>
             </w:r>
             <w:r>
               <w:rPr>
@@ -2532,7 +2532,7 @@
               <w:noProof/>
             </w:rPr>
           </w:pPr>
-          <w:hyperlink w:anchor="_Toc111137551" w:history="1">
+          <w:hyperlink w:anchor="_Toc21001061" w:history="1">
             <w:r>
               <w:rPr>
                 <w:rStyle w:val="Hyperlink"/>
@@ -2559,7 +2559,7 @@
                 <w:noProof/>
                 <w:webHidden/>
               </w:rPr>
-              <w:instrText xml:space="preserve"> PAGEREF _Toc111137551 \h </w:instrText>
+              <w:instrText xml:space="preserve"> PAGEREF _Toc21001061 \h </w:instrText>
             </w:r>
             <w:r>
               <w:rPr>
@@ -2601,7 +2601,7 @@
               <w:noProof/>
             </w:rPr>
           </w:pPr>
-          <w:hyperlink w:anchor="_Toc111137552" w:history="1">
+          <w:hyperlink w:anchor="_Toc21001062" w:history="1">
             <w:r>
               <w:rPr>
                 <w:rStyle w:val="Hyperlink"/>
@@ -2628,7 +2628,7 @@
                 <w:noProof/>
                 <w:webHidden/>
               </w:rPr>
-              <w:instrText xml:space="preserve"> PAGEREF _Toc111137552 \h </w:instrText>
+              <w:instrText xml:space="preserve"> PAGEREF _Toc21001062 \h </w:instrText>
             </w:r>
             <w:r>
               <w:rPr>
@@ -2670,7 +2670,7 @@
               <w:noProof/>
             </w:rPr>
           </w:pPr>
-          <w:hyperlink w:anchor="_Toc111137553" w:history="1">
+          <w:hyperlink w:anchor="_Toc21001063" w:history="1">
             <w:r>
               <w:rPr>
                 <w:rStyle w:val="Hyperlink"/>
@@ -2697,7 +2697,7 @@
                 <w:noProof/>
                 <w:webHidden/>
               </w:rPr>
-              <w:instrText xml:space="preserve"> PAGEREF _Toc111137553 \h </w:instrText>
+              <w:instrText xml:space="preserve"> PAGEREF _Toc21001063 \h </w:instrText>
             </w:r>
             <w:r>
               <w:rPr>
@@ -2739,7 +2739,7 @@
               <w:noProof/>
             </w:rPr>
           </w:pPr>
-          <w:hyperlink w:anchor="_Toc111137554" w:history="1">
+          <w:hyperlink w:anchor="_Toc21001064" w:history="1">
             <w:r>
               <w:rPr>
                 <w:rStyle w:val="Hyperlink"/>
@@ -2766,7 +2766,7 @@
                 <w:noProof/>
                 <w:webHidden/>
               </w:rPr>
-              <w:instrText xml:space="preserve"> PAGEREF _Toc111137554 \h </w:instrText>
+              <w:instrText xml:space="preserve"> PAGEREF _Toc21001064 \h </w:instrText>
             </w:r>
             <w:r>
               <w:rPr>
@@ -2808,7 +2808,7 @@
               <w:noProof/>
             </w:rPr>
           </w:pPr>
-          <w:hyperlink w:anchor="_Toc111137555" w:history="1">
+          <w:hyperlink w:anchor="_Toc21001065" w:history="1">
             <w:r>
               <w:rPr>
                 <w:rStyle w:val="Hyperlink"/>
@@ -2835,7 +2835,7 @@
                 <w:noProof/>
                 <w:webHidden/>
               </w:rPr>
-              <w:instrText xml:space="preserve"> PAGEREF _Toc111137555 \h </w:instrText>
+              <w:instrText xml:space="preserve"> PAGEREF _Toc21001065 \h </w:instrText>
             </w:r>
             <w:r>
               <w:rPr>
@@ -2877,7 +2877,7 @@
               <w:noProof/>
             </w:rPr>
           </w:pPr>
-          <w:hyperlink w:anchor="_Toc111137556" w:history="1">
+          <w:hyperlink w:anchor="_Toc21001066" w:history="1">
             <w:r>
               <w:rPr>
                 <w:rStyle w:val="Hyperlink"/>
@@ -2904,7 +2904,7 @@
                 <w:noProof/>
                 <w:webHidden/>
               </w:rPr>
-              <w:instrText xml:space="preserve"> PAGEREF _Toc111137556 \h </w:instrText>
+              <w:instrText xml:space="preserve"> PAGEREF _Toc21001066 \h </w:instrText>
             </w:r>
             <w:r>
               <w:rPr>
@@ -2946,7 +2946,7 @@
               <w:noProof/>
             </w:rPr>
           </w:pPr>
-          <w:hyperlink w:anchor="_Toc111137557" w:history="1">
+          <w:hyperlink w:anchor="_Toc21001067" w:history="1">
             <w:r>
               <w:rPr>
                 <w:rStyle w:val="Hyperlink"/>
@@ -2973,7 +2973,7 @@
                 <w:noProof/>
                 <w:webHidden/>
               </w:rPr>
-              <w:instrText xml:space="preserve"> PAGEREF _Toc111137557 \h </w:instrText>
+              <w:instrText xml:space="preserve"> PAGEREF _Toc21001067 \h </w:instrText>
             </w:r>
             <w:r>
               <w:rPr>
@@ -3015,7 +3015,7 @@
               <w:noProof/>
             </w:rPr>
           </w:pPr>
-          <w:hyperlink w:anchor="_Toc111137558" w:history="1">
+          <w:hyperlink w:anchor="_Toc21001068" w:history="1">
             <w:r>
               <w:rPr>
                 <w:rStyle w:val="Hyperlink"/>
@@ -3042,7 +3042,7 @@
                 <w:noProof/>
                 <w:webHidden/>
               </w:rPr>
-              <w:instrText xml:space="preserve"> PAGEREF _Toc111137558 \h </w:instrText>
+              <w:instrText xml:space="preserve"> PAGEREF _Toc21001068 \h </w:instrText>
             </w:r>
             <w:r>
               <w:rPr>
@@ -3084,7 +3084,7 @@
               <w:noProof/>
             </w:rPr>
           </w:pPr>
-          <w:hyperlink w:anchor="_Toc111137559" w:history="1">
+          <w:hyperlink w:anchor="_Toc21001069" w:history="1">
             <w:r>
               <w:rPr>
                 <w:rStyle w:val="Hyperlink"/>
@@ -3111,7 +3111,7 @@
                 <w:noProof/>
                 <w:webHidden/>
               </w:rPr>
-              <w:instrText xml:space="preserve"> PAGEREF _Toc111137559 \h </w:instrText>
+              <w:instrText xml:space="preserve"> PAGEREF _Toc21001069 \h </w:instrText>
             </w:r>
             <w:r>
               <w:rPr>
@@ -3153,7 +3153,7 @@
               <w:noProof/>
             </w:rPr>
           </w:pPr>
-          <w:hyperlink w:anchor="_Toc111137560" w:history="1">
+          <w:hyperlink w:anchor="_Toc21001070" w:history="1">
             <w:r>
               <w:rPr>
                 <w:rStyle w:val="Hyperlink"/>
@@ -3180,7 +3180,7 @@
                 <w:noProof/>
                 <w:webHidden/>
               </w:rPr>
-              <w:instrText xml:space="preserve"> PAGEREF _Toc111137560 \h </w:instrText>
+              <w:instrText xml:space="preserve"> PAGEREF _Toc21001070 \h </w:instrText>
             </w:r>
             <w:r>
               <w:rPr>
@@ -3222,7 +3222,7 @@
               <w:noProof/>
             </w:rPr>
           </w:pPr>
-          <w:hyperlink w:anchor="_Toc111137561" w:history="1">
+          <w:hyperlink w:anchor="_Toc21001071" w:history="1">
             <w:r>
               <w:rPr>
                 <w:rStyle w:val="Hyperlink"/>
@@ -3249,7 +3249,7 @@
                 <w:noProof/>
                 <w:webHidden/>
               </w:rPr>
-              <w:instrText xml:space="preserve"> PAGEREF _Toc111137561 \h </w:instrText>
+              <w:instrText xml:space="preserve"> PAGEREF _Toc21001071 \h </w:instrText>
             </w:r>
             <w:r>
               <w:rPr>
@@ -3291,7 +3291,7 @@
               <w:noProof/>
             </w:rPr>
           </w:pPr>
-          <w:hyperlink w:anchor="_Toc111137562" w:history="1">
+          <w:hyperlink w:anchor="_Toc21001072" w:history="1">
             <w:r>
               <w:rPr>
                 <w:rStyle w:val="Hyperlink"/>
@@ -3318,7 +3318,7 @@
                 <w:noProof/>
                 <w:webHidden/>
               </w:rPr>
-              <w:instrText xml:space="preserve"> PAGEREF _Toc111137562 \h </w:instrText>
+              <w:instrText xml:space="preserve"> PAGEREF _Toc21001072 \h </w:instrText>
             </w:r>
             <w:r>
               <w:rPr>
@@ -3360,7 +3360,7 @@
               <w:noProof/>
             </w:rPr>
           </w:pPr>
-          <w:hyperlink w:anchor="_Toc111137563" w:history="1">
+          <w:hyperlink w:anchor="_Toc21001073" w:history="1">
             <w:r>
               <w:rPr>
                 <w:rStyle w:val="Hyperlink"/>
@@ -3387,7 +3387,7 @@
                 <w:noProof/>
                 <w:webHidden/>
               </w:rPr>
-              <w:instrText xml:space="preserve"> PAGEREF _Toc111137563 \h </w:instrText>
+              <w:instrText xml:space="preserve"> PAGEREF _Toc21001073 \h </w:instrText>
             </w:r>
             <w:r>
               <w:rPr>
@@ -3429,7 +3429,7 @@
               <w:noProof/>
             </w:rPr>
           </w:pPr>
-          <w:hyperlink w:anchor="_Toc111137564" w:history="1">
+          <w:hyperlink w:anchor="_Toc21001074" w:history="1">
             <w:r>
               <w:rPr>
                 <w:rStyle w:val="Hyperlink"/>
@@ -3456,7 +3456,7 @@
                 <w:noProof/>
                 <w:webHidden/>
               </w:rPr>
-              <w:instrText xml:space="preserve"> PAGEREF _Toc111137564 \h </w:instrText>
+              <w:instrText xml:space="preserve"> PAGEREF _Toc21001074 \h </w:instrText>
             </w:r>
             <w:r>
               <w:rPr>
@@ -3498,7 +3498,7 @@
               <w:noProof/>
             </w:rPr>
           </w:pPr>
-          <w:hyperlink w:anchor="_Toc111137565" w:history="1">
+          <w:hyperlink w:anchor="_Toc21001075" w:history="1">
             <w:r>
               <w:rPr>
                 <w:rStyle w:val="Hyperlink"/>
@@ -3525,7 +3525,7 @@
                 <w:noProof/>
                 <w:webHidden/>
               </w:rPr>
-              <w:instrText xml:space="preserve"> PAGEREF _Toc111137565 \h </w:instrText>
+              <w:instrText xml:space="preserve"> PAGEREF _Toc21001075 \h </w:instrText>
             </w:r>
             <w:r>
               <w:rPr>
@@ -3567,7 +3567,7 @@
               <w:noProof/>
             </w:rPr>
           </w:pPr>
-          <w:hyperlink w:anchor="_Toc111137566" w:history="1">
+          <w:hyperlink w:anchor="_Toc21001076" w:history="1">
             <w:r>
               <w:rPr>
                 <w:rStyle w:val="Hyperlink"/>
@@ -3594,7 +3594,7 @@
                 <w:noProof/>
                 <w:webHidden/>
               </w:rPr>
-              <w:instrText xml:space="preserve"> PAGEREF _Toc111137566 \h </w:instrText>
+              <w:instrText xml:space="preserve"> PAGEREF _Toc21001076 \h </w:instrText>
             </w:r>
             <w:r>
               <w:rPr>
@@ -3636,7 +3636,7 @@
               <w:noProof/>
             </w:rPr>
           </w:pPr>
-          <w:hyperlink w:anchor="_Toc111137567" w:history="1">
+          <w:hyperlink w:anchor="_Toc21001077" w:history="1">
             <w:r>
               <w:rPr>
                 <w:rStyle w:val="Hyperlink"/>
@@ -3663,7 +3663,7 @@
                 <w:noProof/>
                 <w:webHidden/>
               </w:rPr>
-              <w:instrText xml:space="preserve"> PAGEREF _Toc111137567 \h </w:instrText>
+              <w:instrText xml:space="preserve"> PAGEREF _Toc21001077 \h </w:instrText>
             </w:r>
             <w:r>
               <w:rPr>
@@ -3705,7 +3705,7 @@
               <w:noProof/>
             </w:rPr>
           </w:pPr>
-          <w:hyperlink w:anchor="_Toc111137568" w:history="1">
+          <w:hyperlink w:anchor="_Toc21001078" w:history="1">
             <w:r>
               <w:rPr>
                 <w:rStyle w:val="Hyperlink"/>
@@ -3732,7 +3732,7 @@
                 <w:noProof/>
                 <w:webHidden/>
               </w:rPr>
-              <w:instrText xml:space="preserve"> PAGEREF _Toc111137568 \h </w:instrText>
+              <w:instrText xml:space="preserve"> PAGEREF _Toc21001078 \h </w:instrText>
             </w:r>
             <w:r>
               <w:rPr>
@@ -3774,13 +3774,13 @@
               <w:noProof/>
             </w:rPr>
           </w:pPr>
-          <w:hyperlink w:anchor="_Toc111137569" w:history="1">
+          <w:hyperlink w:anchor="_Toc21001079" w:history="1">
             <w:r>
               <w:rPr>
                 <w:rStyle w:val="Hyperlink"/>
                 <w:noProof/>
               </w:rPr>
-              <w:t>User data</w:t>
+              <w:t>Additional Resources</w:t>
             </w:r>
             <w:r>
               <w:rPr>
@@ -3801,76 +3801,7 @@
                 <w:noProof/>
                 <w:webHidden/>
               </w:rPr>
-              <w:instrText xml:space="preserve"> PAGEREF _Toc111137569 \h </w:instrText>
-            </w:r>
-            <w:r>
-              <w:rPr>
-                <w:noProof/>
-                <w:webHidden/>
-              </w:rPr>
-            </w:r>
-            <w:r>
-              <w:rPr>
-                <w:noProof/>
-                <w:webHidden/>
-              </w:rPr>
-              <w:fldChar w:fldCharType="separate"/>
-            </w:r>
-            <w:r>
-              <w:rPr>
-                <w:noProof/>
-                <w:webHidden/>
-              </w:rPr>
-              <w:t>34</w:t>
-            </w:r>
-            <w:r>
-              <w:rPr>
-                <w:noProof/>
-                <w:webHidden/>
-              </w:rPr>
-              <w:fldChar w:fldCharType="end"/>
-            </w:r>
-          </w:hyperlink>
-        </w:p>
-        <w:p>
-          <w:pPr>
-            <w:pStyle w:val="TOC1"/>
-            <w:tabs>
-              <w:tab w:val="right" w:leader="dot" w:pos="9350"/>
-            </w:tabs>
-            <w:rPr>
-              <w:rFonts w:eastAsiaTheme="minorEastAsia"/>
-              <w:noProof/>
-            </w:rPr>
-          </w:pPr>
-          <w:hyperlink w:anchor="_Toc111137570" w:history="1">
-            <w:r>
-              <w:rPr>
-                <w:rStyle w:val="Hyperlink"/>
-                <w:noProof/>
-              </w:rPr>
-              <w:t>Additional Resources</w:t>
-            </w:r>
-            <w:r>
-              <w:rPr>
-                <w:noProof/>
-                <w:webHidden/>
-              </w:rPr>
-              <w:tab/>
-            </w:r>
-            <w:r>
-              <w:rPr>
-                <w:noProof/>
-                <w:webHidden/>
-              </w:rPr>
-              <w:fldChar w:fldCharType="begin"/>
-            </w:r>
-            <w:r>
-              <w:rPr>
-                <w:noProof/>
-                <w:webHidden/>
-              </w:rPr>
-              <w:instrText xml:space="preserve"> PAGEREF _Toc111137570 \h </w:instrText>
+              <w:instrText xml:space="preserve"> PAGEREF _Toc21001079 \h </w:instrText>
             </w:r>
             <w:r>
               <w:rPr>
@@ -3932,7 +3863,7 @@
       <w:pPr>
         <w:pStyle w:val="Heading1"/>
       </w:pPr>
-      <w:bookmarkStart w:id="2" w:name="_Toc111137521"/>
+      <w:bookmarkStart w:id="2" w:name="_Toc21001031"/>
       <w:r>
         <w:lastRenderedPageBreak/>
         <w:t>Introduction</w:t>
@@ -4028,7 +3959,7 @@
       <w:pPr>
         <w:pStyle w:val="Heading2"/>
       </w:pPr>
-      <w:bookmarkStart w:id="3" w:name="_Toc111137522"/>
+      <w:bookmarkStart w:id="3" w:name="_Toc21001032"/>
       <w:r>
         <w:t>BISM Normalizer summary</w:t>
       </w:r>
@@ -4137,7 +4068,7 @@
       <w:pPr>
         <w:pStyle w:val="Heading2"/>
       </w:pPr>
-      <w:bookmarkStart w:id="4" w:name="_Toc111137523"/>
+      <w:bookmarkStart w:id="4" w:name="_Toc21001033"/>
       <w:r>
         <w:lastRenderedPageBreak/>
         <w:t xml:space="preserve">Self-service &amp; </w:t>
@@ -4310,7 +4241,7 @@
       <w:pPr>
         <w:pStyle w:val="Heading3"/>
       </w:pPr>
-      <w:bookmarkStart w:id="6" w:name="_Toc111137524"/>
+      <w:bookmarkStart w:id="6" w:name="_Toc21001034"/>
       <w:bookmarkEnd w:id="5"/>
       <w:r>
         <w:t>Migration to corporate BI</w:t>
@@ -4558,12 +4489,12 @@
       <w:pPr>
         <w:pStyle w:val="Heading2"/>
       </w:pPr>
-      <w:bookmarkStart w:id="8" w:name="_Hlk487042279"/>
-      <w:bookmarkStart w:id="9" w:name="_Toc111137525"/>
+      <w:bookmarkStart w:id="8" w:name="_Toc21001035"/>
+      <w:bookmarkStart w:id="9" w:name="_Hlk487042279"/>
       <w:r>
         <w:t>How the Microsoft platform can help</w:t>
       </w:r>
-      <w:bookmarkEnd w:id="9"/>
+      <w:bookmarkEnd w:id="8"/>
     </w:p>
     <w:p>
       <w:r>
@@ -4675,7 +4606,7 @@
         <w:t>.</w:t>
       </w:r>
     </w:p>
-    <w:bookmarkEnd w:id="8"/>
+    <w:bookmarkEnd w:id="9"/>
     <w:p>
       <w:r>
         <w:t xml:space="preserve">Microsoft provides a supported way to import a Power BI Desktop model into Analysis Services. </w:t>
@@ -4881,15 +4812,15 @@
       <w:pPr>
         <w:pStyle w:val="Heading2"/>
       </w:pPr>
-      <w:bookmarkStart w:id="10" w:name="_Hlk487040364"/>
-      <w:bookmarkStart w:id="11" w:name="_Toc111137526"/>
+      <w:bookmarkStart w:id="10" w:name="_Toc21001036"/>
+      <w:bookmarkStart w:id="11" w:name="_Hlk487040364"/>
       <w:r>
         <w:t>C</w:t>
       </w:r>
       <w:r>
         <w:t>ompatibility levels</w:t>
       </w:r>
-      <w:bookmarkEnd w:id="11"/>
+      <w:bookmarkEnd w:id="10"/>
     </w:p>
     <w:p>
       <w:bookmarkStart w:id="12" w:name="_Hlk487040078"/>
@@ -4950,21 +4881,29 @@
         <w:t>BISM Normalizer requires that the target model</w:t>
       </w:r>
       <w:r>
-        <w:t xml:space="preserve"> compatibility level is greater than or equal to the compatibility level of the source model.</w:t>
+        <w:t xml:space="preserve"> compatibility level </w:t>
+      </w:r>
+      <w:proofErr w:type="gramStart"/>
+      <w:r>
+        <w:t>is</w:t>
+      </w:r>
+      <w:proofErr w:type="gramEnd"/>
+      <w:r>
+        <w:t xml:space="preserve"> greater than or equal to the compatibility level of the source model.</w:t>
       </w:r>
     </w:p>
     <w:p>
       <w:pPr>
         <w:pStyle w:val="Heading2"/>
       </w:pPr>
-      <w:bookmarkStart w:id="13" w:name="_Hlk487043341"/>
-      <w:bookmarkStart w:id="14" w:name="_Toc111137527"/>
-      <w:bookmarkEnd w:id="10"/>
+      <w:bookmarkStart w:id="13" w:name="_Toc21001037"/>
+      <w:bookmarkStart w:id="14" w:name="_Hlk487043341"/>
+      <w:bookmarkEnd w:id="11"/>
       <w:bookmarkEnd w:id="12"/>
       <w:r>
         <w:t>Model definition reuse and merging</w:t>
       </w:r>
-      <w:bookmarkEnd w:id="14"/>
+      <w:bookmarkEnd w:id="13"/>
     </w:p>
     <w:p>
       <w:r>
@@ -5032,8 +4971,8 @@
       <w:pPr>
         <w:pStyle w:val="Heading2"/>
       </w:pPr>
-      <w:bookmarkStart w:id="15" w:name="_Toc111137528"/>
-      <w:bookmarkEnd w:id="13"/>
+      <w:bookmarkStart w:id="15" w:name="_Toc21001038"/>
+      <w:bookmarkEnd w:id="14"/>
       <w:r>
         <w:t>Tabular model d</w:t>
       </w:r>
@@ -5044,15 +4983,7 @@
     </w:p>
     <w:p>
       <w:r>
-        <w:t xml:space="preserve">Corporate BI scenarios require deployment of new versions across environments such as development, </w:t>
-      </w:r>
-      <w:proofErr w:type="gramStart"/>
-      <w:r>
-        <w:t>test</w:t>
-      </w:r>
-      <w:proofErr w:type="gramEnd"/>
-      <w:r>
-        <w:t xml:space="preserve"> and production to allow rigorous testing and user-signoff processes. </w:t>
+        <w:t xml:space="preserve">Corporate BI scenarios require deployment of new versions across environments such as development, test and production to allow rigorous testing and user-signoff processes. </w:t>
       </w:r>
       <w:r>
         <w:t xml:space="preserve">Deployment of tabular models </w:t>
@@ -5092,7 +5023,7 @@
       <w:pPr>
         <w:pStyle w:val="Heading3"/>
       </w:pPr>
-      <w:bookmarkStart w:id="16" w:name="_Toc111137529"/>
+      <w:bookmarkStart w:id="16" w:name="_Toc21001039"/>
       <w:r>
         <w:t>Traditional all-or-nothing deploymen</w:t>
       </w:r>
@@ -5205,7 +5136,7 @@
       <w:pPr>
         <w:pStyle w:val="Heading3"/>
       </w:pPr>
-      <w:bookmarkStart w:id="17" w:name="_Toc111137530"/>
+      <w:bookmarkStart w:id="17" w:name="_Toc21001040"/>
       <w:r>
         <w:t>Partial</w:t>
       </w:r>
@@ -5366,7 +5297,7 @@
       <w:pPr>
         <w:pStyle w:val="Heading3"/>
       </w:pPr>
-      <w:bookmarkStart w:id="18" w:name="_Toc111137531"/>
+      <w:bookmarkStart w:id="18" w:name="_Toc21001041"/>
       <w:r>
         <w:t>D</w:t>
       </w:r>
@@ -5513,15 +5444,15 @@
       <w:pPr>
         <w:pStyle w:val="Heading1"/>
       </w:pPr>
-      <w:bookmarkStart w:id="19" w:name="_Hlk487039061"/>
-      <w:bookmarkStart w:id="20" w:name="_Toc111137532"/>
+      <w:bookmarkStart w:id="19" w:name="_Toc21001042"/>
+      <w:bookmarkStart w:id="20" w:name="_Hlk487039061"/>
       <w:r>
         <w:t>Set up</w:t>
       </w:r>
       <w:r>
         <w:t xml:space="preserve"> &amp; installation</w:t>
       </w:r>
-      <w:bookmarkEnd w:id="20"/>
+      <w:bookmarkEnd w:id="19"/>
     </w:p>
     <w:p>
       <w:r>
@@ -5551,7 +5482,7 @@
         <w:t>.</w:t>
       </w:r>
     </w:p>
-    <w:bookmarkEnd w:id="19"/>
+    <w:bookmarkEnd w:id="20"/>
     <w:p>
       <w:r>
         <w:t xml:space="preserve">The examples in this document use Adventure Works, but any model will work. At time of writing, all </w:t>
@@ -5657,15 +5588,7 @@
         </w:numPr>
       </w:pPr>
       <w:r>
-        <w:t>Type “</w:t>
-      </w:r>
-      <w:proofErr w:type="spellStart"/>
-      <w:r>
-        <w:t>ssdt</w:t>
-      </w:r>
-      <w:proofErr w:type="spellEnd"/>
-      <w:r>
-        <w:t>” in the search box.</w:t>
+        <w:t>Type “ssdt” in the search box.</w:t>
       </w:r>
     </w:p>
     <w:p>
@@ -5753,7 +5676,7 @@
       <w:pPr>
         <w:pStyle w:val="Heading1"/>
       </w:pPr>
-      <w:bookmarkStart w:id="21" w:name="_Toc111137533"/>
+      <w:bookmarkStart w:id="21" w:name="_Toc21001043"/>
       <w:r>
         <w:t>C</w:t>
       </w:r>
@@ -5841,7 +5764,7 @@
       <w:pPr>
         <w:pStyle w:val="Heading2"/>
       </w:pPr>
-      <w:bookmarkStart w:id="22" w:name="_Toc111137534"/>
+      <w:bookmarkStart w:id="22" w:name="_Toc21001044"/>
       <w:r>
         <w:t>New comparison</w:t>
       </w:r>
@@ -5954,7 +5877,12 @@
         </w:numPr>
       </w:pPr>
       <w:r>
-        <w:t>Tabular metadata file such as a BIM file. Metadata files are compared offline, without the need for an Analysis Services server instance. All validations are performed on offline files except dependencies between M expressions because (in the current version) they require an Analysis Services instance.</w:t>
+        <w:t xml:space="preserve">Tabular metadata file such as a BIM file. Metadata files are compared offline, without the need for an Analysis Services server instance. All validations </w:t>
+      </w:r>
+      <w:bookmarkStart w:id="23" w:name="_GoBack"/>
+      <w:bookmarkEnd w:id="23"/>
+      <w:r>
+        <w:t>are performed on offline files except dependencies between M expressions because (in the current version) they require an Analysis Services instance.</w:t>
       </w:r>
     </w:p>
     <w:p>
@@ -6133,11 +6061,11 @@
       <w:pPr>
         <w:pStyle w:val="Heading2"/>
       </w:pPr>
-      <w:bookmarkStart w:id="23" w:name="_Toc111137535"/>
+      <w:bookmarkStart w:id="24" w:name="_Toc21001045"/>
       <w:r>
         <w:t>Select actions to be applied</w:t>
       </w:r>
-      <w:bookmarkEnd w:id="23"/>
+      <w:bookmarkEnd w:id="24"/>
     </w:p>
     <w:p>
       <w:r>
@@ -6341,11 +6269,11 @@
       <w:pPr>
         <w:pStyle w:val="Heading2"/>
       </w:pPr>
-      <w:bookmarkStart w:id="24" w:name="_Toc111137536"/>
+      <w:bookmarkStart w:id="25" w:name="_Toc21001046"/>
       <w:r>
         <w:t>Harvesting objects for reuse in mature models</w:t>
       </w:r>
-      <w:bookmarkEnd w:id="24"/>
+      <w:bookmarkEnd w:id="25"/>
     </w:p>
     <w:p>
       <w:r>
@@ -6452,13 +6380,13 @@
       <w:pPr>
         <w:pStyle w:val="Heading2"/>
       </w:pPr>
-      <w:bookmarkStart w:id="25" w:name="_Validate_selection"/>
-      <w:bookmarkStart w:id="26" w:name="_Toc111137537"/>
-      <w:bookmarkEnd w:id="25"/>
+      <w:bookmarkStart w:id="26" w:name="_Validate_selection"/>
+      <w:bookmarkStart w:id="27" w:name="_Toc21001047"/>
+      <w:bookmarkEnd w:id="26"/>
       <w:r>
         <w:t>Validate selection</w:t>
       </w:r>
-      <w:bookmarkEnd w:id="26"/>
+      <w:bookmarkEnd w:id="27"/>
     </w:p>
     <w:p>
       <w:r>
@@ -6575,7 +6503,15 @@
       </w:r>
       <w:proofErr w:type="spellEnd"/>
       <w:r>
-        <w:t xml:space="preserve"> depends on the CustomerQuery M expression, which is skipped</w:t>
+        <w:t xml:space="preserve"> depends on the </w:t>
+      </w:r>
+      <w:proofErr w:type="spellStart"/>
+      <w:r>
+        <w:t>CustomerQuery</w:t>
+      </w:r>
+      <w:proofErr w:type="spellEnd"/>
+      <w:r>
+        <w:t xml:space="preserve"> M expression, which is skipped</w:t>
       </w:r>
       <w:r>
         <w:t xml:space="preserve">. </w:t>
@@ -6717,15 +6653,7 @@
         </w:numPr>
       </w:pPr>
       <w:r>
-        <w:t xml:space="preserve">M expression </w:t>
-      </w:r>
-      <w:proofErr w:type="gramStart"/>
-      <w:r>
-        <w:t>references to</w:t>
-      </w:r>
-      <w:proofErr w:type="gramEnd"/>
-      <w:r>
-        <w:t xml:space="preserve"> other M expressions and data sources</w:t>
+        <w:t>M expression references to other M expressions and data sources</w:t>
       </w:r>
       <w:r>
         <w:t xml:space="preserve"> that are missing</w:t>
@@ -6977,11 +6905,11 @@
       <w:pPr>
         <w:pStyle w:val="Heading2"/>
       </w:pPr>
-      <w:bookmarkStart w:id="27" w:name="_Toc111137538"/>
+      <w:bookmarkStart w:id="28" w:name="_Toc21001048"/>
       <w:r>
         <w:t>Script generation</w:t>
       </w:r>
-      <w:bookmarkEnd w:id="27"/>
+      <w:bookmarkEnd w:id="28"/>
     </w:p>
     <w:p>
       <w:r>
@@ -7143,7 +7071,7 @@
       <w:pPr>
         <w:pStyle w:val="Heading2"/>
       </w:pPr>
-      <w:bookmarkStart w:id="28" w:name="_Toc111137539"/>
+      <w:bookmarkStart w:id="29" w:name="_Toc21001049"/>
       <w:r>
         <w:t>R</w:t>
       </w:r>
@@ -7153,7 +7081,7 @@
       <w:r>
         <w:t>t differences</w:t>
       </w:r>
-      <w:bookmarkEnd w:id="28"/>
+      <w:bookmarkEnd w:id="29"/>
     </w:p>
     <w:p>
       <w:r>
@@ -7290,11 +7218,11 @@
       <w:pPr>
         <w:pStyle w:val="Heading2"/>
       </w:pPr>
-      <w:bookmarkStart w:id="29" w:name="_Toc111137540"/>
+      <w:bookmarkStart w:id="30" w:name="_Toc21001050"/>
       <w:r>
         <w:t>Update target</w:t>
       </w:r>
-      <w:bookmarkEnd w:id="29"/>
+      <w:bookmarkEnd w:id="30"/>
     </w:p>
     <w:p>
       <w:r>
@@ -7717,11 +7645,11 @@
       <w:pPr>
         <w:pStyle w:val="Heading1"/>
       </w:pPr>
-      <w:bookmarkStart w:id="30" w:name="_Toc111137541"/>
+      <w:bookmarkStart w:id="31" w:name="_Toc21001051"/>
       <w:r>
         <w:t>Saving comparisons</w:t>
       </w:r>
-      <w:bookmarkEnd w:id="30"/>
+      <w:bookmarkEnd w:id="31"/>
     </w:p>
     <w:p>
       <w:r>
@@ -7804,25 +7732,17 @@
       <w:pPr>
         <w:pStyle w:val="Heading2"/>
       </w:pPr>
-      <w:bookmarkStart w:id="31" w:name="_Deployment_configurations"/>
-      <w:bookmarkStart w:id="32" w:name="_Toc111137542"/>
-      <w:bookmarkEnd w:id="31"/>
+      <w:bookmarkStart w:id="32" w:name="_Deployment_configurations"/>
+      <w:bookmarkStart w:id="33" w:name="_Toc21001052"/>
+      <w:bookmarkEnd w:id="32"/>
       <w:r>
         <w:t>Deployment configurations</w:t>
       </w:r>
-      <w:bookmarkEnd w:id="32"/>
-    </w:p>
-    <w:p>
-      <w:r>
-        <w:t xml:space="preserve">BSMN files can be used as deployment configurations. For example, a model can be associated with separate BSMN files for development, </w:t>
-      </w:r>
-      <w:proofErr w:type="gramStart"/>
-      <w:r>
-        <w:t>test</w:t>
-      </w:r>
-      <w:proofErr w:type="gramEnd"/>
-      <w:r>
-        <w:t xml:space="preserve"> and production environments. Saved skipped actions often include roles</w:t>
+      <w:bookmarkEnd w:id="33"/>
+    </w:p>
+    <w:p>
+      <w:r>
+        <w:t>BSMN files can be used as deployment configurations. For example, a model can be associated with separate BSMN files for development, test and production environments. Saved skipped actions often include roles</w:t>
       </w:r>
       <w:r>
         <w:t xml:space="preserve"> with</w:t>
@@ -7835,11 +7755,11 @@
       <w:pPr>
         <w:pStyle w:val="Heading2"/>
       </w:pPr>
-      <w:bookmarkStart w:id="33" w:name="_Toc111137543"/>
+      <w:bookmarkStart w:id="34" w:name="_Toc21001053"/>
       <w:r>
         <w:t>Add BSMN file to a project</w:t>
       </w:r>
-      <w:bookmarkEnd w:id="33"/>
+      <w:bookmarkEnd w:id="34"/>
     </w:p>
     <w:p>
       <w:r>
@@ -7906,11 +7826,11 @@
       <w:pPr>
         <w:pStyle w:val="Heading2"/>
       </w:pPr>
-      <w:bookmarkStart w:id="34" w:name="_Toc111137544"/>
+      <w:bookmarkStart w:id="35" w:name="_Toc21001054"/>
       <w:r>
         <w:t>View code behind</w:t>
       </w:r>
-      <w:bookmarkEnd w:id="34"/>
+      <w:bookmarkEnd w:id="35"/>
     </w:p>
     <w:p>
       <w:r>
@@ -7980,14 +7900,14 @@
       <w:pPr>
         <w:pStyle w:val="Heading2"/>
       </w:pPr>
-      <w:bookmarkStart w:id="35" w:name="_Toc111137545"/>
+      <w:bookmarkStart w:id="36" w:name="_Toc21001055"/>
       <w:r>
         <w:t>Associate BSMN file types with Visual Studio</w:t>
       </w:r>
       <w:r>
         <w:t xml:space="preserve"> &amp; display icon</w:t>
       </w:r>
-      <w:bookmarkEnd w:id="35"/>
+      <w:bookmarkEnd w:id="36"/>
     </w:p>
     <w:p>
       <w:r>
@@ -8087,14 +8007,14 @@
       <w:pPr>
         <w:pStyle w:val="Heading1"/>
       </w:pPr>
-      <w:bookmarkStart w:id="36" w:name="_Toc111137546"/>
+      <w:bookmarkStart w:id="37" w:name="_Toc21001056"/>
       <w:r>
         <w:t>Comparison o</w:t>
       </w:r>
       <w:r>
         <w:t>ptions</w:t>
       </w:r>
-      <w:bookmarkEnd w:id="36"/>
+      <w:bookmarkEnd w:id="37"/>
     </w:p>
     <w:p>
       <w:r>
@@ -8214,11 +8134,11 @@
       <w:pPr>
         <w:pStyle w:val="Heading2"/>
       </w:pPr>
-      <w:bookmarkStart w:id="37" w:name="_Toc111137547"/>
+      <w:bookmarkStart w:id="38" w:name="_Toc21001057"/>
       <w:r>
         <w:t>Include perspectives</w:t>
       </w:r>
-      <w:bookmarkEnd w:id="37"/>
+      <w:bookmarkEnd w:id="38"/>
     </w:p>
     <w:p>
       <w:r>
@@ -8229,11 +8149,11 @@
       <w:pPr>
         <w:pStyle w:val="Heading3"/>
       </w:pPr>
-      <w:bookmarkStart w:id="38" w:name="_Toc111137548"/>
+      <w:bookmarkStart w:id="39" w:name="_Toc21001058"/>
       <w:r>
         <w:t>For perspective updates, merge selections (not replace)</w:t>
       </w:r>
-      <w:bookmarkEnd w:id="38"/>
+      <w:bookmarkEnd w:id="39"/>
     </w:p>
     <w:p>
       <w:r>
@@ -8242,15 +8162,7 @@
     </w:p>
     <w:p>
       <w:r>
-        <w:t xml:space="preserve">Consider the following comparison taken with the </w:t>
-      </w:r>
-      <w:proofErr w:type="gramStart"/>
-      <w:r>
-        <w:t>merge</w:t>
-      </w:r>
-      <w:proofErr w:type="gramEnd"/>
-      <w:r>
-        <w:t xml:space="preserve"> perspectives option checked.</w:t>
+        <w:t>Consider the following comparison taken with the merge perspectives option checked.</w:t>
       </w:r>
     </w:p>
     <w:p>
@@ -8480,11 +8392,11 @@
       <w:pPr>
         <w:pStyle w:val="Heading2"/>
       </w:pPr>
-      <w:bookmarkStart w:id="39" w:name="_Toc111137549"/>
+      <w:bookmarkStart w:id="40" w:name="_Toc21001059"/>
       <w:r>
         <w:t>Include cultures</w:t>
       </w:r>
-      <w:bookmarkEnd w:id="39"/>
+      <w:bookmarkEnd w:id="40"/>
     </w:p>
     <w:p>
       <w:r>
@@ -8495,11 +8407,11 @@
       <w:pPr>
         <w:pStyle w:val="Heading3"/>
       </w:pPr>
-      <w:bookmarkStart w:id="40" w:name="_Toc111137550"/>
+      <w:bookmarkStart w:id="41" w:name="_Toc21001060"/>
       <w:r>
         <w:t>For culture updates, merge translations (not replace)</w:t>
       </w:r>
-      <w:bookmarkEnd w:id="40"/>
+      <w:bookmarkEnd w:id="41"/>
     </w:p>
     <w:p>
       <w:r>
@@ -8511,13 +8423,8 @@
       <w:r>
         <w:t xml:space="preserve">is </w:t>
       </w:r>
-      <w:proofErr w:type="gramStart"/>
-      <w:r>
-        <w:t>applied as</w:t>
-      </w:r>
-      <w:proofErr w:type="gramEnd"/>
-      <w:r>
-        <w:t xml:space="preserve"> when merging perspective selections.</w:t>
+      <w:r>
+        <w:t>applied as when merging perspective selections.</w:t>
       </w:r>
       <w:r>
         <w:t xml:space="preserve"> </w:t>
@@ -8530,11 +8437,11 @@
       <w:pPr>
         <w:pStyle w:val="Heading2"/>
       </w:pPr>
-      <w:bookmarkStart w:id="41" w:name="_Toc111137551"/>
+      <w:bookmarkStart w:id="42" w:name="_Toc21001061"/>
       <w:r>
         <w:t>Include roles</w:t>
       </w:r>
-      <w:bookmarkEnd w:id="41"/>
+      <w:bookmarkEnd w:id="42"/>
     </w:p>
     <w:p>
       <w:r>
@@ -8545,11 +8452,11 @@
       <w:pPr>
         <w:pStyle w:val="Heading2"/>
       </w:pPr>
-      <w:bookmarkStart w:id="42" w:name="_Toc111137552"/>
+      <w:bookmarkStart w:id="43" w:name="_Toc21001062"/>
       <w:r>
         <w:t>Consider partitions when comparing tables</w:t>
       </w:r>
-      <w:bookmarkEnd w:id="42"/>
+      <w:bookmarkEnd w:id="43"/>
     </w:p>
     <w:p>
       <w:r>
@@ -8732,11 +8639,11 @@
       <w:pPr>
         <w:pStyle w:val="Heading2"/>
       </w:pPr>
-      <w:bookmarkStart w:id="43" w:name="_Toc111137553"/>
+      <w:bookmarkStart w:id="44" w:name="_Toc21001063"/>
       <w:r>
         <w:t>For table updates, retain partitions (not replace)</w:t>
       </w:r>
-      <w:bookmarkEnd w:id="43"/>
+      <w:bookmarkEnd w:id="44"/>
     </w:p>
     <w:p>
       <w:r>
@@ -8750,13 +8657,13 @@
       <w:pPr>
         <w:pStyle w:val="Heading3"/>
       </w:pPr>
-      <w:bookmarkStart w:id="44" w:name="_Display_warnings_for"/>
-      <w:bookmarkStart w:id="45" w:name="_Toc111137554"/>
-      <w:bookmarkEnd w:id="44"/>
+      <w:bookmarkStart w:id="45" w:name="_Display_warnings_for"/>
+      <w:bookmarkStart w:id="46" w:name="_Toc21001064"/>
+      <w:bookmarkEnd w:id="45"/>
       <w:r>
         <w:t>Retain only refresh-policy based partitions</w:t>
       </w:r>
-      <w:bookmarkEnd w:id="45"/>
+      <w:bookmarkEnd w:id="46"/>
     </w:p>
     <w:p>
       <w:r>
@@ -8778,11 +8685,11 @@
       <w:pPr>
         <w:pStyle w:val="Heading2"/>
       </w:pPr>
-      <w:bookmarkStart w:id="46" w:name="_Toc111137555"/>
+      <w:bookmarkStart w:id="47" w:name="_Toc21001065"/>
       <w:r>
         <w:t>For table updates, retain storage mode</w:t>
       </w:r>
-      <w:bookmarkEnd w:id="46"/>
+      <w:bookmarkEnd w:id="47"/>
     </w:p>
     <w:p>
       <w:r>
@@ -8820,11 +8727,11 @@
       <w:pPr>
         <w:pStyle w:val="Heading2"/>
       </w:pPr>
-      <w:bookmarkStart w:id="47" w:name="_Toc111137556"/>
+      <w:bookmarkStart w:id="48" w:name="_Toc21001066"/>
       <w:r>
         <w:t>Display warnings for measure dependencies (DAX reference to missing measure/column)</w:t>
       </w:r>
-      <w:bookmarkEnd w:id="47"/>
+      <w:bookmarkEnd w:id="48"/>
     </w:p>
     <w:p>
       <w:r>
@@ -8951,13 +8858,13 @@
       <w:pPr>
         <w:pStyle w:val="Heading2"/>
       </w:pPr>
-      <w:bookmarkStart w:id="48" w:name="_Database_deployment"/>
-      <w:bookmarkStart w:id="49" w:name="_Toc111137557"/>
-      <w:bookmarkEnd w:id="48"/>
+      <w:bookmarkStart w:id="49" w:name="_Database_deployment"/>
+      <w:bookmarkStart w:id="50" w:name="_Toc21001067"/>
+      <w:bookmarkEnd w:id="49"/>
       <w:r>
         <w:t>Database deployment</w:t>
       </w:r>
-      <w:bookmarkEnd w:id="49"/>
+      <w:bookmarkEnd w:id="50"/>
     </w:p>
     <w:p>
       <w:r>
@@ -8983,11 +8890,11 @@
       <w:pPr>
         <w:pStyle w:val="Heading3"/>
       </w:pPr>
-      <w:bookmarkStart w:id="50" w:name="_Toc111137558"/>
+      <w:bookmarkStart w:id="51" w:name="_Toc21001068"/>
       <w:r>
         <w:t>Processing option</w:t>
       </w:r>
-      <w:bookmarkEnd w:id="50"/>
+      <w:bookmarkEnd w:id="51"/>
     </w:p>
     <w:p>
       <w:r>
@@ -9074,11 +8981,11 @@
       <w:pPr>
         <w:pStyle w:val="Heading3"/>
       </w:pPr>
-      <w:bookmarkStart w:id="51" w:name="_Toc111137559"/>
+      <w:bookmarkStart w:id="52" w:name="_Toc21001069"/>
       <w:r>
         <w:t>Process only affected tables</w:t>
       </w:r>
-      <w:bookmarkEnd w:id="51"/>
+      <w:bookmarkEnd w:id="52"/>
     </w:p>
     <w:p>
       <w:r>
@@ -9146,11 +9053,11 @@
       <w:pPr>
         <w:pStyle w:val="Heading1"/>
       </w:pPr>
-      <w:bookmarkStart w:id="52" w:name="_Toc111137560"/>
+      <w:bookmarkStart w:id="53" w:name="_Toc21001070"/>
       <w:r>
         <w:t>Command-line execution</w:t>
       </w:r>
-      <w:bookmarkEnd w:id="52"/>
+      <w:bookmarkEnd w:id="53"/>
     </w:p>
     <w:p>
       <w:r>
@@ -9167,7 +9074,7 @@
       <w:pPr>
         <w:pStyle w:val="Heading2"/>
       </w:pPr>
-      <w:bookmarkStart w:id="53" w:name="_Toc111137561"/>
+      <w:bookmarkStart w:id="54" w:name="_Toc21001071"/>
       <w:r>
         <w:rPr>
           <w:rStyle w:val="Strong"/>
@@ -9176,7 +9083,7 @@
         </w:rPr>
         <w:t>Syntax</w:t>
       </w:r>
-      <w:bookmarkEnd w:id="53"/>
+      <w:bookmarkEnd w:id="54"/>
     </w:p>
     <w:p>
       <w:pPr>
@@ -9904,7 +9811,7 @@
       <w:pPr>
         <w:pStyle w:val="Heading2"/>
       </w:pPr>
-      <w:bookmarkStart w:id="54" w:name="_Toc111137562"/>
+      <w:bookmarkStart w:id="55" w:name="_Toc21001072"/>
       <w:r>
         <w:rPr>
           <w:rStyle w:val="Strong"/>
@@ -9913,7 +9820,7 @@
         </w:rPr>
         <w:t>Arguments</w:t>
       </w:r>
-      <w:bookmarkEnd w:id="54"/>
+      <w:bookmarkEnd w:id="55"/>
     </w:p>
     <w:p>
       <w:pPr>
@@ -10591,7 +10498,7 @@
           <w:szCs w:val="22"/>
         </w:rPr>
       </w:pPr>
-      <w:bookmarkStart w:id="55" w:name="_Toc111137563"/>
+      <w:bookmarkStart w:id="56" w:name="_Toc21001073"/>
       <w:r>
         <w:rPr>
           <w:rFonts w:asciiTheme="minorHAnsi" w:eastAsiaTheme="minorHAnsi" w:hAnsiTheme="minorHAnsi" w:cstheme="minorBidi"/>
@@ -10601,13 +10508,13 @@
         </w:rPr>
         <w:t>For SMPROJ sources/targets only, use this workspace server instead of integrated workspace.</w:t>
       </w:r>
-      <w:bookmarkEnd w:id="55"/>
+      <w:bookmarkEnd w:id="56"/>
     </w:p>
     <w:p>
       <w:pPr>
         <w:pStyle w:val="Heading3"/>
       </w:pPr>
-      <w:bookmarkStart w:id="56" w:name="_Toc111137564"/>
+      <w:bookmarkStart w:id="57" w:name="_Toc21001074"/>
       <w:r>
         <w:rPr>
           <w:rStyle w:val="Strong"/>
@@ -10616,7 +10523,7 @@
         </w:rPr>
         <w:t>Automated merging of branches</w:t>
       </w:r>
-      <w:bookmarkEnd w:id="56"/>
+      <w:bookmarkEnd w:id="57"/>
     </w:p>
     <w:p>
       <w:r>
@@ -10637,7 +10544,7 @@
       <w:pPr>
         <w:pStyle w:val="Heading2"/>
       </w:pPr>
-      <w:bookmarkStart w:id="57" w:name="_Toc111137565"/>
+      <w:bookmarkStart w:id="58" w:name="_Toc21001075"/>
       <w:r>
         <w:rPr>
           <w:rStyle w:val="Strong"/>
@@ -10646,7 +10553,7 @@
         </w:rPr>
         <w:t>Examples</w:t>
       </w:r>
-      <w:bookmarkEnd w:id="57"/>
+      <w:bookmarkEnd w:id="58"/>
     </w:p>
     <w:p>
       <w:r>
@@ -10863,7 +10770,7 @@
       <w:pPr>
         <w:pStyle w:val="Heading2"/>
       </w:pPr>
-      <w:bookmarkStart w:id="58" w:name="_Toc111137566"/>
+      <w:bookmarkStart w:id="59" w:name="_Toc21001076"/>
       <w:r>
         <w:rPr>
           <w:rStyle w:val="Strong"/>
@@ -10872,7 +10779,7 @@
         </w:rPr>
         <w:t>Passwords and processing</w:t>
       </w:r>
-      <w:bookmarkEnd w:id="58"/>
+      <w:bookmarkEnd w:id="59"/>
     </w:p>
     <w:p>
       <w:r>
@@ -10898,7 +10805,7 @@
       <w:pPr>
         <w:pStyle w:val="Heading2"/>
       </w:pPr>
-      <w:bookmarkStart w:id="59" w:name="_Toc111137567"/>
+      <w:bookmarkStart w:id="60" w:name="_Toc21001077"/>
       <w:r>
         <w:rPr>
           <w:rStyle w:val="Strong"/>
@@ -10907,7 +10814,7 @@
         </w:rPr>
         <w:t>Executable location</w:t>
       </w:r>
-      <w:bookmarkEnd w:id="59"/>
+      <w:bookmarkEnd w:id="60"/>
     </w:p>
     <w:p>
       <w:r>
@@ -10917,15 +10824,7 @@
         <w:t xml:space="preserve"> with auto-updates to Visual Studio</w:t>
       </w:r>
       <w:r>
-        <w:t xml:space="preserve">. BismNormalizer.exe </w:t>
-      </w:r>
-      <w:proofErr w:type="gramStart"/>
-      <w:r>
-        <w:t>is located in</w:t>
-      </w:r>
-      <w:proofErr w:type="gramEnd"/>
-      <w:r>
-        <w:t xml:space="preserve"> the extension directory, which looks like “C:\Users\XXX\AppData\Local\Microsoft\VisualStudio\1</w:t>
+        <w:t>. BismNormalizer.exe is located in the extension directory, which looks like “C:\Users\XXX\AppData\Local\Microsoft\VisualStudio\1</w:t>
       </w:r>
       <w:r>
         <w:t>5</w:t>
@@ -10944,7 +10843,7 @@
       <w:pPr>
         <w:pStyle w:val="Heading2"/>
       </w:pPr>
-      <w:bookmarkStart w:id="60" w:name="_Toc111137568"/>
+      <w:bookmarkStart w:id="61" w:name="_Toc21001078"/>
       <w:r>
         <w:rPr>
           <w:rStyle w:val="Strong"/>
@@ -10953,7 +10852,7 @@
         </w:rPr>
         <w:t>Visual Studio projects as source/target</w:t>
       </w:r>
-      <w:bookmarkEnd w:id="60"/>
+      <w:bookmarkEnd w:id="61"/>
     </w:p>
     <w:p>
       <w:r>
@@ -11492,32 +11391,35 @@
       <w:pPr>
         <w:pStyle w:val="Heading1"/>
       </w:pPr>
-      <w:bookmarkStart w:id="61" w:name="_Toc111137569"/>
+      <w:bookmarkStart w:id="62" w:name="_Toc484686445"/>
+      <w:bookmarkStart w:id="63" w:name="_Toc21001079"/>
       <w:r>
         <w:lastRenderedPageBreak/>
-        <w:t>User data</w:t>
-      </w:r>
-      <w:bookmarkEnd w:id="61"/>
-    </w:p>
-    <w:p>
-      <w:r>
-        <w:t>BISM Normalizer and ALM Toolkit do not send or use any user data such as PII data to any server or service. User configuration data is stored locally in the installation directory for app settings and things of that nature. There is non-PII basic usage telemetry and exception reporting sent to a web service.</w:t>
-      </w:r>
-    </w:p>
-    <w:p>
-      <w:pPr>
-        <w:pStyle w:val="Heading1"/>
-      </w:pPr>
-      <w:bookmarkStart w:id="62" w:name="_Toc111137570"/>
-      <w:r>
         <w:t>Additional Resources</w:t>
       </w:r>
       <w:bookmarkEnd w:id="62"/>
+      <w:bookmarkEnd w:id="63"/>
     </w:p>
     <w:p/>
     <w:p>
-      <w:r>
-        <w:t>Microsoft Data Insights Summit 2017 Session: Creating Enterprise Grade BI Models with Azure Analysis Services</w:t>
+      <w:pPr>
+        <w:rPr>
+          <w:sz w:val="28"/>
+        </w:rPr>
+      </w:pPr>
+      <w:r>
+        <w:rPr>
+          <w:sz w:val="26"/>
+          <w:szCs w:val="26"/>
+        </w:rPr>
+        <w:t xml:space="preserve">Microsoft Data Insights Summit 2017 Session: </w:t>
+      </w:r>
+      <w:r>
+        <w:rPr>
+          <w:sz w:val="26"/>
+          <w:szCs w:val="26"/>
+        </w:rPr>
+        <w:t>Creating Enterprise Grade BI Models with Azure Analysis Services</w:t>
       </w:r>
     </w:p>
     <w:p>
@@ -11764,7 +11666,6 @@
     </w:p>
     <w:p>
       <w:r>
-        <w:lastRenderedPageBreak/>
         <w:t xml:space="preserve">Published June 2016. </w:t>
       </w:r>
       <w:r>
@@ -11800,6 +11701,7 @@
           <w:sz w:val="26"/>
           <w:szCs w:val="26"/>
         </w:rPr>
+        <w:lastRenderedPageBreak/>
         <w:t>BISM Normalizer website</w:t>
       </w:r>
     </w:p>
@@ -11836,7 +11738,7 @@
 </file>
 
 <file path=word/endnotes.xml><?xml version="1.0" encoding="utf-8"?>
-<w:endnotes xmlns:wpc="http://schemas.microsoft.com/office/word/2010/wordprocessingCanvas" xmlns:cx="http://schemas.microsoft.com/office/drawing/2014/chartex" xmlns:cx1="http://schemas.microsoft.com/office/drawing/2015/9/8/chartex" xmlns:cx2="http://schemas.microsoft.com/office/drawing/2015/10/21/chartex" xmlns:cx3="http://schemas.microsoft.com/office/drawing/2016/5/9/chartex" xmlns:cx4="http://schemas.microsoft.com/office/drawing/2016/5/10/chartex" xmlns:cx5="http://schemas.microsoft.com/office/drawing/2016/5/11/chartex" xmlns:cx6="http://schemas.microsoft.com/office/drawing/2016/5/12/chartex" xmlns:cx7="http://schemas.microsoft.com/office/drawing/2016/5/13/chartex" xmlns:cx8="http://schemas.microsoft.com/office/drawing/2016/5/14/chartex" xmlns:mc="http://schemas.openxmlformats.org/markup-compatibility/2006" xmlns:aink="http://schemas.microsoft.com/office/drawing/2016/ink" xmlns:am3d="http://schemas.microsoft.com/office/drawing/2017/model3d" xmlns:o="urn:schemas-microsoft-com:office:office" xmlns:oel="http://schemas.microsoft.com/office/2019/extlst" xmlns:r="http://schemas.openxmlformats.org/officeDocument/2006/relationships" xmlns:m="http://schemas.openxmlformats.org/officeDocument/2006/math" xmlns:v="urn:schemas-microsoft-com:vml" xmlns:wp14="http://schemas.microsoft.com/office/word/2010/wordprocessingDrawing" xmlns:wp="http://schemas.openxmlformats.org/drawingml/2006/wordprocessingDrawing" xmlns:w10="urn:schemas-microsoft-com:office:word" xmlns:w="http://schemas.openxmlformats.org/wordprocessingml/2006/main" xmlns:w14="http://schemas.microsoft.com/office/word/2010/wordml" xmlns:w15="http://schemas.microsoft.com/office/word/2012/wordml" xmlns:w16cex="http://schemas.microsoft.com/office/word/2018/wordml/cex" xmlns:w16cid="http://schemas.microsoft.com/office/word/2016/wordml/cid" xmlns:w16="http://schemas.microsoft.com/office/word/2018/wordml" xmlns:w16sdtdh="http://schemas.microsoft.com/office/word/2020/wordml/sdtdatahash" xmlns:w16se="http://schemas.microsoft.com/office/word/2015/wordml/symex" xmlns:wpg="http://schemas.microsoft.com/office/word/2010/wordprocessingGroup" xmlns:wpi="http://schemas.microsoft.com/office/word/2010/wordprocessingInk" xmlns:wne="http://schemas.microsoft.com/office/word/2006/wordml" xmlns:wps="http://schemas.microsoft.com/office/word/2010/wordprocessingShape" mc:Ignorable="w14 w15 w16se w16cid w16 w16cex w16sdtdh wp14">
+<w:endnotes xmlns:wpc="http://schemas.microsoft.com/office/word/2010/wordprocessingCanvas" xmlns:cx="http://schemas.microsoft.com/office/drawing/2014/chartex" xmlns:cx1="http://schemas.microsoft.com/office/drawing/2015/9/8/chartex" xmlns:cx2="http://schemas.microsoft.com/office/drawing/2015/10/21/chartex" xmlns:cx3="http://schemas.microsoft.com/office/drawing/2016/5/9/chartex" xmlns:cx4="http://schemas.microsoft.com/office/drawing/2016/5/10/chartex" xmlns:cx5="http://schemas.microsoft.com/office/drawing/2016/5/11/chartex" xmlns:cx6="http://schemas.microsoft.com/office/drawing/2016/5/12/chartex" xmlns:cx7="http://schemas.microsoft.com/office/drawing/2016/5/13/chartex" xmlns:cx8="http://schemas.microsoft.com/office/drawing/2016/5/14/chartex" xmlns:mc="http://schemas.openxmlformats.org/markup-compatibility/2006" xmlns:aink="http://schemas.microsoft.com/office/drawing/2016/ink" xmlns:am3d="http://schemas.microsoft.com/office/drawing/2017/model3d" xmlns:o="urn:schemas-microsoft-com:office:office" xmlns:r="http://schemas.openxmlformats.org/officeDocument/2006/relationships" xmlns:m="http://schemas.openxmlformats.org/officeDocument/2006/math" xmlns:v="urn:schemas-microsoft-com:vml" xmlns:wp14="http://schemas.microsoft.com/office/word/2010/wordprocessingDrawing" xmlns:wp="http://schemas.openxmlformats.org/drawingml/2006/wordprocessingDrawing" xmlns:w10="urn:schemas-microsoft-com:office:word" xmlns:w="http://schemas.openxmlformats.org/wordprocessingml/2006/main" xmlns:w14="http://schemas.microsoft.com/office/word/2010/wordml" xmlns:w15="http://schemas.microsoft.com/office/word/2012/wordml" xmlns:w16cid="http://schemas.microsoft.com/office/word/2016/wordml/cid" xmlns:w16se="http://schemas.microsoft.com/office/word/2015/wordml/symex" xmlns:wpg="http://schemas.microsoft.com/office/word/2010/wordprocessingGroup" xmlns:wpi="http://schemas.microsoft.com/office/word/2010/wordprocessingInk" xmlns:wne="http://schemas.microsoft.com/office/word/2006/wordml" xmlns:wps="http://schemas.microsoft.com/office/word/2010/wordprocessingShape" mc:Ignorable="w14 w15 w16se w16cid wp14">
   <w:endnote w:type="separator" w:id="-1">
     <w:p>
       <w:pPr>
@@ -11861,7 +11763,7 @@
 </file>
 
 <file path=word/footer1.xml><?xml version="1.0" encoding="utf-8"?>
-<w:ftr xmlns:wpc="http://schemas.microsoft.com/office/word/2010/wordprocessingCanvas" xmlns:cx="http://schemas.microsoft.com/office/drawing/2014/chartex" xmlns:cx1="http://schemas.microsoft.com/office/drawing/2015/9/8/chartex" xmlns:cx2="http://schemas.microsoft.com/office/drawing/2015/10/21/chartex" xmlns:cx3="http://schemas.microsoft.com/office/drawing/2016/5/9/chartex" xmlns:cx4="http://schemas.microsoft.com/office/drawing/2016/5/10/chartex" xmlns:cx5="http://schemas.microsoft.com/office/drawing/2016/5/11/chartex" xmlns:cx6="http://schemas.microsoft.com/office/drawing/2016/5/12/chartex" xmlns:cx7="http://schemas.microsoft.com/office/drawing/2016/5/13/chartex" xmlns:cx8="http://schemas.microsoft.com/office/drawing/2016/5/14/chartex" xmlns:mc="http://schemas.openxmlformats.org/markup-compatibility/2006" xmlns:aink="http://schemas.microsoft.com/office/drawing/2016/ink" xmlns:am3d="http://schemas.microsoft.com/office/drawing/2017/model3d" xmlns:o="urn:schemas-microsoft-com:office:office" xmlns:oel="http://schemas.microsoft.com/office/2019/extlst" xmlns:r="http://schemas.openxmlformats.org/officeDocument/2006/relationships" xmlns:m="http://schemas.openxmlformats.org/officeDocument/2006/math" xmlns:v="urn:schemas-microsoft-com:vml" xmlns:wp14="http://schemas.microsoft.com/office/word/2010/wordprocessingDrawing" xmlns:wp="http://schemas.openxmlformats.org/drawingml/2006/wordprocessingDrawing" xmlns:w10="urn:schemas-microsoft-com:office:word" xmlns:w="http://schemas.openxmlformats.org/wordprocessingml/2006/main" xmlns:w14="http://schemas.microsoft.com/office/word/2010/wordml" xmlns:w15="http://schemas.microsoft.com/office/word/2012/wordml" xmlns:w16cex="http://schemas.microsoft.com/office/word/2018/wordml/cex" xmlns:w16cid="http://schemas.microsoft.com/office/word/2016/wordml/cid" xmlns:w16="http://schemas.microsoft.com/office/word/2018/wordml" xmlns:w16sdtdh="http://schemas.microsoft.com/office/word/2020/wordml/sdtdatahash" xmlns:w16se="http://schemas.microsoft.com/office/word/2015/wordml/symex" xmlns:wpg="http://schemas.microsoft.com/office/word/2010/wordprocessingGroup" xmlns:wpi="http://schemas.microsoft.com/office/word/2010/wordprocessingInk" xmlns:wne="http://schemas.microsoft.com/office/word/2006/wordml" xmlns:wps="http://schemas.microsoft.com/office/word/2010/wordprocessingShape" mc:Ignorable="w14 w15 w16se w16cid w16 w16cex w16sdtdh wp14">
+<w:ftr xmlns:wpc="http://schemas.microsoft.com/office/word/2010/wordprocessingCanvas" xmlns:cx="http://schemas.microsoft.com/office/drawing/2014/chartex" xmlns:cx1="http://schemas.microsoft.com/office/drawing/2015/9/8/chartex" xmlns:cx2="http://schemas.microsoft.com/office/drawing/2015/10/21/chartex" xmlns:cx3="http://schemas.microsoft.com/office/drawing/2016/5/9/chartex" xmlns:cx4="http://schemas.microsoft.com/office/drawing/2016/5/10/chartex" xmlns:cx5="http://schemas.microsoft.com/office/drawing/2016/5/11/chartex" xmlns:cx6="http://schemas.microsoft.com/office/drawing/2016/5/12/chartex" xmlns:cx7="http://schemas.microsoft.com/office/drawing/2016/5/13/chartex" xmlns:cx8="http://schemas.microsoft.com/office/drawing/2016/5/14/chartex" xmlns:mc="http://schemas.openxmlformats.org/markup-compatibility/2006" xmlns:aink="http://schemas.microsoft.com/office/drawing/2016/ink" xmlns:am3d="http://schemas.microsoft.com/office/drawing/2017/model3d" xmlns:o="urn:schemas-microsoft-com:office:office" xmlns:r="http://schemas.openxmlformats.org/officeDocument/2006/relationships" xmlns:m="http://schemas.openxmlformats.org/officeDocument/2006/math" xmlns:v="urn:schemas-microsoft-com:vml" xmlns:wp14="http://schemas.microsoft.com/office/word/2010/wordprocessingDrawing" xmlns:wp="http://schemas.openxmlformats.org/drawingml/2006/wordprocessingDrawing" xmlns:w10="urn:schemas-microsoft-com:office:word" xmlns:w="http://schemas.openxmlformats.org/wordprocessingml/2006/main" xmlns:w14="http://schemas.microsoft.com/office/word/2010/wordml" xmlns:w15="http://schemas.microsoft.com/office/word/2012/wordml" xmlns:w16cid="http://schemas.microsoft.com/office/word/2016/wordml/cid" xmlns:w16se="http://schemas.microsoft.com/office/word/2015/wordml/symex" xmlns:wpg="http://schemas.microsoft.com/office/word/2010/wordprocessingGroup" xmlns:wpi="http://schemas.microsoft.com/office/word/2010/wordprocessingInk" xmlns:wne="http://schemas.microsoft.com/office/word/2006/wordml" xmlns:wps="http://schemas.microsoft.com/office/word/2010/wordprocessingShape" mc:Ignorable="w14 w15 w16se w16cid wp14">
   <w:p>
     <w:pPr>
       <w:pStyle w:val="Footer"/>
@@ -11871,7 +11773,7 @@
 </file>
 
 <file path=word/footer2.xml><?xml version="1.0" encoding="utf-8"?>
-<w:ftr xmlns:wpc="http://schemas.microsoft.com/office/word/2010/wordprocessingCanvas" xmlns:cx="http://schemas.microsoft.com/office/drawing/2014/chartex" xmlns:cx1="http://schemas.microsoft.com/office/drawing/2015/9/8/chartex" xmlns:cx2="http://schemas.microsoft.com/office/drawing/2015/10/21/chartex" xmlns:cx3="http://schemas.microsoft.com/office/drawing/2016/5/9/chartex" xmlns:cx4="http://schemas.microsoft.com/office/drawing/2016/5/10/chartex" xmlns:cx5="http://schemas.microsoft.com/office/drawing/2016/5/11/chartex" xmlns:cx6="http://schemas.microsoft.com/office/drawing/2016/5/12/chartex" xmlns:cx7="http://schemas.microsoft.com/office/drawing/2016/5/13/chartex" xmlns:cx8="http://schemas.microsoft.com/office/drawing/2016/5/14/chartex" xmlns:mc="http://schemas.openxmlformats.org/markup-compatibility/2006" xmlns:aink="http://schemas.microsoft.com/office/drawing/2016/ink" xmlns:am3d="http://schemas.microsoft.com/office/drawing/2017/model3d" xmlns:o="urn:schemas-microsoft-com:office:office" xmlns:oel="http://schemas.microsoft.com/office/2019/extlst" xmlns:r="http://schemas.openxmlformats.org/officeDocument/2006/relationships" xmlns:m="http://schemas.openxmlformats.org/officeDocument/2006/math" xmlns:v="urn:schemas-microsoft-com:vml" xmlns:wp14="http://schemas.microsoft.com/office/word/2010/wordprocessingDrawing" xmlns:wp="http://schemas.openxmlformats.org/drawingml/2006/wordprocessingDrawing" xmlns:w10="urn:schemas-microsoft-com:office:word" xmlns:w="http://schemas.openxmlformats.org/wordprocessingml/2006/main" xmlns:w14="http://schemas.microsoft.com/office/word/2010/wordml" xmlns:w15="http://schemas.microsoft.com/office/word/2012/wordml" xmlns:w16cex="http://schemas.microsoft.com/office/word/2018/wordml/cex" xmlns:w16cid="http://schemas.microsoft.com/office/word/2016/wordml/cid" xmlns:w16="http://schemas.microsoft.com/office/word/2018/wordml" xmlns:w16sdtdh="http://schemas.microsoft.com/office/word/2020/wordml/sdtdatahash" xmlns:w16se="http://schemas.microsoft.com/office/word/2015/wordml/symex" xmlns:wpg="http://schemas.microsoft.com/office/word/2010/wordprocessingGroup" xmlns:wpi="http://schemas.microsoft.com/office/word/2010/wordprocessingInk" xmlns:wne="http://schemas.microsoft.com/office/word/2006/wordml" xmlns:wps="http://schemas.microsoft.com/office/word/2010/wordprocessingShape" mc:Ignorable="w14 w15 w16se w16cid w16 w16cex w16sdtdh wp14">
+<w:ftr xmlns:wpc="http://schemas.microsoft.com/office/word/2010/wordprocessingCanvas" xmlns:cx="http://schemas.microsoft.com/office/drawing/2014/chartex" xmlns:cx1="http://schemas.microsoft.com/office/drawing/2015/9/8/chartex" xmlns:cx2="http://schemas.microsoft.com/office/drawing/2015/10/21/chartex" xmlns:cx3="http://schemas.microsoft.com/office/drawing/2016/5/9/chartex" xmlns:cx4="http://schemas.microsoft.com/office/drawing/2016/5/10/chartex" xmlns:cx5="http://schemas.microsoft.com/office/drawing/2016/5/11/chartex" xmlns:cx6="http://schemas.microsoft.com/office/drawing/2016/5/12/chartex" xmlns:cx7="http://schemas.microsoft.com/office/drawing/2016/5/13/chartex" xmlns:cx8="http://schemas.microsoft.com/office/drawing/2016/5/14/chartex" xmlns:mc="http://schemas.openxmlformats.org/markup-compatibility/2006" xmlns:aink="http://schemas.microsoft.com/office/drawing/2016/ink" xmlns:am3d="http://schemas.microsoft.com/office/drawing/2017/model3d" xmlns:o="urn:schemas-microsoft-com:office:office" xmlns:r="http://schemas.openxmlformats.org/officeDocument/2006/relationships" xmlns:m="http://schemas.openxmlformats.org/officeDocument/2006/math" xmlns:v="urn:schemas-microsoft-com:vml" xmlns:wp14="http://schemas.microsoft.com/office/word/2010/wordprocessingDrawing" xmlns:wp="http://schemas.openxmlformats.org/drawingml/2006/wordprocessingDrawing" xmlns:w10="urn:schemas-microsoft-com:office:word" xmlns:w="http://schemas.openxmlformats.org/wordprocessingml/2006/main" xmlns:w14="http://schemas.microsoft.com/office/word/2010/wordml" xmlns:w15="http://schemas.microsoft.com/office/word/2012/wordml" xmlns:w16cid="http://schemas.microsoft.com/office/word/2016/wordml/cid" xmlns:w16se="http://schemas.microsoft.com/office/word/2015/wordml/symex" xmlns:wpg="http://schemas.microsoft.com/office/word/2010/wordprocessingGroup" xmlns:wpi="http://schemas.microsoft.com/office/word/2010/wordprocessingInk" xmlns:wne="http://schemas.microsoft.com/office/word/2006/wordml" xmlns:wps="http://schemas.microsoft.com/office/word/2010/wordprocessingShape" mc:Ignorable="w14 w15 w16se w16cid wp14">
   <w:sdt>
     <w:sdtPr>
       <w:id w:val="-1529945842"/>
@@ -11923,7 +11825,7 @@
 </file>
 
 <file path=word/footer3.xml><?xml version="1.0" encoding="utf-8"?>
-<w:ftr xmlns:wpc="http://schemas.microsoft.com/office/word/2010/wordprocessingCanvas" xmlns:cx="http://schemas.microsoft.com/office/drawing/2014/chartex" xmlns:cx1="http://schemas.microsoft.com/office/drawing/2015/9/8/chartex" xmlns:cx2="http://schemas.microsoft.com/office/drawing/2015/10/21/chartex" xmlns:cx3="http://schemas.microsoft.com/office/drawing/2016/5/9/chartex" xmlns:cx4="http://schemas.microsoft.com/office/drawing/2016/5/10/chartex" xmlns:cx5="http://schemas.microsoft.com/office/drawing/2016/5/11/chartex" xmlns:cx6="http://schemas.microsoft.com/office/drawing/2016/5/12/chartex" xmlns:cx7="http://schemas.microsoft.com/office/drawing/2016/5/13/chartex" xmlns:cx8="http://schemas.microsoft.com/office/drawing/2016/5/14/chartex" xmlns:mc="http://schemas.openxmlformats.org/markup-compatibility/2006" xmlns:aink="http://schemas.microsoft.com/office/drawing/2016/ink" xmlns:am3d="http://schemas.microsoft.com/office/drawing/2017/model3d" xmlns:o="urn:schemas-microsoft-com:office:office" xmlns:oel="http://schemas.microsoft.com/office/2019/extlst" xmlns:r="http://schemas.openxmlformats.org/officeDocument/2006/relationships" xmlns:m="http://schemas.openxmlformats.org/officeDocument/2006/math" xmlns:v="urn:schemas-microsoft-com:vml" xmlns:wp14="http://schemas.microsoft.com/office/word/2010/wordprocessingDrawing" xmlns:wp="http://schemas.openxmlformats.org/drawingml/2006/wordprocessingDrawing" xmlns:w10="urn:schemas-microsoft-com:office:word" xmlns:w="http://schemas.openxmlformats.org/wordprocessingml/2006/main" xmlns:w14="http://schemas.microsoft.com/office/word/2010/wordml" xmlns:w15="http://schemas.microsoft.com/office/word/2012/wordml" xmlns:w16cex="http://schemas.microsoft.com/office/word/2018/wordml/cex" xmlns:w16cid="http://schemas.microsoft.com/office/word/2016/wordml/cid" xmlns:w16="http://schemas.microsoft.com/office/word/2018/wordml" xmlns:w16sdtdh="http://schemas.microsoft.com/office/word/2020/wordml/sdtdatahash" xmlns:w16se="http://schemas.microsoft.com/office/word/2015/wordml/symex" xmlns:wpg="http://schemas.microsoft.com/office/word/2010/wordprocessingGroup" xmlns:wpi="http://schemas.microsoft.com/office/word/2010/wordprocessingInk" xmlns:wne="http://schemas.microsoft.com/office/word/2006/wordml" xmlns:wps="http://schemas.microsoft.com/office/word/2010/wordprocessingShape" mc:Ignorable="w14 w15 w16se w16cid w16 w16cex w16sdtdh wp14">
+<w:ftr xmlns:wpc="http://schemas.microsoft.com/office/word/2010/wordprocessingCanvas" xmlns:cx="http://schemas.microsoft.com/office/drawing/2014/chartex" xmlns:cx1="http://schemas.microsoft.com/office/drawing/2015/9/8/chartex" xmlns:cx2="http://schemas.microsoft.com/office/drawing/2015/10/21/chartex" xmlns:cx3="http://schemas.microsoft.com/office/drawing/2016/5/9/chartex" xmlns:cx4="http://schemas.microsoft.com/office/drawing/2016/5/10/chartex" xmlns:cx5="http://schemas.microsoft.com/office/drawing/2016/5/11/chartex" xmlns:cx6="http://schemas.microsoft.com/office/drawing/2016/5/12/chartex" xmlns:cx7="http://schemas.microsoft.com/office/drawing/2016/5/13/chartex" xmlns:cx8="http://schemas.microsoft.com/office/drawing/2016/5/14/chartex" xmlns:mc="http://schemas.openxmlformats.org/markup-compatibility/2006" xmlns:aink="http://schemas.microsoft.com/office/drawing/2016/ink" xmlns:am3d="http://schemas.microsoft.com/office/drawing/2017/model3d" xmlns:o="urn:schemas-microsoft-com:office:office" xmlns:r="http://schemas.openxmlformats.org/officeDocument/2006/relationships" xmlns:m="http://schemas.openxmlformats.org/officeDocument/2006/math" xmlns:v="urn:schemas-microsoft-com:vml" xmlns:wp14="http://schemas.microsoft.com/office/word/2010/wordprocessingDrawing" xmlns:wp="http://schemas.openxmlformats.org/drawingml/2006/wordprocessingDrawing" xmlns:w10="urn:schemas-microsoft-com:office:word" xmlns:w="http://schemas.openxmlformats.org/wordprocessingml/2006/main" xmlns:w14="http://schemas.microsoft.com/office/word/2010/wordml" xmlns:w15="http://schemas.microsoft.com/office/word/2012/wordml" xmlns:w16cid="http://schemas.microsoft.com/office/word/2016/wordml/cid" xmlns:w16se="http://schemas.microsoft.com/office/word/2015/wordml/symex" xmlns:wpg="http://schemas.microsoft.com/office/word/2010/wordprocessingGroup" xmlns:wpi="http://schemas.microsoft.com/office/word/2010/wordprocessingInk" xmlns:wne="http://schemas.microsoft.com/office/word/2006/wordml" xmlns:wps="http://schemas.microsoft.com/office/word/2010/wordprocessingShape" mc:Ignorable="w14 w15 w16se w16cid wp14">
   <w:p>
     <w:pPr>
       <w:pStyle w:val="Footer"/>
@@ -11933,7 +11835,7 @@
 </file>
 
 <file path=word/footnotes.xml><?xml version="1.0" encoding="utf-8"?>
-<w:footnotes xmlns:wpc="http://schemas.microsoft.com/office/word/2010/wordprocessingCanvas" xmlns:cx="http://schemas.microsoft.com/office/drawing/2014/chartex" xmlns:cx1="http://schemas.microsoft.com/office/drawing/2015/9/8/chartex" xmlns:cx2="http://schemas.microsoft.com/office/drawing/2015/10/21/chartex" xmlns:cx3="http://schemas.microsoft.com/office/drawing/2016/5/9/chartex" xmlns:cx4="http://schemas.microsoft.com/office/drawing/2016/5/10/chartex" xmlns:cx5="http://schemas.microsoft.com/office/drawing/2016/5/11/chartex" xmlns:cx6="http://schemas.microsoft.com/office/drawing/2016/5/12/chartex" xmlns:cx7="http://schemas.microsoft.com/office/drawing/2016/5/13/chartex" xmlns:cx8="http://schemas.microsoft.com/office/drawing/2016/5/14/chartex" xmlns:mc="http://schemas.openxmlformats.org/markup-compatibility/2006" xmlns:aink="http://schemas.microsoft.com/office/drawing/2016/ink" xmlns:am3d="http://schemas.microsoft.com/office/drawing/2017/model3d" xmlns:o="urn:schemas-microsoft-com:office:office" xmlns:oel="http://schemas.microsoft.com/office/2019/extlst" xmlns:r="http://schemas.openxmlformats.org/officeDocument/2006/relationships" xmlns:m="http://schemas.openxmlformats.org/officeDocument/2006/math" xmlns:v="urn:schemas-microsoft-com:vml" xmlns:wp14="http://schemas.microsoft.com/office/word/2010/wordprocessingDrawing" xmlns:wp="http://schemas.openxmlformats.org/drawingml/2006/wordprocessingDrawing" xmlns:w10="urn:schemas-microsoft-com:office:word" xmlns:w="http://schemas.openxmlformats.org/wordprocessingml/2006/main" xmlns:w14="http://schemas.microsoft.com/office/word/2010/wordml" xmlns:w15="http://schemas.microsoft.com/office/word/2012/wordml" xmlns:w16cex="http://schemas.microsoft.com/office/word/2018/wordml/cex" xmlns:w16cid="http://schemas.microsoft.com/office/word/2016/wordml/cid" xmlns:w16="http://schemas.microsoft.com/office/word/2018/wordml" xmlns:w16sdtdh="http://schemas.microsoft.com/office/word/2020/wordml/sdtdatahash" xmlns:w16se="http://schemas.microsoft.com/office/word/2015/wordml/symex" xmlns:wpg="http://schemas.microsoft.com/office/word/2010/wordprocessingGroup" xmlns:wpi="http://schemas.microsoft.com/office/word/2010/wordprocessingInk" xmlns:wne="http://schemas.microsoft.com/office/word/2006/wordml" xmlns:wps="http://schemas.microsoft.com/office/word/2010/wordprocessingShape" mc:Ignorable="w14 w15 w16se w16cid w16 w16cex w16sdtdh wp14">
+<w:footnotes xmlns:wpc="http://schemas.microsoft.com/office/word/2010/wordprocessingCanvas" xmlns:cx="http://schemas.microsoft.com/office/drawing/2014/chartex" xmlns:cx1="http://schemas.microsoft.com/office/drawing/2015/9/8/chartex" xmlns:cx2="http://schemas.microsoft.com/office/drawing/2015/10/21/chartex" xmlns:cx3="http://schemas.microsoft.com/office/drawing/2016/5/9/chartex" xmlns:cx4="http://schemas.microsoft.com/office/drawing/2016/5/10/chartex" xmlns:cx5="http://schemas.microsoft.com/office/drawing/2016/5/11/chartex" xmlns:cx6="http://schemas.microsoft.com/office/drawing/2016/5/12/chartex" xmlns:cx7="http://schemas.microsoft.com/office/drawing/2016/5/13/chartex" xmlns:cx8="http://schemas.microsoft.com/office/drawing/2016/5/14/chartex" xmlns:mc="http://schemas.openxmlformats.org/markup-compatibility/2006" xmlns:aink="http://schemas.microsoft.com/office/drawing/2016/ink" xmlns:am3d="http://schemas.microsoft.com/office/drawing/2017/model3d" xmlns:o="urn:schemas-microsoft-com:office:office" xmlns:r="http://schemas.openxmlformats.org/officeDocument/2006/relationships" xmlns:m="http://schemas.openxmlformats.org/officeDocument/2006/math" xmlns:v="urn:schemas-microsoft-com:vml" xmlns:wp14="http://schemas.microsoft.com/office/word/2010/wordprocessingDrawing" xmlns:wp="http://schemas.openxmlformats.org/drawingml/2006/wordprocessingDrawing" xmlns:w10="urn:schemas-microsoft-com:office:word" xmlns:w="http://schemas.openxmlformats.org/wordprocessingml/2006/main" xmlns:w14="http://schemas.microsoft.com/office/word/2010/wordml" xmlns:w15="http://schemas.microsoft.com/office/word/2012/wordml" xmlns:w16cid="http://schemas.microsoft.com/office/word/2016/wordml/cid" xmlns:w16se="http://schemas.microsoft.com/office/word/2015/wordml/symex" xmlns:wpg="http://schemas.microsoft.com/office/word/2010/wordprocessingGroup" xmlns:wpi="http://schemas.microsoft.com/office/word/2010/wordprocessingInk" xmlns:wne="http://schemas.microsoft.com/office/word/2006/wordml" xmlns:wps="http://schemas.microsoft.com/office/word/2010/wordprocessingShape" mc:Ignorable="w14 w15 w16se w16cid wp14">
   <w:footnote w:type="separator" w:id="-1">
     <w:p>
       <w:pPr>
@@ -11958,7 +11860,7 @@
 </file>
 
 <file path=word/header1.xml><?xml version="1.0" encoding="utf-8"?>
-<w:hdr xmlns:wpc="http://schemas.microsoft.com/office/word/2010/wordprocessingCanvas" xmlns:cx="http://schemas.microsoft.com/office/drawing/2014/chartex" xmlns:cx1="http://schemas.microsoft.com/office/drawing/2015/9/8/chartex" xmlns:cx2="http://schemas.microsoft.com/office/drawing/2015/10/21/chartex" xmlns:cx3="http://schemas.microsoft.com/office/drawing/2016/5/9/chartex" xmlns:cx4="http://schemas.microsoft.com/office/drawing/2016/5/10/chartex" xmlns:cx5="http://schemas.microsoft.com/office/drawing/2016/5/11/chartex" xmlns:cx6="http://schemas.microsoft.com/office/drawing/2016/5/12/chartex" xmlns:cx7="http://schemas.microsoft.com/office/drawing/2016/5/13/chartex" xmlns:cx8="http://schemas.microsoft.com/office/drawing/2016/5/14/chartex" xmlns:mc="http://schemas.openxmlformats.org/markup-compatibility/2006" xmlns:aink="http://schemas.microsoft.com/office/drawing/2016/ink" xmlns:am3d="http://schemas.microsoft.com/office/drawing/2017/model3d" xmlns:o="urn:schemas-microsoft-com:office:office" xmlns:oel="http://schemas.microsoft.com/office/2019/extlst" xmlns:r="http://schemas.openxmlformats.org/officeDocument/2006/relationships" xmlns:m="http://schemas.openxmlformats.org/officeDocument/2006/math" xmlns:v="urn:schemas-microsoft-com:vml" xmlns:wp14="http://schemas.microsoft.com/office/word/2010/wordprocessingDrawing" xmlns:wp="http://schemas.openxmlformats.org/drawingml/2006/wordprocessingDrawing" xmlns:w10="urn:schemas-microsoft-com:office:word" xmlns:w="http://schemas.openxmlformats.org/wordprocessingml/2006/main" xmlns:w14="http://schemas.microsoft.com/office/word/2010/wordml" xmlns:w15="http://schemas.microsoft.com/office/word/2012/wordml" xmlns:w16cex="http://schemas.microsoft.com/office/word/2018/wordml/cex" xmlns:w16cid="http://schemas.microsoft.com/office/word/2016/wordml/cid" xmlns:w16="http://schemas.microsoft.com/office/word/2018/wordml" xmlns:w16sdtdh="http://schemas.microsoft.com/office/word/2020/wordml/sdtdatahash" xmlns:w16se="http://schemas.microsoft.com/office/word/2015/wordml/symex" xmlns:wpg="http://schemas.microsoft.com/office/word/2010/wordprocessingGroup" xmlns:wpi="http://schemas.microsoft.com/office/word/2010/wordprocessingInk" xmlns:wne="http://schemas.microsoft.com/office/word/2006/wordml" xmlns:wps="http://schemas.microsoft.com/office/word/2010/wordprocessingShape" mc:Ignorable="w14 w15 w16se w16cid w16 w16cex w16sdtdh wp14">
+<w:hdr xmlns:wpc="http://schemas.microsoft.com/office/word/2010/wordprocessingCanvas" xmlns:cx="http://schemas.microsoft.com/office/drawing/2014/chartex" xmlns:cx1="http://schemas.microsoft.com/office/drawing/2015/9/8/chartex" xmlns:cx2="http://schemas.microsoft.com/office/drawing/2015/10/21/chartex" xmlns:cx3="http://schemas.microsoft.com/office/drawing/2016/5/9/chartex" xmlns:cx4="http://schemas.microsoft.com/office/drawing/2016/5/10/chartex" xmlns:cx5="http://schemas.microsoft.com/office/drawing/2016/5/11/chartex" xmlns:cx6="http://schemas.microsoft.com/office/drawing/2016/5/12/chartex" xmlns:cx7="http://schemas.microsoft.com/office/drawing/2016/5/13/chartex" xmlns:cx8="http://schemas.microsoft.com/office/drawing/2016/5/14/chartex" xmlns:mc="http://schemas.openxmlformats.org/markup-compatibility/2006" xmlns:aink="http://schemas.microsoft.com/office/drawing/2016/ink" xmlns:am3d="http://schemas.microsoft.com/office/drawing/2017/model3d" xmlns:o="urn:schemas-microsoft-com:office:office" xmlns:r="http://schemas.openxmlformats.org/officeDocument/2006/relationships" xmlns:m="http://schemas.openxmlformats.org/officeDocument/2006/math" xmlns:v="urn:schemas-microsoft-com:vml" xmlns:wp14="http://schemas.microsoft.com/office/word/2010/wordprocessingDrawing" xmlns:wp="http://schemas.openxmlformats.org/drawingml/2006/wordprocessingDrawing" xmlns:w10="urn:schemas-microsoft-com:office:word" xmlns:w="http://schemas.openxmlformats.org/wordprocessingml/2006/main" xmlns:w14="http://schemas.microsoft.com/office/word/2010/wordml" xmlns:w15="http://schemas.microsoft.com/office/word/2012/wordml" xmlns:w16cid="http://schemas.microsoft.com/office/word/2016/wordml/cid" xmlns:w16se="http://schemas.microsoft.com/office/word/2015/wordml/symex" xmlns:wpg="http://schemas.microsoft.com/office/word/2010/wordprocessingGroup" xmlns:wpi="http://schemas.microsoft.com/office/word/2010/wordprocessingInk" xmlns:wne="http://schemas.microsoft.com/office/word/2006/wordml" xmlns:wps="http://schemas.microsoft.com/office/word/2010/wordprocessingShape" mc:Ignorable="w14 w15 w16se w16cid wp14">
   <w:p>
     <w:pPr>
       <w:pStyle w:val="Header"/>
@@ -11968,7 +11870,7 @@
 </file>
 
 <file path=word/header2.xml><?xml version="1.0" encoding="utf-8"?>
-<w:hdr xmlns:wpc="http://schemas.microsoft.com/office/word/2010/wordprocessingCanvas" xmlns:cx="http://schemas.microsoft.com/office/drawing/2014/chartex" xmlns:cx1="http://schemas.microsoft.com/office/drawing/2015/9/8/chartex" xmlns:cx2="http://schemas.microsoft.com/office/drawing/2015/10/21/chartex" xmlns:cx3="http://schemas.microsoft.com/office/drawing/2016/5/9/chartex" xmlns:cx4="http://schemas.microsoft.com/office/drawing/2016/5/10/chartex" xmlns:cx5="http://schemas.microsoft.com/office/drawing/2016/5/11/chartex" xmlns:cx6="http://schemas.microsoft.com/office/drawing/2016/5/12/chartex" xmlns:cx7="http://schemas.microsoft.com/office/drawing/2016/5/13/chartex" xmlns:cx8="http://schemas.microsoft.com/office/drawing/2016/5/14/chartex" xmlns:mc="http://schemas.openxmlformats.org/markup-compatibility/2006" xmlns:aink="http://schemas.microsoft.com/office/drawing/2016/ink" xmlns:am3d="http://schemas.microsoft.com/office/drawing/2017/model3d" xmlns:o="urn:schemas-microsoft-com:office:office" xmlns:oel="http://schemas.microsoft.com/office/2019/extlst" xmlns:r="http://schemas.openxmlformats.org/officeDocument/2006/relationships" xmlns:m="http://schemas.openxmlformats.org/officeDocument/2006/math" xmlns:v="urn:schemas-microsoft-com:vml" xmlns:wp14="http://schemas.microsoft.com/office/word/2010/wordprocessingDrawing" xmlns:wp="http://schemas.openxmlformats.org/drawingml/2006/wordprocessingDrawing" xmlns:w10="urn:schemas-microsoft-com:office:word" xmlns:w="http://schemas.openxmlformats.org/wordprocessingml/2006/main" xmlns:w14="http://schemas.microsoft.com/office/word/2010/wordml" xmlns:w15="http://schemas.microsoft.com/office/word/2012/wordml" xmlns:w16cex="http://schemas.microsoft.com/office/word/2018/wordml/cex" xmlns:w16cid="http://schemas.microsoft.com/office/word/2016/wordml/cid" xmlns:w16="http://schemas.microsoft.com/office/word/2018/wordml" xmlns:w16sdtdh="http://schemas.microsoft.com/office/word/2020/wordml/sdtdatahash" xmlns:w16se="http://schemas.microsoft.com/office/word/2015/wordml/symex" xmlns:wpg="http://schemas.microsoft.com/office/word/2010/wordprocessingGroup" xmlns:wpi="http://schemas.microsoft.com/office/word/2010/wordprocessingInk" xmlns:wne="http://schemas.microsoft.com/office/word/2006/wordml" xmlns:wps="http://schemas.microsoft.com/office/word/2010/wordprocessingShape" mc:Ignorable="w14 w15 w16se w16cid w16 w16cex w16sdtdh wp14">
+<w:hdr xmlns:wpc="http://schemas.microsoft.com/office/word/2010/wordprocessingCanvas" xmlns:cx="http://schemas.microsoft.com/office/drawing/2014/chartex" xmlns:cx1="http://schemas.microsoft.com/office/drawing/2015/9/8/chartex" xmlns:cx2="http://schemas.microsoft.com/office/drawing/2015/10/21/chartex" xmlns:cx3="http://schemas.microsoft.com/office/drawing/2016/5/9/chartex" xmlns:cx4="http://schemas.microsoft.com/office/drawing/2016/5/10/chartex" xmlns:cx5="http://schemas.microsoft.com/office/drawing/2016/5/11/chartex" xmlns:cx6="http://schemas.microsoft.com/office/drawing/2016/5/12/chartex" xmlns:cx7="http://schemas.microsoft.com/office/drawing/2016/5/13/chartex" xmlns:cx8="http://schemas.microsoft.com/office/drawing/2016/5/14/chartex" xmlns:mc="http://schemas.openxmlformats.org/markup-compatibility/2006" xmlns:aink="http://schemas.microsoft.com/office/drawing/2016/ink" xmlns:am3d="http://schemas.microsoft.com/office/drawing/2017/model3d" xmlns:o="urn:schemas-microsoft-com:office:office" xmlns:r="http://schemas.openxmlformats.org/officeDocument/2006/relationships" xmlns:m="http://schemas.openxmlformats.org/officeDocument/2006/math" xmlns:v="urn:schemas-microsoft-com:vml" xmlns:wp14="http://schemas.microsoft.com/office/word/2010/wordprocessingDrawing" xmlns:wp="http://schemas.openxmlformats.org/drawingml/2006/wordprocessingDrawing" xmlns:w10="urn:schemas-microsoft-com:office:word" xmlns:w="http://schemas.openxmlformats.org/wordprocessingml/2006/main" xmlns:w14="http://schemas.microsoft.com/office/word/2010/wordml" xmlns:w15="http://schemas.microsoft.com/office/word/2012/wordml" xmlns:w16cid="http://schemas.microsoft.com/office/word/2016/wordml/cid" xmlns:w16se="http://schemas.microsoft.com/office/word/2015/wordml/symex" xmlns:wpg="http://schemas.microsoft.com/office/word/2010/wordprocessingGroup" xmlns:wpi="http://schemas.microsoft.com/office/word/2010/wordprocessingInk" xmlns:wne="http://schemas.microsoft.com/office/word/2006/wordml" xmlns:wps="http://schemas.microsoft.com/office/word/2010/wordprocessingShape" mc:Ignorable="w14 w15 w16se w16cid wp14">
   <w:p>
     <w:pPr>
       <w:pStyle w:val="Header"/>
@@ -11979,7 +11881,7 @@
 </file>
 
 <file path=word/header3.xml><?xml version="1.0" encoding="utf-8"?>
-<w:hdr xmlns:wpc="http://schemas.microsoft.com/office/word/2010/wordprocessingCanvas" xmlns:cx="http://schemas.microsoft.com/office/drawing/2014/chartex" xmlns:cx1="http://schemas.microsoft.com/office/drawing/2015/9/8/chartex" xmlns:cx2="http://schemas.microsoft.com/office/drawing/2015/10/21/chartex" xmlns:cx3="http://schemas.microsoft.com/office/drawing/2016/5/9/chartex" xmlns:cx4="http://schemas.microsoft.com/office/drawing/2016/5/10/chartex" xmlns:cx5="http://schemas.microsoft.com/office/drawing/2016/5/11/chartex" xmlns:cx6="http://schemas.microsoft.com/office/drawing/2016/5/12/chartex" xmlns:cx7="http://schemas.microsoft.com/office/drawing/2016/5/13/chartex" xmlns:cx8="http://schemas.microsoft.com/office/drawing/2016/5/14/chartex" xmlns:mc="http://schemas.openxmlformats.org/markup-compatibility/2006" xmlns:aink="http://schemas.microsoft.com/office/drawing/2016/ink" xmlns:am3d="http://schemas.microsoft.com/office/drawing/2017/model3d" xmlns:o="urn:schemas-microsoft-com:office:office" xmlns:oel="http://schemas.microsoft.com/office/2019/extlst" xmlns:r="http://schemas.openxmlformats.org/officeDocument/2006/relationships" xmlns:m="http://schemas.openxmlformats.org/officeDocument/2006/math" xmlns:v="urn:schemas-microsoft-com:vml" xmlns:wp14="http://schemas.microsoft.com/office/word/2010/wordprocessingDrawing" xmlns:wp="http://schemas.openxmlformats.org/drawingml/2006/wordprocessingDrawing" xmlns:w10="urn:schemas-microsoft-com:office:word" xmlns:w="http://schemas.openxmlformats.org/wordprocessingml/2006/main" xmlns:w14="http://schemas.microsoft.com/office/word/2010/wordml" xmlns:w15="http://schemas.microsoft.com/office/word/2012/wordml" xmlns:w16cex="http://schemas.microsoft.com/office/word/2018/wordml/cex" xmlns:w16cid="http://schemas.microsoft.com/office/word/2016/wordml/cid" xmlns:w16="http://schemas.microsoft.com/office/word/2018/wordml" xmlns:w16sdtdh="http://schemas.microsoft.com/office/word/2020/wordml/sdtdatahash" xmlns:w16se="http://schemas.microsoft.com/office/word/2015/wordml/symex" xmlns:wpg="http://schemas.microsoft.com/office/word/2010/wordprocessingGroup" xmlns:wpi="http://schemas.microsoft.com/office/word/2010/wordprocessingInk" xmlns:wne="http://schemas.microsoft.com/office/word/2006/wordml" xmlns:wps="http://schemas.microsoft.com/office/word/2010/wordprocessingShape" mc:Ignorable="w14 w15 w16se w16cid w16 w16cex w16sdtdh wp14">
+<w:hdr xmlns:wpc="http://schemas.microsoft.com/office/word/2010/wordprocessingCanvas" xmlns:cx="http://schemas.microsoft.com/office/drawing/2014/chartex" xmlns:cx1="http://schemas.microsoft.com/office/drawing/2015/9/8/chartex" xmlns:cx2="http://schemas.microsoft.com/office/drawing/2015/10/21/chartex" xmlns:cx3="http://schemas.microsoft.com/office/drawing/2016/5/9/chartex" xmlns:cx4="http://schemas.microsoft.com/office/drawing/2016/5/10/chartex" xmlns:cx5="http://schemas.microsoft.com/office/drawing/2016/5/11/chartex" xmlns:cx6="http://schemas.microsoft.com/office/drawing/2016/5/12/chartex" xmlns:cx7="http://schemas.microsoft.com/office/drawing/2016/5/13/chartex" xmlns:cx8="http://schemas.microsoft.com/office/drawing/2016/5/14/chartex" xmlns:mc="http://schemas.openxmlformats.org/markup-compatibility/2006" xmlns:aink="http://schemas.microsoft.com/office/drawing/2016/ink" xmlns:am3d="http://schemas.microsoft.com/office/drawing/2017/model3d" xmlns:o="urn:schemas-microsoft-com:office:office" xmlns:r="http://schemas.openxmlformats.org/officeDocument/2006/relationships" xmlns:m="http://schemas.openxmlformats.org/officeDocument/2006/math" xmlns:v="urn:schemas-microsoft-com:vml" xmlns:wp14="http://schemas.microsoft.com/office/word/2010/wordprocessingDrawing" xmlns:wp="http://schemas.openxmlformats.org/drawingml/2006/wordprocessingDrawing" xmlns:w10="urn:schemas-microsoft-com:office:word" xmlns:w="http://schemas.openxmlformats.org/wordprocessingml/2006/main" xmlns:w14="http://schemas.microsoft.com/office/word/2010/wordml" xmlns:w15="http://schemas.microsoft.com/office/word/2012/wordml" xmlns:w16cid="http://schemas.microsoft.com/office/word/2016/wordml/cid" xmlns:w16se="http://schemas.microsoft.com/office/word/2015/wordml/symex" xmlns:wpg="http://schemas.microsoft.com/office/word/2010/wordprocessingGroup" xmlns:wpi="http://schemas.microsoft.com/office/word/2010/wordprocessingInk" xmlns:wne="http://schemas.microsoft.com/office/word/2006/wordml" xmlns:wps="http://schemas.microsoft.com/office/word/2010/wordprocessingShape" mc:Ignorable="w14 w15 w16se w16cid wp14">
   <w:p>
     <w:pPr>
       <w:pStyle w:val="Header"/>
@@ -12036,7 +11938,7 @@
 </file>
 
 <file path=word/numbering.xml><?xml version="1.0" encoding="utf-8"?>
-<w:numbering xmlns:wpc="http://schemas.microsoft.com/office/word/2010/wordprocessingCanvas" xmlns:cx="http://schemas.microsoft.com/office/drawing/2014/chartex" xmlns:cx1="http://schemas.microsoft.com/office/drawing/2015/9/8/chartex" xmlns:cx2="http://schemas.microsoft.com/office/drawing/2015/10/21/chartex" xmlns:cx3="http://schemas.microsoft.com/office/drawing/2016/5/9/chartex" xmlns:cx4="http://schemas.microsoft.com/office/drawing/2016/5/10/chartex" xmlns:cx5="http://schemas.microsoft.com/office/drawing/2016/5/11/chartex" xmlns:cx6="http://schemas.microsoft.com/office/drawing/2016/5/12/chartex" xmlns:cx7="http://schemas.microsoft.com/office/drawing/2016/5/13/chartex" xmlns:cx8="http://schemas.microsoft.com/office/drawing/2016/5/14/chartex" xmlns:mc="http://schemas.openxmlformats.org/markup-compatibility/2006" xmlns:aink="http://schemas.microsoft.com/office/drawing/2016/ink" xmlns:am3d="http://schemas.microsoft.com/office/drawing/2017/model3d" xmlns:o="urn:schemas-microsoft-com:office:office" xmlns:oel="http://schemas.microsoft.com/office/2019/extlst" xmlns:r="http://schemas.openxmlformats.org/officeDocument/2006/relationships" xmlns:m="http://schemas.openxmlformats.org/officeDocument/2006/math" xmlns:v="urn:schemas-microsoft-com:vml" xmlns:wp14="http://schemas.microsoft.com/office/word/2010/wordprocessingDrawing" xmlns:wp="http://schemas.openxmlformats.org/drawingml/2006/wordprocessingDrawing" xmlns:w10="urn:schemas-microsoft-com:office:word" xmlns:w="http://schemas.openxmlformats.org/wordprocessingml/2006/main" xmlns:w14="http://schemas.microsoft.com/office/word/2010/wordml" xmlns:w15="http://schemas.microsoft.com/office/word/2012/wordml" xmlns:w16cex="http://schemas.microsoft.com/office/word/2018/wordml/cex" xmlns:w16cid="http://schemas.microsoft.com/office/word/2016/wordml/cid" xmlns:w16="http://schemas.microsoft.com/office/word/2018/wordml" xmlns:w16sdtdh="http://schemas.microsoft.com/office/word/2020/wordml/sdtdatahash" xmlns:w16se="http://schemas.microsoft.com/office/word/2015/wordml/symex" xmlns:wpg="http://schemas.microsoft.com/office/word/2010/wordprocessingGroup" xmlns:wpi="http://schemas.microsoft.com/office/word/2010/wordprocessingInk" xmlns:wne="http://schemas.microsoft.com/office/word/2006/wordml" xmlns:wps="http://schemas.microsoft.com/office/word/2010/wordprocessingShape" mc:Ignorable="w14 w15 w16se w16cid w16 w16cex w16sdtdh wp14">
+<w:numbering xmlns:wpc="http://schemas.microsoft.com/office/word/2010/wordprocessingCanvas" xmlns:cx="http://schemas.microsoft.com/office/drawing/2014/chartex" xmlns:cx1="http://schemas.microsoft.com/office/drawing/2015/9/8/chartex" xmlns:cx2="http://schemas.microsoft.com/office/drawing/2015/10/21/chartex" xmlns:cx3="http://schemas.microsoft.com/office/drawing/2016/5/9/chartex" xmlns:cx4="http://schemas.microsoft.com/office/drawing/2016/5/10/chartex" xmlns:cx5="http://schemas.microsoft.com/office/drawing/2016/5/11/chartex" xmlns:cx6="http://schemas.microsoft.com/office/drawing/2016/5/12/chartex" xmlns:cx7="http://schemas.microsoft.com/office/drawing/2016/5/13/chartex" xmlns:cx8="http://schemas.microsoft.com/office/drawing/2016/5/14/chartex" xmlns:mc="http://schemas.openxmlformats.org/markup-compatibility/2006" xmlns:aink="http://schemas.microsoft.com/office/drawing/2016/ink" xmlns:am3d="http://schemas.microsoft.com/office/drawing/2017/model3d" xmlns:o="urn:schemas-microsoft-com:office:office" xmlns:r="http://schemas.openxmlformats.org/officeDocument/2006/relationships" xmlns:m="http://schemas.openxmlformats.org/officeDocument/2006/math" xmlns:v="urn:schemas-microsoft-com:vml" xmlns:wp14="http://schemas.microsoft.com/office/word/2010/wordprocessingDrawing" xmlns:wp="http://schemas.openxmlformats.org/drawingml/2006/wordprocessingDrawing" xmlns:w10="urn:schemas-microsoft-com:office:word" xmlns:w="http://schemas.openxmlformats.org/wordprocessingml/2006/main" xmlns:w14="http://schemas.microsoft.com/office/word/2010/wordml" xmlns:w15="http://schemas.microsoft.com/office/word/2012/wordml" xmlns:w16cid="http://schemas.microsoft.com/office/word/2016/wordml/cid" xmlns:w16se="http://schemas.microsoft.com/office/word/2015/wordml/symex" xmlns:wpg="http://schemas.microsoft.com/office/word/2010/wordprocessingGroup" xmlns:wpi="http://schemas.microsoft.com/office/word/2010/wordprocessingInk" xmlns:wne="http://schemas.microsoft.com/office/word/2006/wordml" xmlns:wps="http://schemas.microsoft.com/office/word/2010/wordprocessingShape" mc:Ignorable="w14 w15 w16se w16cid wp14">
   <w:abstractNum w:abstractNumId="0" w15:restartNumberingAfterBreak="0">
     <w:nsid w:val="056056B9"/>
     <w:multiLevelType w:val="hybridMultilevel"/>
@@ -14331,74 +14233,74 @@
       </w:rPr>
     </w:lvl>
   </w:abstractNum>
-  <w:num w:numId="1" w16cid:durableId="1829831879">
+  <w:num w:numId="1">
     <w:abstractNumId w:val="0"/>
   </w:num>
-  <w:num w:numId="2" w16cid:durableId="6323800">
+  <w:num w:numId="2">
     <w:abstractNumId w:val="18"/>
   </w:num>
-  <w:num w:numId="3" w16cid:durableId="1919090981">
+  <w:num w:numId="3">
     <w:abstractNumId w:val="9"/>
   </w:num>
-  <w:num w:numId="4" w16cid:durableId="2035839944">
+  <w:num w:numId="4">
     <w:abstractNumId w:val="15"/>
   </w:num>
-  <w:num w:numId="5" w16cid:durableId="1964844496">
+  <w:num w:numId="5">
     <w:abstractNumId w:val="16"/>
   </w:num>
-  <w:num w:numId="6" w16cid:durableId="423574898">
+  <w:num w:numId="6">
     <w:abstractNumId w:val="2"/>
   </w:num>
-  <w:num w:numId="7" w16cid:durableId="632366391">
+  <w:num w:numId="7">
     <w:abstractNumId w:val="13"/>
   </w:num>
-  <w:num w:numId="8" w16cid:durableId="426728310">
+  <w:num w:numId="8">
     <w:abstractNumId w:val="20"/>
   </w:num>
-  <w:num w:numId="9" w16cid:durableId="1501115623">
+  <w:num w:numId="9">
     <w:abstractNumId w:val="19"/>
   </w:num>
-  <w:num w:numId="10" w16cid:durableId="1330864692">
+  <w:num w:numId="10">
     <w:abstractNumId w:val="11"/>
   </w:num>
-  <w:num w:numId="11" w16cid:durableId="1916435014">
+  <w:num w:numId="11">
     <w:abstractNumId w:val="6"/>
   </w:num>
-  <w:num w:numId="12" w16cid:durableId="447546682">
+  <w:num w:numId="12">
     <w:abstractNumId w:val="5"/>
   </w:num>
-  <w:num w:numId="13" w16cid:durableId="1249732749">
+  <w:num w:numId="13">
     <w:abstractNumId w:val="10"/>
   </w:num>
-  <w:num w:numId="14" w16cid:durableId="2145657487">
+  <w:num w:numId="14">
     <w:abstractNumId w:val="1"/>
   </w:num>
-  <w:num w:numId="15" w16cid:durableId="949047718">
+  <w:num w:numId="15">
     <w:abstractNumId w:val="8"/>
   </w:num>
-  <w:num w:numId="16" w16cid:durableId="1036542113">
+  <w:num w:numId="16">
     <w:abstractNumId w:val="12"/>
   </w:num>
-  <w:num w:numId="17" w16cid:durableId="824202174">
+  <w:num w:numId="17">
     <w:abstractNumId w:val="17"/>
   </w:num>
-  <w:num w:numId="18" w16cid:durableId="1324159274">
+  <w:num w:numId="18">
     <w:abstractNumId w:val="4"/>
   </w:num>
-  <w:num w:numId="19" w16cid:durableId="1609119415">
+  <w:num w:numId="19">
     <w:abstractNumId w:val="3"/>
   </w:num>
-  <w:num w:numId="20" w16cid:durableId="476847621">
+  <w:num w:numId="20">
     <w:abstractNumId w:val="7"/>
   </w:num>
-  <w:num w:numId="21" w16cid:durableId="152835532">
+  <w:num w:numId="21">
     <w:abstractNumId w:val="14"/>
   </w:num>
 </w:numbering>
 </file>
 
 <file path=word/styles.xml><?xml version="1.0" encoding="utf-8"?>
-<w:styles xmlns:mc="http://schemas.openxmlformats.org/markup-compatibility/2006" xmlns:r="http://schemas.openxmlformats.org/officeDocument/2006/relationships" xmlns:w="http://schemas.openxmlformats.org/wordprocessingml/2006/main" xmlns:w14="http://schemas.microsoft.com/office/word/2010/wordml" xmlns:w15="http://schemas.microsoft.com/office/word/2012/wordml" xmlns:w16cex="http://schemas.microsoft.com/office/word/2018/wordml/cex" xmlns:w16cid="http://schemas.microsoft.com/office/word/2016/wordml/cid" xmlns:w16="http://schemas.microsoft.com/office/word/2018/wordml" xmlns:w16sdtdh="http://schemas.microsoft.com/office/word/2020/wordml/sdtdatahash" xmlns:w16se="http://schemas.microsoft.com/office/word/2015/wordml/symex" mc:Ignorable="w14 w15 w16se w16cid w16 w16cex w16sdtdh">
+<w:styles xmlns:mc="http://schemas.openxmlformats.org/markup-compatibility/2006" xmlns:r="http://schemas.openxmlformats.org/officeDocument/2006/relationships" xmlns:w="http://schemas.openxmlformats.org/wordprocessingml/2006/main" xmlns:w14="http://schemas.microsoft.com/office/word/2010/wordml" xmlns:w15="http://schemas.microsoft.com/office/word/2012/wordml" xmlns:w16cid="http://schemas.microsoft.com/office/word/2016/wordml/cid" xmlns:w16se="http://schemas.microsoft.com/office/word/2015/wordml/symex" mc:Ignorable="w14 w15 w16se w16cid">
   <w:docDefaults>
     <w:rPrDefault>
       <w:rPr>
@@ -14414,7 +14316,7 @@
       </w:pPr>
     </w:pPrDefault>
   </w:docDefaults>
-  <w:latentStyles w:defLockedState="0" w:defUIPriority="99" w:defSemiHidden="0" w:defUnhideWhenUsed="0" w:defQFormat="0" w:count="376">
+  <w:latentStyles w:defLockedState="0" w:defUIPriority="99" w:defSemiHidden="0" w:defUnhideWhenUsed="0" w:defQFormat="0" w:count="377">
     <w:lsdException w:name="Normal" w:uiPriority="0" w:qFormat="1"/>
     <w:lsdException w:name="heading 1" w:uiPriority="9" w:qFormat="1"/>
     <w:lsdException w:name="heading 2" w:semiHidden="1" w:uiPriority="9" w:unhideWhenUsed="1" w:qFormat="1"/>
@@ -14791,6 +14693,7 @@
     <w:lsdException w:name="Hashtag" w:semiHidden="1" w:unhideWhenUsed="1"/>
     <w:lsdException w:name="Unresolved Mention" w:semiHidden="1" w:unhideWhenUsed="1"/>
     <w:lsdException w:name="Smart Link" w:semiHidden="1" w:unhideWhenUsed="1"/>
+    <w:lsdException w:name="Smart Link Error" w:semiHidden="1" w:unhideWhenUsed="1"/>
   </w:latentStyles>
   <w:style w:type="paragraph" w:default="1" w:styleId="Normal">
     <w:name w:val="Normal"/>
@@ -15840,10 +15743,4 @@
     <ds:schemaRef ds:uri="http://schemas.openxmlformats.org/officeDocument/2006/bibliography"/>
   </ds:schemaRefs>
 </ds:datastoreItem>
-</file>
-
-<file path=docMetadata/LabelInfo.xml><?xml version="1.0" encoding="utf-8"?>
-<clbl:labelList xmlns:clbl="http://schemas.microsoft.com/office/2020/mipLabelMetadata">
-  <clbl:label id="{f42aa342-8706-4288-bd11-ebb85995028c}" enabled="1" method="Privileged" siteId="{72f988bf-86f1-41af-91ab-2d7cd011db47}" removed="0"/>
-</clbl:labelList>
 </file>
</xml_diff>

<commit_message>
User data section to document
</commit_message>
<xml_diff>
--- a/BismNormalizer/Model Comparison and Merging for Analysis Services.docx
+++ b/BismNormalizer/Model Comparison and Merging for Analysis Services.docx
@@ -1,6 +1,6 @@
 
 <file path=word/document.xml><?xml version="1.0" encoding="utf-8"?>
-<w:document xmlns:wpc="http://schemas.microsoft.com/office/word/2010/wordprocessingCanvas" xmlns:cx="http://schemas.microsoft.com/office/drawing/2014/chartex" xmlns:cx1="http://schemas.microsoft.com/office/drawing/2015/9/8/chartex" xmlns:cx2="http://schemas.microsoft.com/office/drawing/2015/10/21/chartex" xmlns:cx3="http://schemas.microsoft.com/office/drawing/2016/5/9/chartex" xmlns:cx4="http://schemas.microsoft.com/office/drawing/2016/5/10/chartex" xmlns:cx5="http://schemas.microsoft.com/office/drawing/2016/5/11/chartex" xmlns:cx6="http://schemas.microsoft.com/office/drawing/2016/5/12/chartex" xmlns:cx7="http://schemas.microsoft.com/office/drawing/2016/5/13/chartex" xmlns:cx8="http://schemas.microsoft.com/office/drawing/2016/5/14/chartex" xmlns:mc="http://schemas.openxmlformats.org/markup-compatibility/2006" xmlns:aink="http://schemas.microsoft.com/office/drawing/2016/ink" xmlns:am3d="http://schemas.microsoft.com/office/drawing/2017/model3d" xmlns:o="urn:schemas-microsoft-com:office:office" xmlns:r="http://schemas.openxmlformats.org/officeDocument/2006/relationships" xmlns:m="http://schemas.openxmlformats.org/officeDocument/2006/math" xmlns:v="urn:schemas-microsoft-com:vml" xmlns:wp14="http://schemas.microsoft.com/office/word/2010/wordprocessingDrawing" xmlns:wp="http://schemas.openxmlformats.org/drawingml/2006/wordprocessingDrawing" xmlns:w10="urn:schemas-microsoft-com:office:word" xmlns:w="http://schemas.openxmlformats.org/wordprocessingml/2006/main" xmlns:w14="http://schemas.microsoft.com/office/word/2010/wordml" xmlns:w15="http://schemas.microsoft.com/office/word/2012/wordml" xmlns:w16cid="http://schemas.microsoft.com/office/word/2016/wordml/cid" xmlns:w16se="http://schemas.microsoft.com/office/word/2015/wordml/symex" xmlns:wpg="http://schemas.microsoft.com/office/word/2010/wordprocessingGroup" xmlns:wpi="http://schemas.microsoft.com/office/word/2010/wordprocessingInk" xmlns:wne="http://schemas.microsoft.com/office/word/2006/wordml" xmlns:wps="http://schemas.microsoft.com/office/word/2010/wordprocessingShape" mc:Ignorable="w14 w15 w16se w16cid wp14">
+<w:document xmlns:wpc="http://schemas.microsoft.com/office/word/2010/wordprocessingCanvas" xmlns:cx="http://schemas.microsoft.com/office/drawing/2014/chartex" xmlns:cx1="http://schemas.microsoft.com/office/drawing/2015/9/8/chartex" xmlns:cx2="http://schemas.microsoft.com/office/drawing/2015/10/21/chartex" xmlns:cx3="http://schemas.microsoft.com/office/drawing/2016/5/9/chartex" xmlns:cx4="http://schemas.microsoft.com/office/drawing/2016/5/10/chartex" xmlns:cx5="http://schemas.microsoft.com/office/drawing/2016/5/11/chartex" xmlns:cx6="http://schemas.microsoft.com/office/drawing/2016/5/12/chartex" xmlns:cx7="http://schemas.microsoft.com/office/drawing/2016/5/13/chartex" xmlns:cx8="http://schemas.microsoft.com/office/drawing/2016/5/14/chartex" xmlns:mc="http://schemas.openxmlformats.org/markup-compatibility/2006" xmlns:aink="http://schemas.microsoft.com/office/drawing/2016/ink" xmlns:am3d="http://schemas.microsoft.com/office/drawing/2017/model3d" xmlns:o="urn:schemas-microsoft-com:office:office" xmlns:oel="http://schemas.microsoft.com/office/2019/extlst" xmlns:r="http://schemas.openxmlformats.org/officeDocument/2006/relationships" xmlns:m="http://schemas.openxmlformats.org/officeDocument/2006/math" xmlns:v="urn:schemas-microsoft-com:vml" xmlns:wp14="http://schemas.microsoft.com/office/word/2010/wordprocessingDrawing" xmlns:wp="http://schemas.openxmlformats.org/drawingml/2006/wordprocessingDrawing" xmlns:w10="urn:schemas-microsoft-com:office:word" xmlns:w="http://schemas.openxmlformats.org/wordprocessingml/2006/main" xmlns:w14="http://schemas.microsoft.com/office/word/2010/wordml" xmlns:w15="http://schemas.microsoft.com/office/word/2012/wordml" xmlns:w16cex="http://schemas.microsoft.com/office/word/2018/wordml/cex" xmlns:w16cid="http://schemas.microsoft.com/office/word/2016/wordml/cid" xmlns:w16="http://schemas.microsoft.com/office/word/2018/wordml" xmlns:w16sdtdh="http://schemas.microsoft.com/office/word/2020/wordml/sdtdatahash" xmlns:w16se="http://schemas.microsoft.com/office/word/2015/wordml/symex" xmlns:wpg="http://schemas.microsoft.com/office/word/2010/wordprocessingGroup" xmlns:wpi="http://schemas.microsoft.com/office/word/2010/wordprocessingInk" xmlns:wne="http://schemas.microsoft.com/office/word/2006/wordml" xmlns:wps="http://schemas.microsoft.com/office/word/2010/wordprocessingShape" mc:Ignorable="w14 w15 w16se w16cid w16 w16cex w16sdtdh wp14">
   <w:body>
     <w:p>
       <w:pPr>
@@ -283,16 +283,8 @@
         <w:rPr>
           <w:b/>
         </w:rPr>
-        <w:t xml:space="preserve">Applies </w:t>
-      </w:r>
-      <w:proofErr w:type="gramStart"/>
-      <w:r>
-        <w:rPr>
-          <w:b/>
-        </w:rPr>
-        <w:t>to:</w:t>
-      </w:r>
-      <w:proofErr w:type="gramEnd"/>
+        <w:t>Applies to:</w:t>
+      </w:r>
       <w:r>
         <w:t xml:space="preserve"> </w:t>
       </w:r>
@@ -372,7 +364,15 @@
         <w:t xml:space="preserve">This document does not provide you with any legal rights to any intellectual property in any Microsoft product. </w:t>
       </w:r>
       <w:r>
-        <w:t>You may copy and use this document for your internal, reference purposes.</w:t>
+        <w:t xml:space="preserve">You may copy and use this document for your </w:t>
+      </w:r>
+      <w:proofErr w:type="gramStart"/>
+      <w:r>
+        <w:t>internal,</w:t>
+      </w:r>
+      <w:proofErr w:type="gramEnd"/>
+      <w:r>
+        <w:t xml:space="preserve"> reference purposes.</w:t>
       </w:r>
       <w:r>
         <w:t xml:space="preserve"> </w:t>
@@ -462,7 +462,7 @@
             </w:rPr>
             <w:fldChar w:fldCharType="separate"/>
           </w:r>
-          <w:hyperlink w:anchor="_Toc21001031" w:history="1">
+          <w:hyperlink w:anchor="_Toc111314711" w:history="1">
             <w:r>
               <w:rPr>
                 <w:rStyle w:val="Hyperlink"/>
@@ -489,7 +489,7 @@
                 <w:noProof/>
                 <w:webHidden/>
               </w:rPr>
-              <w:instrText xml:space="preserve"> PAGEREF _Toc21001031 \h </w:instrText>
+              <w:instrText xml:space="preserve"> PAGEREF _Toc111314711 \h </w:instrText>
             </w:r>
             <w:r>
               <w:rPr>
@@ -531,7 +531,7 @@
               <w:noProof/>
             </w:rPr>
           </w:pPr>
-          <w:hyperlink w:anchor="_Toc21001032" w:history="1">
+          <w:hyperlink w:anchor="_Toc111314712" w:history="1">
             <w:r>
               <w:rPr>
                 <w:rStyle w:val="Hyperlink"/>
@@ -558,7 +558,7 @@
                 <w:noProof/>
                 <w:webHidden/>
               </w:rPr>
-              <w:instrText xml:space="preserve"> PAGEREF _Toc21001032 \h </w:instrText>
+              <w:instrText xml:space="preserve"> PAGEREF _Toc111314712 \h </w:instrText>
             </w:r>
             <w:r>
               <w:rPr>
@@ -600,7 +600,7 @@
               <w:noProof/>
             </w:rPr>
           </w:pPr>
-          <w:hyperlink w:anchor="_Toc21001033" w:history="1">
+          <w:hyperlink w:anchor="_Toc111314713" w:history="1">
             <w:r>
               <w:rPr>
                 <w:rStyle w:val="Hyperlink"/>
@@ -627,7 +627,7 @@
                 <w:noProof/>
                 <w:webHidden/>
               </w:rPr>
-              <w:instrText xml:space="preserve"> PAGEREF _Toc21001033 \h </w:instrText>
+              <w:instrText xml:space="preserve"> PAGEREF _Toc111314713 \h </w:instrText>
             </w:r>
             <w:r>
               <w:rPr>
@@ -669,7 +669,7 @@
               <w:noProof/>
             </w:rPr>
           </w:pPr>
-          <w:hyperlink w:anchor="_Toc21001034" w:history="1">
+          <w:hyperlink w:anchor="_Toc111314714" w:history="1">
             <w:r>
               <w:rPr>
                 <w:rStyle w:val="Hyperlink"/>
@@ -696,7 +696,7 @@
                 <w:noProof/>
                 <w:webHidden/>
               </w:rPr>
-              <w:instrText xml:space="preserve"> PAGEREF _Toc21001034 \h </w:instrText>
+              <w:instrText xml:space="preserve"> PAGEREF _Toc111314714 \h </w:instrText>
             </w:r>
             <w:r>
               <w:rPr>
@@ -738,7 +738,7 @@
               <w:noProof/>
             </w:rPr>
           </w:pPr>
-          <w:hyperlink w:anchor="_Toc21001035" w:history="1">
+          <w:hyperlink w:anchor="_Toc111314715" w:history="1">
             <w:r>
               <w:rPr>
                 <w:rStyle w:val="Hyperlink"/>
@@ -765,7 +765,7 @@
                 <w:noProof/>
                 <w:webHidden/>
               </w:rPr>
-              <w:instrText xml:space="preserve"> PAGEREF _Toc21001035 \h </w:instrText>
+              <w:instrText xml:space="preserve"> PAGEREF _Toc111314715 \h </w:instrText>
             </w:r>
             <w:r>
               <w:rPr>
@@ -807,7 +807,7 @@
               <w:noProof/>
             </w:rPr>
           </w:pPr>
-          <w:hyperlink w:anchor="_Toc21001036" w:history="1">
+          <w:hyperlink w:anchor="_Toc111314716" w:history="1">
             <w:r>
               <w:rPr>
                 <w:rStyle w:val="Hyperlink"/>
@@ -834,7 +834,7 @@
                 <w:noProof/>
                 <w:webHidden/>
               </w:rPr>
-              <w:instrText xml:space="preserve"> PAGEREF _Toc21001036 \h </w:instrText>
+              <w:instrText xml:space="preserve"> PAGEREF _Toc111314716 \h </w:instrText>
             </w:r>
             <w:r>
               <w:rPr>
@@ -876,7 +876,7 @@
               <w:noProof/>
             </w:rPr>
           </w:pPr>
-          <w:hyperlink w:anchor="_Toc21001037" w:history="1">
+          <w:hyperlink w:anchor="_Toc111314717" w:history="1">
             <w:r>
               <w:rPr>
                 <w:rStyle w:val="Hyperlink"/>
@@ -903,7 +903,7 @@
                 <w:noProof/>
                 <w:webHidden/>
               </w:rPr>
-              <w:instrText xml:space="preserve"> PAGEREF _Toc21001037 \h </w:instrText>
+              <w:instrText xml:space="preserve"> PAGEREF _Toc111314717 \h </w:instrText>
             </w:r>
             <w:r>
               <w:rPr>
@@ -945,7 +945,7 @@
               <w:noProof/>
             </w:rPr>
           </w:pPr>
-          <w:hyperlink w:anchor="_Toc21001038" w:history="1">
+          <w:hyperlink w:anchor="_Toc111314718" w:history="1">
             <w:r>
               <w:rPr>
                 <w:rStyle w:val="Hyperlink"/>
@@ -972,7 +972,7 @@
                 <w:noProof/>
                 <w:webHidden/>
               </w:rPr>
-              <w:instrText xml:space="preserve"> PAGEREF _Toc21001038 \h </w:instrText>
+              <w:instrText xml:space="preserve"> PAGEREF _Toc111314718 \h </w:instrText>
             </w:r>
             <w:r>
               <w:rPr>
@@ -1014,7 +1014,7 @@
               <w:noProof/>
             </w:rPr>
           </w:pPr>
-          <w:hyperlink w:anchor="_Toc21001039" w:history="1">
+          <w:hyperlink w:anchor="_Toc111314719" w:history="1">
             <w:r>
               <w:rPr>
                 <w:rStyle w:val="Hyperlink"/>
@@ -1041,7 +1041,7 @@
                 <w:noProof/>
                 <w:webHidden/>
               </w:rPr>
-              <w:instrText xml:space="preserve"> PAGEREF _Toc21001039 \h </w:instrText>
+              <w:instrText xml:space="preserve"> PAGEREF _Toc111314719 \h </w:instrText>
             </w:r>
             <w:r>
               <w:rPr>
@@ -1083,7 +1083,7 @@
               <w:noProof/>
             </w:rPr>
           </w:pPr>
-          <w:hyperlink w:anchor="_Toc21001040" w:history="1">
+          <w:hyperlink w:anchor="_Toc111314720" w:history="1">
             <w:r>
               <w:rPr>
                 <w:rStyle w:val="Hyperlink"/>
@@ -1110,7 +1110,7 @@
                 <w:noProof/>
                 <w:webHidden/>
               </w:rPr>
-              <w:instrText xml:space="preserve"> PAGEREF _Toc21001040 \h </w:instrText>
+              <w:instrText xml:space="preserve"> PAGEREF _Toc111314720 \h </w:instrText>
             </w:r>
             <w:r>
               <w:rPr>
@@ -1152,7 +1152,7 @@
               <w:noProof/>
             </w:rPr>
           </w:pPr>
-          <w:hyperlink w:anchor="_Toc21001041" w:history="1">
+          <w:hyperlink w:anchor="_Toc111314721" w:history="1">
             <w:r>
               <w:rPr>
                 <w:rStyle w:val="Hyperlink"/>
@@ -1179,7 +1179,7 @@
                 <w:noProof/>
                 <w:webHidden/>
               </w:rPr>
-              <w:instrText xml:space="preserve"> PAGEREF _Toc21001041 \h </w:instrText>
+              <w:instrText xml:space="preserve"> PAGEREF _Toc111314721 \h </w:instrText>
             </w:r>
             <w:r>
               <w:rPr>
@@ -1221,7 +1221,7 @@
               <w:noProof/>
             </w:rPr>
           </w:pPr>
-          <w:hyperlink w:anchor="_Toc21001042" w:history="1">
+          <w:hyperlink w:anchor="_Toc111314722" w:history="1">
             <w:r>
               <w:rPr>
                 <w:rStyle w:val="Hyperlink"/>
@@ -1248,7 +1248,7 @@
                 <w:noProof/>
                 <w:webHidden/>
               </w:rPr>
-              <w:instrText xml:space="preserve"> PAGEREF _Toc21001042 \h </w:instrText>
+              <w:instrText xml:space="preserve"> PAGEREF _Toc111314722 \h </w:instrText>
             </w:r>
             <w:r>
               <w:rPr>
@@ -1290,7 +1290,7 @@
               <w:noProof/>
             </w:rPr>
           </w:pPr>
-          <w:hyperlink w:anchor="_Toc21001043" w:history="1">
+          <w:hyperlink w:anchor="_Toc111314723" w:history="1">
             <w:r>
               <w:rPr>
                 <w:rStyle w:val="Hyperlink"/>
@@ -1317,7 +1317,7 @@
                 <w:noProof/>
                 <w:webHidden/>
               </w:rPr>
-              <w:instrText xml:space="preserve"> PAGEREF _Toc21001043 \h </w:instrText>
+              <w:instrText xml:space="preserve"> PAGEREF _Toc111314723 \h </w:instrText>
             </w:r>
             <w:r>
               <w:rPr>
@@ -1359,7 +1359,7 @@
               <w:noProof/>
             </w:rPr>
           </w:pPr>
-          <w:hyperlink w:anchor="_Toc21001044" w:history="1">
+          <w:hyperlink w:anchor="_Toc111314724" w:history="1">
             <w:r>
               <w:rPr>
                 <w:rStyle w:val="Hyperlink"/>
@@ -1386,7 +1386,7 @@
                 <w:noProof/>
                 <w:webHidden/>
               </w:rPr>
-              <w:instrText xml:space="preserve"> PAGEREF _Toc21001044 \h </w:instrText>
+              <w:instrText xml:space="preserve"> PAGEREF _Toc111314724 \h </w:instrText>
             </w:r>
             <w:r>
               <w:rPr>
@@ -1428,7 +1428,7 @@
               <w:noProof/>
             </w:rPr>
           </w:pPr>
-          <w:hyperlink w:anchor="_Toc21001045" w:history="1">
+          <w:hyperlink w:anchor="_Toc111314725" w:history="1">
             <w:r>
               <w:rPr>
                 <w:rStyle w:val="Hyperlink"/>
@@ -1455,7 +1455,7 @@
                 <w:noProof/>
                 <w:webHidden/>
               </w:rPr>
-              <w:instrText xml:space="preserve"> PAGEREF _Toc21001045 \h </w:instrText>
+              <w:instrText xml:space="preserve"> PAGEREF _Toc111314725 \h </w:instrText>
             </w:r>
             <w:r>
               <w:rPr>
@@ -1497,7 +1497,7 @@
               <w:noProof/>
             </w:rPr>
           </w:pPr>
-          <w:hyperlink w:anchor="_Toc21001046" w:history="1">
+          <w:hyperlink w:anchor="_Toc111314726" w:history="1">
             <w:r>
               <w:rPr>
                 <w:rStyle w:val="Hyperlink"/>
@@ -1524,7 +1524,7 @@
                 <w:noProof/>
                 <w:webHidden/>
               </w:rPr>
-              <w:instrText xml:space="preserve"> PAGEREF _Toc21001046 \h </w:instrText>
+              <w:instrText xml:space="preserve"> PAGEREF _Toc111314726 \h </w:instrText>
             </w:r>
             <w:r>
               <w:rPr>
@@ -1566,7 +1566,7 @@
               <w:noProof/>
             </w:rPr>
           </w:pPr>
-          <w:hyperlink w:anchor="_Toc21001047" w:history="1">
+          <w:hyperlink w:anchor="_Toc111314727" w:history="1">
             <w:r>
               <w:rPr>
                 <w:rStyle w:val="Hyperlink"/>
@@ -1593,7 +1593,7 @@
                 <w:noProof/>
                 <w:webHidden/>
               </w:rPr>
-              <w:instrText xml:space="preserve"> PAGEREF _Toc21001047 \h </w:instrText>
+              <w:instrText xml:space="preserve"> PAGEREF _Toc111314727 \h </w:instrText>
             </w:r>
             <w:r>
               <w:rPr>
@@ -1635,7 +1635,7 @@
               <w:noProof/>
             </w:rPr>
           </w:pPr>
-          <w:hyperlink w:anchor="_Toc21001048" w:history="1">
+          <w:hyperlink w:anchor="_Toc111314728" w:history="1">
             <w:r>
               <w:rPr>
                 <w:rStyle w:val="Hyperlink"/>
@@ -1662,7 +1662,7 @@
                 <w:noProof/>
                 <w:webHidden/>
               </w:rPr>
-              <w:instrText xml:space="preserve"> PAGEREF _Toc21001048 \h </w:instrText>
+              <w:instrText xml:space="preserve"> PAGEREF _Toc111314728 \h </w:instrText>
             </w:r>
             <w:r>
               <w:rPr>
@@ -1704,7 +1704,7 @@
               <w:noProof/>
             </w:rPr>
           </w:pPr>
-          <w:hyperlink w:anchor="_Toc21001049" w:history="1">
+          <w:hyperlink w:anchor="_Toc111314729" w:history="1">
             <w:r>
               <w:rPr>
                 <w:rStyle w:val="Hyperlink"/>
@@ -1731,7 +1731,7 @@
                 <w:noProof/>
                 <w:webHidden/>
               </w:rPr>
-              <w:instrText xml:space="preserve"> PAGEREF _Toc21001049 \h </w:instrText>
+              <w:instrText xml:space="preserve"> PAGEREF _Toc111314729 \h </w:instrText>
             </w:r>
             <w:r>
               <w:rPr>
@@ -1773,7 +1773,7 @@
               <w:noProof/>
             </w:rPr>
           </w:pPr>
-          <w:hyperlink w:anchor="_Toc21001050" w:history="1">
+          <w:hyperlink w:anchor="_Toc111314730" w:history="1">
             <w:r>
               <w:rPr>
                 <w:rStyle w:val="Hyperlink"/>
@@ -1800,7 +1800,7 @@
                 <w:noProof/>
                 <w:webHidden/>
               </w:rPr>
-              <w:instrText xml:space="preserve"> PAGEREF _Toc21001050 \h </w:instrText>
+              <w:instrText xml:space="preserve"> PAGEREF _Toc111314730 \h </w:instrText>
             </w:r>
             <w:r>
               <w:rPr>
@@ -1842,7 +1842,7 @@
               <w:noProof/>
             </w:rPr>
           </w:pPr>
-          <w:hyperlink w:anchor="_Toc21001051" w:history="1">
+          <w:hyperlink w:anchor="_Toc111314731" w:history="1">
             <w:r>
               <w:rPr>
                 <w:rStyle w:val="Hyperlink"/>
@@ -1869,7 +1869,7 @@
                 <w:noProof/>
                 <w:webHidden/>
               </w:rPr>
-              <w:instrText xml:space="preserve"> PAGEREF _Toc21001051 \h </w:instrText>
+              <w:instrText xml:space="preserve"> PAGEREF _Toc111314731 \h </w:instrText>
             </w:r>
             <w:r>
               <w:rPr>
@@ -1911,7 +1911,7 @@
               <w:noProof/>
             </w:rPr>
           </w:pPr>
-          <w:hyperlink w:anchor="_Toc21001052" w:history="1">
+          <w:hyperlink w:anchor="_Toc111314732" w:history="1">
             <w:r>
               <w:rPr>
                 <w:rStyle w:val="Hyperlink"/>
@@ -1938,7 +1938,7 @@
                 <w:noProof/>
                 <w:webHidden/>
               </w:rPr>
-              <w:instrText xml:space="preserve"> PAGEREF _Toc21001052 \h </w:instrText>
+              <w:instrText xml:space="preserve"> PAGEREF _Toc111314732 \h </w:instrText>
             </w:r>
             <w:r>
               <w:rPr>
@@ -1980,7 +1980,7 @@
               <w:noProof/>
             </w:rPr>
           </w:pPr>
-          <w:hyperlink w:anchor="_Toc21001053" w:history="1">
+          <w:hyperlink w:anchor="_Toc111314733" w:history="1">
             <w:r>
               <w:rPr>
                 <w:rStyle w:val="Hyperlink"/>
@@ -2007,7 +2007,7 @@
                 <w:noProof/>
                 <w:webHidden/>
               </w:rPr>
-              <w:instrText xml:space="preserve"> PAGEREF _Toc21001053 \h </w:instrText>
+              <w:instrText xml:space="preserve"> PAGEREF _Toc111314733 \h </w:instrText>
             </w:r>
             <w:r>
               <w:rPr>
@@ -2049,7 +2049,7 @@
               <w:noProof/>
             </w:rPr>
           </w:pPr>
-          <w:hyperlink w:anchor="_Toc21001054" w:history="1">
+          <w:hyperlink w:anchor="_Toc111314734" w:history="1">
             <w:r>
               <w:rPr>
                 <w:rStyle w:val="Hyperlink"/>
@@ -2076,7 +2076,7 @@
                 <w:noProof/>
                 <w:webHidden/>
               </w:rPr>
-              <w:instrText xml:space="preserve"> PAGEREF _Toc21001054 \h </w:instrText>
+              <w:instrText xml:space="preserve"> PAGEREF _Toc111314734 \h </w:instrText>
             </w:r>
             <w:r>
               <w:rPr>
@@ -2118,7 +2118,7 @@
               <w:noProof/>
             </w:rPr>
           </w:pPr>
-          <w:hyperlink w:anchor="_Toc21001055" w:history="1">
+          <w:hyperlink w:anchor="_Toc111314735" w:history="1">
             <w:r>
               <w:rPr>
                 <w:rStyle w:val="Hyperlink"/>
@@ -2145,7 +2145,7 @@
                 <w:noProof/>
                 <w:webHidden/>
               </w:rPr>
-              <w:instrText xml:space="preserve"> PAGEREF _Toc21001055 \h </w:instrText>
+              <w:instrText xml:space="preserve"> PAGEREF _Toc111314735 \h </w:instrText>
             </w:r>
             <w:r>
               <w:rPr>
@@ -2187,7 +2187,7 @@
               <w:noProof/>
             </w:rPr>
           </w:pPr>
-          <w:hyperlink w:anchor="_Toc21001056" w:history="1">
+          <w:hyperlink w:anchor="_Toc111314736" w:history="1">
             <w:r>
               <w:rPr>
                 <w:rStyle w:val="Hyperlink"/>
@@ -2214,7 +2214,7 @@
                 <w:noProof/>
                 <w:webHidden/>
               </w:rPr>
-              <w:instrText xml:space="preserve"> PAGEREF _Toc21001056 \h </w:instrText>
+              <w:instrText xml:space="preserve"> PAGEREF _Toc111314736 \h </w:instrText>
             </w:r>
             <w:r>
               <w:rPr>
@@ -2256,7 +2256,7 @@
               <w:noProof/>
             </w:rPr>
           </w:pPr>
-          <w:hyperlink w:anchor="_Toc21001057" w:history="1">
+          <w:hyperlink w:anchor="_Toc111314737" w:history="1">
             <w:r>
               <w:rPr>
                 <w:rStyle w:val="Hyperlink"/>
@@ -2283,7 +2283,7 @@
                 <w:noProof/>
                 <w:webHidden/>
               </w:rPr>
-              <w:instrText xml:space="preserve"> PAGEREF _Toc21001057 \h </w:instrText>
+              <w:instrText xml:space="preserve"> PAGEREF _Toc111314737 \h </w:instrText>
             </w:r>
             <w:r>
               <w:rPr>
@@ -2325,7 +2325,7 @@
               <w:noProof/>
             </w:rPr>
           </w:pPr>
-          <w:hyperlink w:anchor="_Toc21001058" w:history="1">
+          <w:hyperlink w:anchor="_Toc111314738" w:history="1">
             <w:r>
               <w:rPr>
                 <w:rStyle w:val="Hyperlink"/>
@@ -2352,7 +2352,7 @@
                 <w:noProof/>
                 <w:webHidden/>
               </w:rPr>
-              <w:instrText xml:space="preserve"> PAGEREF _Toc21001058 \h </w:instrText>
+              <w:instrText xml:space="preserve"> PAGEREF _Toc111314738 \h </w:instrText>
             </w:r>
             <w:r>
               <w:rPr>
@@ -2394,7 +2394,7 @@
               <w:noProof/>
             </w:rPr>
           </w:pPr>
-          <w:hyperlink w:anchor="_Toc21001059" w:history="1">
+          <w:hyperlink w:anchor="_Toc111314739" w:history="1">
             <w:r>
               <w:rPr>
                 <w:rStyle w:val="Hyperlink"/>
@@ -2421,7 +2421,7 @@
                 <w:noProof/>
                 <w:webHidden/>
               </w:rPr>
-              <w:instrText xml:space="preserve"> PAGEREF _Toc21001059 \h </w:instrText>
+              <w:instrText xml:space="preserve"> PAGEREF _Toc111314739 \h </w:instrText>
             </w:r>
             <w:r>
               <w:rPr>
@@ -2463,7 +2463,7 @@
               <w:noProof/>
             </w:rPr>
           </w:pPr>
-          <w:hyperlink w:anchor="_Toc21001060" w:history="1">
+          <w:hyperlink w:anchor="_Toc111314740" w:history="1">
             <w:r>
               <w:rPr>
                 <w:rStyle w:val="Hyperlink"/>
@@ -2490,7 +2490,7 @@
                 <w:noProof/>
                 <w:webHidden/>
               </w:rPr>
-              <w:instrText xml:space="preserve"> PAGEREF _Toc21001060 \h </w:instrText>
+              <w:instrText xml:space="preserve"> PAGEREF _Toc111314740 \h </w:instrText>
             </w:r>
             <w:r>
               <w:rPr>
@@ -2532,7 +2532,7 @@
               <w:noProof/>
             </w:rPr>
           </w:pPr>
-          <w:hyperlink w:anchor="_Toc21001061" w:history="1">
+          <w:hyperlink w:anchor="_Toc111314741" w:history="1">
             <w:r>
               <w:rPr>
                 <w:rStyle w:val="Hyperlink"/>
@@ -2559,7 +2559,7 @@
                 <w:noProof/>
                 <w:webHidden/>
               </w:rPr>
-              <w:instrText xml:space="preserve"> PAGEREF _Toc21001061 \h </w:instrText>
+              <w:instrText xml:space="preserve"> PAGEREF _Toc111314741 \h </w:instrText>
             </w:r>
             <w:r>
               <w:rPr>
@@ -2601,7 +2601,7 @@
               <w:noProof/>
             </w:rPr>
           </w:pPr>
-          <w:hyperlink w:anchor="_Toc21001062" w:history="1">
+          <w:hyperlink w:anchor="_Toc111314742" w:history="1">
             <w:r>
               <w:rPr>
                 <w:rStyle w:val="Hyperlink"/>
@@ -2628,7 +2628,7 @@
                 <w:noProof/>
                 <w:webHidden/>
               </w:rPr>
-              <w:instrText xml:space="preserve"> PAGEREF _Toc21001062 \h </w:instrText>
+              <w:instrText xml:space="preserve"> PAGEREF _Toc111314742 \h </w:instrText>
             </w:r>
             <w:r>
               <w:rPr>
@@ -2670,7 +2670,7 @@
               <w:noProof/>
             </w:rPr>
           </w:pPr>
-          <w:hyperlink w:anchor="_Toc21001063" w:history="1">
+          <w:hyperlink w:anchor="_Toc111314743" w:history="1">
             <w:r>
               <w:rPr>
                 <w:rStyle w:val="Hyperlink"/>
@@ -2697,7 +2697,7 @@
                 <w:noProof/>
                 <w:webHidden/>
               </w:rPr>
-              <w:instrText xml:space="preserve"> PAGEREF _Toc21001063 \h </w:instrText>
+              <w:instrText xml:space="preserve"> PAGEREF _Toc111314743 \h </w:instrText>
             </w:r>
             <w:r>
               <w:rPr>
@@ -2739,7 +2739,7 @@
               <w:noProof/>
             </w:rPr>
           </w:pPr>
-          <w:hyperlink w:anchor="_Toc21001064" w:history="1">
+          <w:hyperlink w:anchor="_Toc111314744" w:history="1">
             <w:r>
               <w:rPr>
                 <w:rStyle w:val="Hyperlink"/>
@@ -2766,7 +2766,7 @@
                 <w:noProof/>
                 <w:webHidden/>
               </w:rPr>
-              <w:instrText xml:space="preserve"> PAGEREF _Toc21001064 \h </w:instrText>
+              <w:instrText xml:space="preserve"> PAGEREF _Toc111314744 \h </w:instrText>
             </w:r>
             <w:r>
               <w:rPr>
@@ -2808,7 +2808,7 @@
               <w:noProof/>
             </w:rPr>
           </w:pPr>
-          <w:hyperlink w:anchor="_Toc21001065" w:history="1">
+          <w:hyperlink w:anchor="_Toc111314745" w:history="1">
             <w:r>
               <w:rPr>
                 <w:rStyle w:val="Hyperlink"/>
@@ -2835,7 +2835,7 @@
                 <w:noProof/>
                 <w:webHidden/>
               </w:rPr>
-              <w:instrText xml:space="preserve"> PAGEREF _Toc21001065 \h </w:instrText>
+              <w:instrText xml:space="preserve"> PAGEREF _Toc111314745 \h </w:instrText>
             </w:r>
             <w:r>
               <w:rPr>
@@ -2877,7 +2877,7 @@
               <w:noProof/>
             </w:rPr>
           </w:pPr>
-          <w:hyperlink w:anchor="_Toc21001066" w:history="1">
+          <w:hyperlink w:anchor="_Toc111314746" w:history="1">
             <w:r>
               <w:rPr>
                 <w:rStyle w:val="Hyperlink"/>
@@ -2904,7 +2904,7 @@
                 <w:noProof/>
                 <w:webHidden/>
               </w:rPr>
-              <w:instrText xml:space="preserve"> PAGEREF _Toc21001066 \h </w:instrText>
+              <w:instrText xml:space="preserve"> PAGEREF _Toc111314746 \h </w:instrText>
             </w:r>
             <w:r>
               <w:rPr>
@@ -2946,7 +2946,7 @@
               <w:noProof/>
             </w:rPr>
           </w:pPr>
-          <w:hyperlink w:anchor="_Toc21001067" w:history="1">
+          <w:hyperlink w:anchor="_Toc111314747" w:history="1">
             <w:r>
               <w:rPr>
                 <w:rStyle w:val="Hyperlink"/>
@@ -2973,7 +2973,7 @@
                 <w:noProof/>
                 <w:webHidden/>
               </w:rPr>
-              <w:instrText xml:space="preserve"> PAGEREF _Toc21001067 \h </w:instrText>
+              <w:instrText xml:space="preserve"> PAGEREF _Toc111314747 \h </w:instrText>
             </w:r>
             <w:r>
               <w:rPr>
@@ -3015,7 +3015,7 @@
               <w:noProof/>
             </w:rPr>
           </w:pPr>
-          <w:hyperlink w:anchor="_Toc21001068" w:history="1">
+          <w:hyperlink w:anchor="_Toc111314748" w:history="1">
             <w:r>
               <w:rPr>
                 <w:rStyle w:val="Hyperlink"/>
@@ -3042,7 +3042,7 @@
                 <w:noProof/>
                 <w:webHidden/>
               </w:rPr>
-              <w:instrText xml:space="preserve"> PAGEREF _Toc21001068 \h </w:instrText>
+              <w:instrText xml:space="preserve"> PAGEREF _Toc111314748 \h </w:instrText>
             </w:r>
             <w:r>
               <w:rPr>
@@ -3084,7 +3084,7 @@
               <w:noProof/>
             </w:rPr>
           </w:pPr>
-          <w:hyperlink w:anchor="_Toc21001069" w:history="1">
+          <w:hyperlink w:anchor="_Toc111314749" w:history="1">
             <w:r>
               <w:rPr>
                 <w:rStyle w:val="Hyperlink"/>
@@ -3111,7 +3111,7 @@
                 <w:noProof/>
                 <w:webHidden/>
               </w:rPr>
-              <w:instrText xml:space="preserve"> PAGEREF _Toc21001069 \h </w:instrText>
+              <w:instrText xml:space="preserve"> PAGEREF _Toc111314749 \h </w:instrText>
             </w:r>
             <w:r>
               <w:rPr>
@@ -3153,7 +3153,7 @@
               <w:noProof/>
             </w:rPr>
           </w:pPr>
-          <w:hyperlink w:anchor="_Toc21001070" w:history="1">
+          <w:hyperlink w:anchor="_Toc111314750" w:history="1">
             <w:r>
               <w:rPr>
                 <w:rStyle w:val="Hyperlink"/>
@@ -3180,7 +3180,7 @@
                 <w:noProof/>
                 <w:webHidden/>
               </w:rPr>
-              <w:instrText xml:space="preserve"> PAGEREF _Toc21001070 \h </w:instrText>
+              <w:instrText xml:space="preserve"> PAGEREF _Toc111314750 \h </w:instrText>
             </w:r>
             <w:r>
               <w:rPr>
@@ -3222,7 +3222,7 @@
               <w:noProof/>
             </w:rPr>
           </w:pPr>
-          <w:hyperlink w:anchor="_Toc21001071" w:history="1">
+          <w:hyperlink w:anchor="_Toc111314751" w:history="1">
             <w:r>
               <w:rPr>
                 <w:rStyle w:val="Hyperlink"/>
@@ -3249,7 +3249,7 @@
                 <w:noProof/>
                 <w:webHidden/>
               </w:rPr>
-              <w:instrText xml:space="preserve"> PAGEREF _Toc21001071 \h </w:instrText>
+              <w:instrText xml:space="preserve"> PAGEREF _Toc111314751 \h </w:instrText>
             </w:r>
             <w:r>
               <w:rPr>
@@ -3291,7 +3291,7 @@
               <w:noProof/>
             </w:rPr>
           </w:pPr>
-          <w:hyperlink w:anchor="_Toc21001072" w:history="1">
+          <w:hyperlink w:anchor="_Toc111314752" w:history="1">
             <w:r>
               <w:rPr>
                 <w:rStyle w:val="Hyperlink"/>
@@ -3318,7 +3318,7 @@
                 <w:noProof/>
                 <w:webHidden/>
               </w:rPr>
-              <w:instrText xml:space="preserve"> PAGEREF _Toc21001072 \h </w:instrText>
+              <w:instrText xml:space="preserve"> PAGEREF _Toc111314752 \h </w:instrText>
             </w:r>
             <w:r>
               <w:rPr>
@@ -3360,7 +3360,7 @@
               <w:noProof/>
             </w:rPr>
           </w:pPr>
-          <w:hyperlink w:anchor="_Toc21001073" w:history="1">
+          <w:hyperlink w:anchor="_Toc111314753" w:history="1">
             <w:r>
               <w:rPr>
                 <w:rStyle w:val="Hyperlink"/>
@@ -3387,7 +3387,7 @@
                 <w:noProof/>
                 <w:webHidden/>
               </w:rPr>
-              <w:instrText xml:space="preserve"> PAGEREF _Toc21001073 \h </w:instrText>
+              <w:instrText xml:space="preserve"> PAGEREF _Toc111314753 \h </w:instrText>
             </w:r>
             <w:r>
               <w:rPr>
@@ -3429,7 +3429,7 @@
               <w:noProof/>
             </w:rPr>
           </w:pPr>
-          <w:hyperlink w:anchor="_Toc21001074" w:history="1">
+          <w:hyperlink w:anchor="_Toc111314754" w:history="1">
             <w:r>
               <w:rPr>
                 <w:rStyle w:val="Hyperlink"/>
@@ -3456,7 +3456,7 @@
                 <w:noProof/>
                 <w:webHidden/>
               </w:rPr>
-              <w:instrText xml:space="preserve"> PAGEREF _Toc21001074 \h </w:instrText>
+              <w:instrText xml:space="preserve"> PAGEREF _Toc111314754 \h </w:instrText>
             </w:r>
             <w:r>
               <w:rPr>
@@ -3498,7 +3498,7 @@
               <w:noProof/>
             </w:rPr>
           </w:pPr>
-          <w:hyperlink w:anchor="_Toc21001075" w:history="1">
+          <w:hyperlink w:anchor="_Toc111314755" w:history="1">
             <w:r>
               <w:rPr>
                 <w:rStyle w:val="Hyperlink"/>
@@ -3525,7 +3525,7 @@
                 <w:noProof/>
                 <w:webHidden/>
               </w:rPr>
-              <w:instrText xml:space="preserve"> PAGEREF _Toc21001075 \h </w:instrText>
+              <w:instrText xml:space="preserve"> PAGEREF _Toc111314755 \h </w:instrText>
             </w:r>
             <w:r>
               <w:rPr>
@@ -3567,7 +3567,7 @@
               <w:noProof/>
             </w:rPr>
           </w:pPr>
-          <w:hyperlink w:anchor="_Toc21001076" w:history="1">
+          <w:hyperlink w:anchor="_Toc111314756" w:history="1">
             <w:r>
               <w:rPr>
                 <w:rStyle w:val="Hyperlink"/>
@@ -3594,7 +3594,7 @@
                 <w:noProof/>
                 <w:webHidden/>
               </w:rPr>
-              <w:instrText xml:space="preserve"> PAGEREF _Toc21001076 \h </w:instrText>
+              <w:instrText xml:space="preserve"> PAGEREF _Toc111314756 \h </w:instrText>
             </w:r>
             <w:r>
               <w:rPr>
@@ -3636,7 +3636,7 @@
               <w:noProof/>
             </w:rPr>
           </w:pPr>
-          <w:hyperlink w:anchor="_Toc21001077" w:history="1">
+          <w:hyperlink w:anchor="_Toc111314757" w:history="1">
             <w:r>
               <w:rPr>
                 <w:rStyle w:val="Hyperlink"/>
@@ -3663,7 +3663,7 @@
                 <w:noProof/>
                 <w:webHidden/>
               </w:rPr>
-              <w:instrText xml:space="preserve"> PAGEREF _Toc21001077 \h </w:instrText>
+              <w:instrText xml:space="preserve"> PAGEREF _Toc111314757 \h </w:instrText>
             </w:r>
             <w:r>
               <w:rPr>
@@ -3705,7 +3705,7 @@
               <w:noProof/>
             </w:rPr>
           </w:pPr>
-          <w:hyperlink w:anchor="_Toc21001078" w:history="1">
+          <w:hyperlink w:anchor="_Toc111314758" w:history="1">
             <w:r>
               <w:rPr>
                 <w:rStyle w:val="Hyperlink"/>
@@ -3732,7 +3732,7 @@
                 <w:noProof/>
                 <w:webHidden/>
               </w:rPr>
-              <w:instrText xml:space="preserve"> PAGEREF _Toc21001078 \h </w:instrText>
+              <w:instrText xml:space="preserve"> PAGEREF _Toc111314758 \h </w:instrText>
             </w:r>
             <w:r>
               <w:rPr>
@@ -3774,12 +3774,81 @@
               <w:noProof/>
             </w:rPr>
           </w:pPr>
-          <w:hyperlink w:anchor="_Toc21001079" w:history="1">
+          <w:hyperlink w:anchor="_Toc111314759" w:history="1">
             <w:r>
               <w:rPr>
                 <w:rStyle w:val="Hyperlink"/>
                 <w:noProof/>
               </w:rPr>
+              <w:t>User data</w:t>
+            </w:r>
+            <w:r>
+              <w:rPr>
+                <w:noProof/>
+                <w:webHidden/>
+              </w:rPr>
+              <w:tab/>
+            </w:r>
+            <w:r>
+              <w:rPr>
+                <w:noProof/>
+                <w:webHidden/>
+              </w:rPr>
+              <w:fldChar w:fldCharType="begin"/>
+            </w:r>
+            <w:r>
+              <w:rPr>
+                <w:noProof/>
+                <w:webHidden/>
+              </w:rPr>
+              <w:instrText xml:space="preserve"> PAGEREF _Toc111314759 \h </w:instrText>
+            </w:r>
+            <w:r>
+              <w:rPr>
+                <w:noProof/>
+                <w:webHidden/>
+              </w:rPr>
+            </w:r>
+            <w:r>
+              <w:rPr>
+                <w:noProof/>
+                <w:webHidden/>
+              </w:rPr>
+              <w:fldChar w:fldCharType="separate"/>
+            </w:r>
+            <w:r>
+              <w:rPr>
+                <w:noProof/>
+                <w:webHidden/>
+              </w:rPr>
+              <w:t>34</w:t>
+            </w:r>
+            <w:r>
+              <w:rPr>
+                <w:noProof/>
+                <w:webHidden/>
+              </w:rPr>
+              <w:fldChar w:fldCharType="end"/>
+            </w:r>
+          </w:hyperlink>
+        </w:p>
+        <w:p>
+          <w:pPr>
+            <w:pStyle w:val="TOC1"/>
+            <w:tabs>
+              <w:tab w:val="right" w:leader="dot" w:pos="9350"/>
+            </w:tabs>
+            <w:rPr>
+              <w:rFonts w:eastAsiaTheme="minorEastAsia"/>
+              <w:noProof/>
+            </w:rPr>
+          </w:pPr>
+          <w:hyperlink w:anchor="_Toc111314760" w:history="1">
+            <w:r>
+              <w:rPr>
+                <w:rStyle w:val="Hyperlink"/>
+                <w:noProof/>
+              </w:rPr>
               <w:t>Additional Resources</w:t>
             </w:r>
             <w:r>
@@ -3801,7 +3870,7 @@
                 <w:noProof/>
                 <w:webHidden/>
               </w:rPr>
-              <w:instrText xml:space="preserve"> PAGEREF _Toc21001079 \h </w:instrText>
+              <w:instrText xml:space="preserve"> PAGEREF _Toc111314760 \h </w:instrText>
             </w:r>
             <w:r>
               <w:rPr>
@@ -3863,7 +3932,7 @@
       <w:pPr>
         <w:pStyle w:val="Heading1"/>
       </w:pPr>
-      <w:bookmarkStart w:id="2" w:name="_Toc21001031"/>
+      <w:bookmarkStart w:id="2" w:name="_Toc111314711"/>
       <w:r>
         <w:lastRenderedPageBreak/>
         <w:t>Introduction</w:t>
@@ -3959,7 +4028,7 @@
       <w:pPr>
         <w:pStyle w:val="Heading2"/>
       </w:pPr>
-      <w:bookmarkStart w:id="3" w:name="_Toc21001032"/>
+      <w:bookmarkStart w:id="3" w:name="_Toc111314712"/>
       <w:r>
         <w:t>BISM Normalizer summary</w:t>
       </w:r>
@@ -4068,7 +4137,7 @@
       <w:pPr>
         <w:pStyle w:val="Heading2"/>
       </w:pPr>
-      <w:bookmarkStart w:id="4" w:name="_Toc21001033"/>
+      <w:bookmarkStart w:id="4" w:name="_Toc111314713"/>
       <w:r>
         <w:lastRenderedPageBreak/>
         <w:t xml:space="preserve">Self-service &amp; </w:t>
@@ -4241,7 +4310,7 @@
       <w:pPr>
         <w:pStyle w:val="Heading3"/>
       </w:pPr>
-      <w:bookmarkStart w:id="6" w:name="_Toc21001034"/>
+      <w:bookmarkStart w:id="6" w:name="_Toc111314714"/>
       <w:bookmarkEnd w:id="5"/>
       <w:r>
         <w:t>Migration to corporate BI</w:t>
@@ -4489,12 +4558,12 @@
       <w:pPr>
         <w:pStyle w:val="Heading2"/>
       </w:pPr>
-      <w:bookmarkStart w:id="8" w:name="_Toc21001035"/>
-      <w:bookmarkStart w:id="9" w:name="_Hlk487042279"/>
+      <w:bookmarkStart w:id="8" w:name="_Hlk487042279"/>
+      <w:bookmarkStart w:id="9" w:name="_Toc111314715"/>
       <w:r>
         <w:t>How the Microsoft platform can help</w:t>
       </w:r>
-      <w:bookmarkEnd w:id="8"/>
+      <w:bookmarkEnd w:id="9"/>
     </w:p>
     <w:p>
       <w:r>
@@ -4606,7 +4675,7 @@
         <w:t>.</w:t>
       </w:r>
     </w:p>
-    <w:bookmarkEnd w:id="9"/>
+    <w:bookmarkEnd w:id="8"/>
     <w:p>
       <w:r>
         <w:t xml:space="preserve">Microsoft provides a supported way to import a Power BI Desktop model into Analysis Services. </w:t>
@@ -4812,15 +4881,15 @@
       <w:pPr>
         <w:pStyle w:val="Heading2"/>
       </w:pPr>
-      <w:bookmarkStart w:id="10" w:name="_Toc21001036"/>
-      <w:bookmarkStart w:id="11" w:name="_Hlk487040364"/>
+      <w:bookmarkStart w:id="10" w:name="_Hlk487040364"/>
+      <w:bookmarkStart w:id="11" w:name="_Toc111314716"/>
       <w:r>
         <w:t>C</w:t>
       </w:r>
       <w:r>
         <w:t>ompatibility levels</w:t>
       </w:r>
-      <w:bookmarkEnd w:id="10"/>
+      <w:bookmarkEnd w:id="11"/>
     </w:p>
     <w:p>
       <w:bookmarkStart w:id="12" w:name="_Hlk487040078"/>
@@ -4881,29 +4950,21 @@
         <w:t>BISM Normalizer requires that the target model</w:t>
       </w:r>
       <w:r>
-        <w:t xml:space="preserve"> compatibility level </w:t>
-      </w:r>
-      <w:proofErr w:type="gramStart"/>
-      <w:r>
-        <w:t>is</w:t>
-      </w:r>
-      <w:proofErr w:type="gramEnd"/>
-      <w:r>
-        <w:t xml:space="preserve"> greater than or equal to the compatibility level of the source model.</w:t>
+        <w:t xml:space="preserve"> compatibility level is greater than or equal to the compatibility level of the source model.</w:t>
       </w:r>
     </w:p>
     <w:p>
       <w:pPr>
         <w:pStyle w:val="Heading2"/>
       </w:pPr>
-      <w:bookmarkStart w:id="13" w:name="_Toc21001037"/>
-      <w:bookmarkStart w:id="14" w:name="_Hlk487043341"/>
-      <w:bookmarkEnd w:id="11"/>
+      <w:bookmarkStart w:id="13" w:name="_Hlk487043341"/>
+      <w:bookmarkStart w:id="14" w:name="_Toc111314717"/>
+      <w:bookmarkEnd w:id="10"/>
       <w:bookmarkEnd w:id="12"/>
       <w:r>
         <w:t>Model definition reuse and merging</w:t>
       </w:r>
-      <w:bookmarkEnd w:id="13"/>
+      <w:bookmarkEnd w:id="14"/>
     </w:p>
     <w:p>
       <w:r>
@@ -4971,8 +5032,8 @@
       <w:pPr>
         <w:pStyle w:val="Heading2"/>
       </w:pPr>
-      <w:bookmarkStart w:id="15" w:name="_Toc21001038"/>
-      <w:bookmarkEnd w:id="14"/>
+      <w:bookmarkStart w:id="15" w:name="_Toc111314718"/>
+      <w:bookmarkEnd w:id="13"/>
       <w:r>
         <w:t>Tabular model d</w:t>
       </w:r>
@@ -4983,7 +5044,15 @@
     </w:p>
     <w:p>
       <w:r>
-        <w:t xml:space="preserve">Corporate BI scenarios require deployment of new versions across environments such as development, test and production to allow rigorous testing and user-signoff processes. </w:t>
+        <w:t xml:space="preserve">Corporate BI scenarios require deployment of new versions across environments such as development, </w:t>
+      </w:r>
+      <w:proofErr w:type="gramStart"/>
+      <w:r>
+        <w:t>test</w:t>
+      </w:r>
+      <w:proofErr w:type="gramEnd"/>
+      <w:r>
+        <w:t xml:space="preserve"> and production to allow rigorous testing and user-signoff processes. </w:t>
       </w:r>
       <w:r>
         <w:t xml:space="preserve">Deployment of tabular models </w:t>
@@ -5023,7 +5092,7 @@
       <w:pPr>
         <w:pStyle w:val="Heading3"/>
       </w:pPr>
-      <w:bookmarkStart w:id="16" w:name="_Toc21001039"/>
+      <w:bookmarkStart w:id="16" w:name="_Toc111314719"/>
       <w:r>
         <w:t>Traditional all-or-nothing deploymen</w:t>
       </w:r>
@@ -5136,7 +5205,7 @@
       <w:pPr>
         <w:pStyle w:val="Heading3"/>
       </w:pPr>
-      <w:bookmarkStart w:id="17" w:name="_Toc21001040"/>
+      <w:bookmarkStart w:id="17" w:name="_Toc111314720"/>
       <w:r>
         <w:t>Partial</w:t>
       </w:r>
@@ -5297,7 +5366,7 @@
       <w:pPr>
         <w:pStyle w:val="Heading3"/>
       </w:pPr>
-      <w:bookmarkStart w:id="18" w:name="_Toc21001041"/>
+      <w:bookmarkStart w:id="18" w:name="_Toc111314721"/>
       <w:r>
         <w:t>D</w:t>
       </w:r>
@@ -5444,15 +5513,15 @@
       <w:pPr>
         <w:pStyle w:val="Heading1"/>
       </w:pPr>
-      <w:bookmarkStart w:id="19" w:name="_Toc21001042"/>
-      <w:bookmarkStart w:id="20" w:name="_Hlk487039061"/>
+      <w:bookmarkStart w:id="19" w:name="_Hlk487039061"/>
+      <w:bookmarkStart w:id="20" w:name="_Toc111314722"/>
       <w:r>
         <w:t>Set up</w:t>
       </w:r>
       <w:r>
         <w:t xml:space="preserve"> &amp; installation</w:t>
       </w:r>
-      <w:bookmarkEnd w:id="19"/>
+      <w:bookmarkEnd w:id="20"/>
     </w:p>
     <w:p>
       <w:r>
@@ -5482,7 +5551,7 @@
         <w:t>.</w:t>
       </w:r>
     </w:p>
-    <w:bookmarkEnd w:id="20"/>
+    <w:bookmarkEnd w:id="19"/>
     <w:p>
       <w:r>
         <w:t xml:space="preserve">The examples in this document use Adventure Works, but any model will work. At time of writing, all </w:t>
@@ -5588,7 +5657,15 @@
         </w:numPr>
       </w:pPr>
       <w:r>
-        <w:t>Type “ssdt” in the search box.</w:t>
+        <w:t>Type “</w:t>
+      </w:r>
+      <w:proofErr w:type="spellStart"/>
+      <w:r>
+        <w:t>ssdt</w:t>
+      </w:r>
+      <w:proofErr w:type="spellEnd"/>
+      <w:r>
+        <w:t>” in the search box.</w:t>
       </w:r>
     </w:p>
     <w:p>
@@ -5676,7 +5753,7 @@
       <w:pPr>
         <w:pStyle w:val="Heading1"/>
       </w:pPr>
-      <w:bookmarkStart w:id="21" w:name="_Toc21001043"/>
+      <w:bookmarkStart w:id="21" w:name="_Toc111314723"/>
       <w:r>
         <w:t>C</w:t>
       </w:r>
@@ -5764,7 +5841,7 @@
       <w:pPr>
         <w:pStyle w:val="Heading2"/>
       </w:pPr>
-      <w:bookmarkStart w:id="22" w:name="_Toc21001044"/>
+      <w:bookmarkStart w:id="22" w:name="_Toc111314724"/>
       <w:r>
         <w:t>New comparison</w:t>
       </w:r>
@@ -5877,12 +5954,7 @@
         </w:numPr>
       </w:pPr>
       <w:r>
-        <w:t xml:space="preserve">Tabular metadata file such as a BIM file. Metadata files are compared offline, without the need for an Analysis Services server instance. All validations </w:t>
-      </w:r>
-      <w:bookmarkStart w:id="23" w:name="_GoBack"/>
-      <w:bookmarkEnd w:id="23"/>
-      <w:r>
-        <w:t>are performed on offline files except dependencies between M expressions because (in the current version) they require an Analysis Services instance.</w:t>
+        <w:t>Tabular metadata file such as a BIM file. Metadata files are compared offline, without the need for an Analysis Services server instance. All validations are performed on offline files except dependencies between M expressions because (in the current version) they require an Analysis Services instance.</w:t>
       </w:r>
     </w:p>
     <w:p>
@@ -6061,11 +6133,11 @@
       <w:pPr>
         <w:pStyle w:val="Heading2"/>
       </w:pPr>
-      <w:bookmarkStart w:id="24" w:name="_Toc21001045"/>
+      <w:bookmarkStart w:id="23" w:name="_Toc111314725"/>
       <w:r>
         <w:t>Select actions to be applied</w:t>
       </w:r>
-      <w:bookmarkEnd w:id="24"/>
+      <w:bookmarkEnd w:id="23"/>
     </w:p>
     <w:p>
       <w:r>
@@ -6269,11 +6341,11 @@
       <w:pPr>
         <w:pStyle w:val="Heading2"/>
       </w:pPr>
-      <w:bookmarkStart w:id="25" w:name="_Toc21001046"/>
+      <w:bookmarkStart w:id="24" w:name="_Toc111314726"/>
       <w:r>
         <w:t>Harvesting objects for reuse in mature models</w:t>
       </w:r>
-      <w:bookmarkEnd w:id="25"/>
+      <w:bookmarkEnd w:id="24"/>
     </w:p>
     <w:p>
       <w:r>
@@ -6380,13 +6452,13 @@
       <w:pPr>
         <w:pStyle w:val="Heading2"/>
       </w:pPr>
-      <w:bookmarkStart w:id="26" w:name="_Validate_selection"/>
-      <w:bookmarkStart w:id="27" w:name="_Toc21001047"/>
+      <w:bookmarkStart w:id="25" w:name="_Validate_selection"/>
+      <w:bookmarkStart w:id="26" w:name="_Toc111314727"/>
+      <w:bookmarkEnd w:id="25"/>
+      <w:r>
+        <w:t>Validate selection</w:t>
+      </w:r>
       <w:bookmarkEnd w:id="26"/>
-      <w:r>
-        <w:t>Validate selection</w:t>
-      </w:r>
-      <w:bookmarkEnd w:id="27"/>
     </w:p>
     <w:p>
       <w:r>
@@ -6503,15 +6575,7 @@
       </w:r>
       <w:proofErr w:type="spellEnd"/>
       <w:r>
-        <w:t xml:space="preserve"> depends on the </w:t>
-      </w:r>
-      <w:proofErr w:type="spellStart"/>
-      <w:r>
-        <w:t>CustomerQuery</w:t>
-      </w:r>
-      <w:proofErr w:type="spellEnd"/>
-      <w:r>
-        <w:t xml:space="preserve"> M expression, which is skipped</w:t>
+        <w:t xml:space="preserve"> depends on the CustomerQuery M expression, which is skipped</w:t>
       </w:r>
       <w:r>
         <w:t xml:space="preserve">. </w:t>
@@ -6653,7 +6717,15 @@
         </w:numPr>
       </w:pPr>
       <w:r>
-        <w:t>M expression references to other M expressions and data sources</w:t>
+        <w:t xml:space="preserve">M expression </w:t>
+      </w:r>
+      <w:proofErr w:type="gramStart"/>
+      <w:r>
+        <w:t>references to</w:t>
+      </w:r>
+      <w:proofErr w:type="gramEnd"/>
+      <w:r>
+        <w:t xml:space="preserve"> other M expressions and data sources</w:t>
       </w:r>
       <w:r>
         <w:t xml:space="preserve"> that are missing</w:t>
@@ -6905,11 +6977,11 @@
       <w:pPr>
         <w:pStyle w:val="Heading2"/>
       </w:pPr>
-      <w:bookmarkStart w:id="28" w:name="_Toc21001048"/>
+      <w:bookmarkStart w:id="27" w:name="_Toc111314728"/>
       <w:r>
         <w:t>Script generation</w:t>
       </w:r>
-      <w:bookmarkEnd w:id="28"/>
+      <w:bookmarkEnd w:id="27"/>
     </w:p>
     <w:p>
       <w:r>
@@ -7071,7 +7143,7 @@
       <w:pPr>
         <w:pStyle w:val="Heading2"/>
       </w:pPr>
-      <w:bookmarkStart w:id="29" w:name="_Toc21001049"/>
+      <w:bookmarkStart w:id="28" w:name="_Toc111314729"/>
       <w:r>
         <w:t>R</w:t>
       </w:r>
@@ -7081,7 +7153,7 @@
       <w:r>
         <w:t>t differences</w:t>
       </w:r>
-      <w:bookmarkEnd w:id="29"/>
+      <w:bookmarkEnd w:id="28"/>
     </w:p>
     <w:p>
       <w:r>
@@ -7218,11 +7290,11 @@
       <w:pPr>
         <w:pStyle w:val="Heading2"/>
       </w:pPr>
-      <w:bookmarkStart w:id="30" w:name="_Toc21001050"/>
+      <w:bookmarkStart w:id="29" w:name="_Toc111314730"/>
       <w:r>
         <w:t>Update target</w:t>
       </w:r>
-      <w:bookmarkEnd w:id="30"/>
+      <w:bookmarkEnd w:id="29"/>
     </w:p>
     <w:p>
       <w:r>
@@ -7645,11 +7717,11 @@
       <w:pPr>
         <w:pStyle w:val="Heading1"/>
       </w:pPr>
-      <w:bookmarkStart w:id="31" w:name="_Toc21001051"/>
+      <w:bookmarkStart w:id="30" w:name="_Toc111314731"/>
       <w:r>
         <w:t>Saving comparisons</w:t>
       </w:r>
-      <w:bookmarkEnd w:id="31"/>
+      <w:bookmarkEnd w:id="30"/>
     </w:p>
     <w:p>
       <w:r>
@@ -7732,34 +7804,42 @@
       <w:pPr>
         <w:pStyle w:val="Heading2"/>
       </w:pPr>
-      <w:bookmarkStart w:id="32" w:name="_Deployment_configurations"/>
-      <w:bookmarkStart w:id="33" w:name="_Toc21001052"/>
+      <w:bookmarkStart w:id="31" w:name="_Deployment_configurations"/>
+      <w:bookmarkStart w:id="32" w:name="_Toc111314732"/>
+      <w:bookmarkEnd w:id="31"/>
+      <w:r>
+        <w:t>Deployment configurations</w:t>
+      </w:r>
       <w:bookmarkEnd w:id="32"/>
-      <w:r>
-        <w:t>Deployment configurations</w:t>
+    </w:p>
+    <w:p>
+      <w:r>
+        <w:t xml:space="preserve">BSMN files can be used as deployment configurations. For example, a model can be associated with separate BSMN files for development, </w:t>
+      </w:r>
+      <w:proofErr w:type="gramStart"/>
+      <w:r>
+        <w:t>test</w:t>
+      </w:r>
+      <w:proofErr w:type="gramEnd"/>
+      <w:r>
+        <w:t xml:space="preserve"> and production environments. Saved skipped actions often include roles</w:t>
+      </w:r>
+      <w:r>
+        <w:t xml:space="preserve"> with</w:t>
+      </w:r>
+      <w:r>
+        <w:t xml:space="preserve"> different members in each environment, and data sources pointing at different instances of data sources.</w:t>
+      </w:r>
+    </w:p>
+    <w:p>
+      <w:pPr>
+        <w:pStyle w:val="Heading2"/>
+      </w:pPr>
+      <w:bookmarkStart w:id="33" w:name="_Toc111314733"/>
+      <w:r>
+        <w:t>Add BSMN file to a project</w:t>
       </w:r>
       <w:bookmarkEnd w:id="33"/>
-    </w:p>
-    <w:p>
-      <w:r>
-        <w:t>BSMN files can be used as deployment configurations. For example, a model can be associated with separate BSMN files for development, test and production environments. Saved skipped actions often include roles</w:t>
-      </w:r>
-      <w:r>
-        <w:t xml:space="preserve"> with</w:t>
-      </w:r>
-      <w:r>
-        <w:t xml:space="preserve"> different members in each environment, and data sources pointing at different instances of data sources.</w:t>
-      </w:r>
-    </w:p>
-    <w:p>
-      <w:pPr>
-        <w:pStyle w:val="Heading2"/>
-      </w:pPr>
-      <w:bookmarkStart w:id="34" w:name="_Toc21001053"/>
-      <w:r>
-        <w:t>Add BSMN file to a project</w:t>
-      </w:r>
-      <w:bookmarkEnd w:id="34"/>
     </w:p>
     <w:p>
       <w:r>
@@ -7826,11 +7906,11 @@
       <w:pPr>
         <w:pStyle w:val="Heading2"/>
       </w:pPr>
-      <w:bookmarkStart w:id="35" w:name="_Toc21001054"/>
+      <w:bookmarkStart w:id="34" w:name="_Toc111314734"/>
       <w:r>
         <w:t>View code behind</w:t>
       </w:r>
-      <w:bookmarkEnd w:id="35"/>
+      <w:bookmarkEnd w:id="34"/>
     </w:p>
     <w:p>
       <w:r>
@@ -7900,14 +7980,14 @@
       <w:pPr>
         <w:pStyle w:val="Heading2"/>
       </w:pPr>
-      <w:bookmarkStart w:id="36" w:name="_Toc21001055"/>
+      <w:bookmarkStart w:id="35" w:name="_Toc111314735"/>
       <w:r>
         <w:t>Associate BSMN file types with Visual Studio</w:t>
       </w:r>
       <w:r>
         <w:t xml:space="preserve"> &amp; display icon</w:t>
       </w:r>
-      <w:bookmarkEnd w:id="36"/>
+      <w:bookmarkEnd w:id="35"/>
     </w:p>
     <w:p>
       <w:r>
@@ -8007,14 +8087,14 @@
       <w:pPr>
         <w:pStyle w:val="Heading1"/>
       </w:pPr>
-      <w:bookmarkStart w:id="37" w:name="_Toc21001056"/>
+      <w:bookmarkStart w:id="36" w:name="_Toc111314736"/>
       <w:r>
         <w:t>Comparison o</w:t>
       </w:r>
       <w:r>
         <w:t>ptions</w:t>
       </w:r>
-      <w:bookmarkEnd w:id="37"/>
+      <w:bookmarkEnd w:id="36"/>
     </w:p>
     <w:p>
       <w:r>
@@ -8134,35 +8214,43 @@
       <w:pPr>
         <w:pStyle w:val="Heading2"/>
       </w:pPr>
-      <w:bookmarkStart w:id="38" w:name="_Toc21001057"/>
+      <w:bookmarkStart w:id="37" w:name="_Toc111314737"/>
       <w:r>
         <w:t>Include perspectives</w:t>
       </w:r>
+      <w:bookmarkEnd w:id="37"/>
+    </w:p>
+    <w:p>
+      <w:r>
+        <w:t>Excludes perspectives from comparison if unchecked.</w:t>
+      </w:r>
+    </w:p>
+    <w:p>
+      <w:pPr>
+        <w:pStyle w:val="Heading3"/>
+      </w:pPr>
+      <w:bookmarkStart w:id="38" w:name="_Toc111314738"/>
+      <w:r>
+        <w:t>For perspective updates, merge selections (not replace)</w:t>
+      </w:r>
       <w:bookmarkEnd w:id="38"/>
     </w:p>
     <w:p>
       <w:r>
-        <w:t>Excludes perspectives from comparison if unchecked.</w:t>
-      </w:r>
-    </w:p>
-    <w:p>
-      <w:pPr>
-        <w:pStyle w:val="Heading3"/>
-      </w:pPr>
-      <w:bookmarkStart w:id="39" w:name="_Toc21001058"/>
-      <w:r>
-        <w:t>For perspective updates, merge selections (not replace)</w:t>
-      </w:r>
-      <w:bookmarkEnd w:id="39"/>
-    </w:p>
-    <w:p>
-      <w:r>
         <w:t>When merging models, it may be useful to create selections from a source perspective without losing existing selections that were already in the target.</w:t>
       </w:r>
     </w:p>
     <w:p>
       <w:r>
-        <w:t>Consider the following comparison taken with the merge perspectives option checked.</w:t>
+        <w:t xml:space="preserve">Consider the following comparison taken with the </w:t>
+      </w:r>
+      <w:proofErr w:type="gramStart"/>
+      <w:r>
+        <w:t>merge</w:t>
+      </w:r>
+      <w:proofErr w:type="gramEnd"/>
+      <w:r>
+        <w:t xml:space="preserve"> perspectives option checked.</w:t>
       </w:r>
     </w:p>
     <w:p>
@@ -8392,71 +8480,76 @@
       <w:pPr>
         <w:pStyle w:val="Heading2"/>
       </w:pPr>
-      <w:bookmarkStart w:id="40" w:name="_Toc21001059"/>
+      <w:bookmarkStart w:id="39" w:name="_Toc111314739"/>
       <w:r>
         <w:t>Include cultures</w:t>
       </w:r>
+      <w:bookmarkEnd w:id="39"/>
+    </w:p>
+    <w:p>
+      <w:r>
+        <w:t>Excludes cultures from comparison if unchecked.</w:t>
+      </w:r>
+    </w:p>
+    <w:p>
+      <w:pPr>
+        <w:pStyle w:val="Heading3"/>
+      </w:pPr>
+      <w:bookmarkStart w:id="40" w:name="_Toc111314740"/>
+      <w:r>
+        <w:t>For culture updates, merge translations (not replace)</w:t>
+      </w:r>
       <w:bookmarkEnd w:id="40"/>
     </w:p>
     <w:p>
       <w:r>
-        <w:t>Excludes cultures from comparison if unchecked.</w:t>
-      </w:r>
-    </w:p>
-    <w:p>
-      <w:pPr>
-        <w:pStyle w:val="Heading3"/>
-      </w:pPr>
-      <w:bookmarkStart w:id="41" w:name="_Toc21001060"/>
-      <w:r>
-        <w:t>For culture updates, merge translations (not replace)</w:t>
+        <w:t>The sa</w:t>
+      </w:r>
+      <w:r>
+        <w:t xml:space="preserve">me principle </w:t>
+      </w:r>
+      <w:r>
+        <w:t xml:space="preserve">is </w:t>
+      </w:r>
+      <w:proofErr w:type="gramStart"/>
+      <w:r>
+        <w:t>applied as</w:t>
+      </w:r>
+      <w:proofErr w:type="gramEnd"/>
+      <w:r>
+        <w:t xml:space="preserve"> when merging perspective selections.</w:t>
+      </w:r>
+      <w:r>
+        <w:t xml:space="preserve"> </w:t>
+      </w:r>
+      <w:r>
+        <w:t>When the merge translations checkbox is checked, existing translations will not be removed. Different translations for an object property that is both in the source and target cultures will be overwritten.</w:t>
+      </w:r>
+    </w:p>
+    <w:p>
+      <w:pPr>
+        <w:pStyle w:val="Heading2"/>
+      </w:pPr>
+      <w:bookmarkStart w:id="41" w:name="_Toc111314741"/>
+      <w:r>
+        <w:t>Include roles</w:t>
       </w:r>
       <w:bookmarkEnd w:id="41"/>
     </w:p>
     <w:p>
       <w:r>
-        <w:t>The sa</w:t>
-      </w:r>
-      <w:r>
-        <w:t xml:space="preserve">me principle </w:t>
-      </w:r>
-      <w:r>
-        <w:t xml:space="preserve">is </w:t>
-      </w:r>
-      <w:r>
-        <w:t>applied as when merging perspective selections.</w:t>
-      </w:r>
-      <w:r>
-        <w:t xml:space="preserve"> </w:t>
-      </w:r>
-      <w:r>
-        <w:t>When the merge translations checkbox is checked, existing translations will not be removed. Different translations for an object property that is both in the source and target cultures will be overwritten.</w:t>
+        <w:t>Excludes roles from comparison if unchecked.</w:t>
       </w:r>
     </w:p>
     <w:p>
       <w:pPr>
         <w:pStyle w:val="Heading2"/>
       </w:pPr>
-      <w:bookmarkStart w:id="42" w:name="_Toc21001061"/>
-      <w:r>
-        <w:t>Include roles</w:t>
+      <w:bookmarkStart w:id="42" w:name="_Toc111314742"/>
+      <w:r>
+        <w:t>Consider partitions when comparing tables</w:t>
       </w:r>
       <w:bookmarkEnd w:id="42"/>
-    </w:p>
-    <w:p>
-      <w:r>
-        <w:t>Excludes roles from comparison if unchecked.</w:t>
-      </w:r>
-    </w:p>
-    <w:p>
-      <w:pPr>
-        <w:pStyle w:val="Heading2"/>
-      </w:pPr>
-      <w:bookmarkStart w:id="43" w:name="_Toc21001062"/>
-      <w:r>
-        <w:t>Consider partitions when comparing tables</w:t>
-      </w:r>
-      <w:bookmarkEnd w:id="43"/>
     </w:p>
     <w:p>
       <w:r>
@@ -8639,31 +8732,31 @@
       <w:pPr>
         <w:pStyle w:val="Heading2"/>
       </w:pPr>
-      <w:bookmarkStart w:id="44" w:name="_Toc21001063"/>
+      <w:bookmarkStart w:id="43" w:name="_Toc111314743"/>
       <w:r>
         <w:t>For table updates, retain partitions (not replace)</w:t>
       </w:r>
+      <w:bookmarkEnd w:id="43"/>
+    </w:p>
+    <w:p>
+      <w:r>
+        <w:t>In some cases, it may be necessary to perform an update on a table and still retain partitions in the target. For example, specifying a display folder has no structural impact on the list of columns and does not require rebuilding partitions.</w:t>
+      </w:r>
+      <w:r>
+        <w:t xml:space="preserve"> This option retains target partitions when checked even for table updates.</w:t>
+      </w:r>
+    </w:p>
+    <w:p>
+      <w:pPr>
+        <w:pStyle w:val="Heading3"/>
+      </w:pPr>
+      <w:bookmarkStart w:id="44" w:name="_Display_warnings_for"/>
+      <w:bookmarkStart w:id="45" w:name="_Toc111314744"/>
       <w:bookmarkEnd w:id="44"/>
-    </w:p>
-    <w:p>
-      <w:r>
-        <w:t>In some cases, it may be necessary to perform an update on a table and still retain partitions in the target. For example, specifying a display folder has no structural impact on the list of columns and does not require rebuilding partitions.</w:t>
-      </w:r>
-      <w:r>
-        <w:t xml:space="preserve"> This option retains target partitions when checked even for table updates.</w:t>
-      </w:r>
-    </w:p>
-    <w:p>
-      <w:pPr>
-        <w:pStyle w:val="Heading3"/>
-      </w:pPr>
-      <w:bookmarkStart w:id="45" w:name="_Display_warnings_for"/>
-      <w:bookmarkStart w:id="46" w:name="_Toc21001064"/>
+      <w:r>
+        <w:t>Retain only refresh-policy based partitions</w:t>
+      </w:r>
       <w:bookmarkEnd w:id="45"/>
-      <w:r>
-        <w:t>Retain only refresh-policy based partitions</w:t>
-      </w:r>
-      <w:bookmarkEnd w:id="46"/>
     </w:p>
     <w:p>
       <w:r>
@@ -8685,11 +8778,11 @@
       <w:pPr>
         <w:pStyle w:val="Heading2"/>
       </w:pPr>
-      <w:bookmarkStart w:id="47" w:name="_Toc21001065"/>
+      <w:bookmarkStart w:id="46" w:name="_Toc111314745"/>
       <w:r>
         <w:t>For table updates, retain storage mode</w:t>
       </w:r>
-      <w:bookmarkEnd w:id="47"/>
+      <w:bookmarkEnd w:id="46"/>
     </w:p>
     <w:p>
       <w:r>
@@ -8727,11 +8820,11 @@
       <w:pPr>
         <w:pStyle w:val="Heading2"/>
       </w:pPr>
-      <w:bookmarkStart w:id="48" w:name="_Toc21001066"/>
+      <w:bookmarkStart w:id="47" w:name="_Toc111314746"/>
       <w:r>
         <w:t>Display warnings for measure dependencies (DAX reference to missing measure/column)</w:t>
       </w:r>
-      <w:bookmarkEnd w:id="48"/>
+      <w:bookmarkEnd w:id="47"/>
     </w:p>
     <w:p>
       <w:r>
@@ -8858,43 +8951,43 @@
       <w:pPr>
         <w:pStyle w:val="Heading2"/>
       </w:pPr>
-      <w:bookmarkStart w:id="49" w:name="_Database_deployment"/>
-      <w:bookmarkStart w:id="50" w:name="_Toc21001067"/>
+      <w:bookmarkStart w:id="48" w:name="_Database_deployment"/>
+      <w:bookmarkStart w:id="49" w:name="_Toc111314747"/>
+      <w:bookmarkEnd w:id="48"/>
+      <w:r>
+        <w:t>Database deployment</w:t>
+      </w:r>
       <w:bookmarkEnd w:id="49"/>
-      <w:r>
-        <w:t>Database deployment</w:t>
+    </w:p>
+    <w:p>
+      <w:r>
+        <w:t xml:space="preserve">Database deployment options only apply when the target is a database on </w:t>
+      </w:r>
+      <w:r>
+        <w:t>a server, not a project in SSDT</w:t>
+      </w:r>
+      <w:r>
+        <w:t>.</w:t>
+      </w:r>
+      <w:r>
+        <w:t xml:space="preserve"> Data source credentials are prompted for </w:t>
+      </w:r>
+      <w:r>
+        <w:t>to</w:t>
+      </w:r>
+      <w:r>
+        <w:t xml:space="preserve"> perform processing. These options have no effect when running in command-line mode.</w:t>
+      </w:r>
+    </w:p>
+    <w:p>
+      <w:pPr>
+        <w:pStyle w:val="Heading3"/>
+      </w:pPr>
+      <w:bookmarkStart w:id="50" w:name="_Toc111314748"/>
+      <w:r>
+        <w:t>Processing option</w:t>
       </w:r>
       <w:bookmarkEnd w:id="50"/>
-    </w:p>
-    <w:p>
-      <w:r>
-        <w:t xml:space="preserve">Database deployment options only apply when the target is a database on </w:t>
-      </w:r>
-      <w:r>
-        <w:t>a server, not a project in SSDT</w:t>
-      </w:r>
-      <w:r>
-        <w:t>.</w:t>
-      </w:r>
-      <w:r>
-        <w:t xml:space="preserve"> Data source credentials are prompted for </w:t>
-      </w:r>
-      <w:r>
-        <w:t>to</w:t>
-      </w:r>
-      <w:r>
-        <w:t xml:space="preserve"> perform processing. These options have no effect when running in command-line mode.</w:t>
-      </w:r>
-    </w:p>
-    <w:p>
-      <w:pPr>
-        <w:pStyle w:val="Heading3"/>
-      </w:pPr>
-      <w:bookmarkStart w:id="51" w:name="_Toc21001068"/>
-      <w:r>
-        <w:t>Processing option</w:t>
-      </w:r>
-      <w:bookmarkEnd w:id="51"/>
     </w:p>
     <w:p>
       <w:r>
@@ -8981,11 +9074,11 @@
       <w:pPr>
         <w:pStyle w:val="Heading3"/>
       </w:pPr>
-      <w:bookmarkStart w:id="52" w:name="_Toc21001069"/>
+      <w:bookmarkStart w:id="51" w:name="_Toc111314749"/>
       <w:r>
         <w:t>Process only affected tables</w:t>
       </w:r>
-      <w:bookmarkEnd w:id="52"/>
+      <w:bookmarkEnd w:id="51"/>
     </w:p>
     <w:p>
       <w:r>
@@ -9053,11 +9146,11 @@
       <w:pPr>
         <w:pStyle w:val="Heading1"/>
       </w:pPr>
-      <w:bookmarkStart w:id="53" w:name="_Toc21001070"/>
+      <w:bookmarkStart w:id="52" w:name="_Toc111314750"/>
       <w:r>
         <w:t>Command-line execution</w:t>
       </w:r>
-      <w:bookmarkEnd w:id="53"/>
+      <w:bookmarkEnd w:id="52"/>
     </w:p>
     <w:p>
       <w:r>
@@ -9074,7 +9167,7 @@
       <w:pPr>
         <w:pStyle w:val="Heading2"/>
       </w:pPr>
-      <w:bookmarkStart w:id="54" w:name="_Toc21001071"/>
+      <w:bookmarkStart w:id="53" w:name="_Toc111314751"/>
       <w:r>
         <w:rPr>
           <w:rStyle w:val="Strong"/>
@@ -9083,7 +9176,7 @@
         </w:rPr>
         <w:t>Syntax</w:t>
       </w:r>
-      <w:bookmarkEnd w:id="54"/>
+      <w:bookmarkEnd w:id="53"/>
     </w:p>
     <w:p>
       <w:pPr>
@@ -9811,7 +9904,7 @@
       <w:pPr>
         <w:pStyle w:val="Heading2"/>
       </w:pPr>
-      <w:bookmarkStart w:id="55" w:name="_Toc21001072"/>
+      <w:bookmarkStart w:id="54" w:name="_Toc111314752"/>
       <w:r>
         <w:rPr>
           <w:rStyle w:val="Strong"/>
@@ -9820,7 +9913,7 @@
         </w:rPr>
         <w:t>Arguments</w:t>
       </w:r>
-      <w:bookmarkEnd w:id="55"/>
+      <w:bookmarkEnd w:id="54"/>
     </w:p>
     <w:p>
       <w:pPr>
@@ -10498,7 +10591,7 @@
           <w:szCs w:val="22"/>
         </w:rPr>
       </w:pPr>
-      <w:bookmarkStart w:id="56" w:name="_Toc21001073"/>
+      <w:bookmarkStart w:id="55" w:name="_Toc111314753"/>
       <w:r>
         <w:rPr>
           <w:rFonts w:asciiTheme="minorHAnsi" w:eastAsiaTheme="minorHAnsi" w:hAnsiTheme="minorHAnsi" w:cstheme="minorBidi"/>
@@ -10508,13 +10601,13 @@
         </w:rPr>
         <w:t>For SMPROJ sources/targets only, use this workspace server instead of integrated workspace.</w:t>
       </w:r>
-      <w:bookmarkEnd w:id="56"/>
+      <w:bookmarkEnd w:id="55"/>
     </w:p>
     <w:p>
       <w:pPr>
         <w:pStyle w:val="Heading3"/>
       </w:pPr>
-      <w:bookmarkStart w:id="57" w:name="_Toc21001074"/>
+      <w:bookmarkStart w:id="56" w:name="_Toc111314754"/>
       <w:r>
         <w:rPr>
           <w:rStyle w:val="Strong"/>
@@ -10523,7 +10616,7 @@
         </w:rPr>
         <w:t>Automated merging of branches</w:t>
       </w:r>
-      <w:bookmarkEnd w:id="57"/>
+      <w:bookmarkEnd w:id="56"/>
     </w:p>
     <w:p>
       <w:r>
@@ -10544,7 +10637,7 @@
       <w:pPr>
         <w:pStyle w:val="Heading2"/>
       </w:pPr>
-      <w:bookmarkStart w:id="58" w:name="_Toc21001075"/>
+      <w:bookmarkStart w:id="57" w:name="_Toc111314755"/>
       <w:r>
         <w:rPr>
           <w:rStyle w:val="Strong"/>
@@ -10553,7 +10646,7 @@
         </w:rPr>
         <w:t>Examples</w:t>
       </w:r>
-      <w:bookmarkEnd w:id="58"/>
+      <w:bookmarkEnd w:id="57"/>
     </w:p>
     <w:p>
       <w:r>
@@ -10770,7 +10863,7 @@
       <w:pPr>
         <w:pStyle w:val="Heading2"/>
       </w:pPr>
-      <w:bookmarkStart w:id="59" w:name="_Toc21001076"/>
+      <w:bookmarkStart w:id="58" w:name="_Toc111314756"/>
       <w:r>
         <w:rPr>
           <w:rStyle w:val="Strong"/>
@@ -10779,7 +10872,7 @@
         </w:rPr>
         <w:t>Passwords and processing</w:t>
       </w:r>
-      <w:bookmarkEnd w:id="59"/>
+      <w:bookmarkEnd w:id="58"/>
     </w:p>
     <w:p>
       <w:r>
@@ -10805,7 +10898,7 @@
       <w:pPr>
         <w:pStyle w:val="Heading2"/>
       </w:pPr>
-      <w:bookmarkStart w:id="60" w:name="_Toc21001077"/>
+      <w:bookmarkStart w:id="59" w:name="_Toc111314757"/>
       <w:r>
         <w:rPr>
           <w:rStyle w:val="Strong"/>
@@ -10814,7 +10907,7 @@
         </w:rPr>
         <w:t>Executable location</w:t>
       </w:r>
-      <w:bookmarkEnd w:id="60"/>
+      <w:bookmarkEnd w:id="59"/>
     </w:p>
     <w:p>
       <w:r>
@@ -10824,7 +10917,15 @@
         <w:t xml:space="preserve"> with auto-updates to Visual Studio</w:t>
       </w:r>
       <w:r>
-        <w:t>. BismNormalizer.exe is located in the extension directory, which looks like “C:\Users\XXX\AppData\Local\Microsoft\VisualStudio\1</w:t>
+        <w:t xml:space="preserve">. BismNormalizer.exe </w:t>
+      </w:r>
+      <w:proofErr w:type="gramStart"/>
+      <w:r>
+        <w:t>is located in</w:t>
+      </w:r>
+      <w:proofErr w:type="gramEnd"/>
+      <w:r>
+        <w:t xml:space="preserve"> the extension directory, which looks like “C:\Users\XXX\AppData\Local\Microsoft\VisualStudio\1</w:t>
       </w:r>
       <w:r>
         <w:t>5</w:t>
@@ -10843,7 +10944,7 @@
       <w:pPr>
         <w:pStyle w:val="Heading2"/>
       </w:pPr>
-      <w:bookmarkStart w:id="61" w:name="_Toc21001078"/>
+      <w:bookmarkStart w:id="60" w:name="_Toc111314758"/>
       <w:r>
         <w:rPr>
           <w:rStyle w:val="Strong"/>
@@ -10852,7 +10953,7 @@
         </w:rPr>
         <w:t>Visual Studio projects as source/target</w:t>
       </w:r>
-      <w:bookmarkEnd w:id="61"/>
+      <w:bookmarkEnd w:id="60"/>
     </w:p>
     <w:p>
       <w:r>
@@ -11391,13 +11492,28 @@
       <w:pPr>
         <w:pStyle w:val="Heading1"/>
       </w:pPr>
-      <w:bookmarkStart w:id="62" w:name="_Toc484686445"/>
-      <w:bookmarkStart w:id="63" w:name="_Toc21001079"/>
+      <w:bookmarkStart w:id="61" w:name="_Toc484686445"/>
+      <w:bookmarkStart w:id="62" w:name="_Toc111314759"/>
       <w:r>
         <w:lastRenderedPageBreak/>
+        <w:t>User data</w:t>
+      </w:r>
+      <w:bookmarkEnd w:id="62"/>
+    </w:p>
+    <w:p>
+      <w:r>
+        <w:t>BISM Normalizer and ALM Toolkit do not send or use any user data such as PII data to any server or service. User configuration data is stored locally in the installation directory for app settings and things of that nature. There is non-PII basic usage telemetry and exception reporting sent to a web service.</w:t>
+      </w:r>
+    </w:p>
+    <w:p>
+      <w:pPr>
+        <w:pStyle w:val="Heading1"/>
+      </w:pPr>
+      <w:bookmarkStart w:id="63" w:name="_Toc111314760"/>
+      <w:r>
         <w:t>Additional Resources</w:t>
       </w:r>
-      <w:bookmarkEnd w:id="62"/>
+      <w:bookmarkEnd w:id="61"/>
       <w:bookmarkEnd w:id="63"/>
     </w:p>
     <w:p/>
@@ -11661,6 +11777,7 @@
           <w:sz w:val="26"/>
           <w:szCs w:val="26"/>
         </w:rPr>
+        <w:lastRenderedPageBreak/>
         <w:t>BISM Normalizer Internals Video</w:t>
       </w:r>
     </w:p>
@@ -11701,7 +11818,6 @@
           <w:sz w:val="26"/>
           <w:szCs w:val="26"/>
         </w:rPr>
-        <w:lastRenderedPageBreak/>
         <w:t>BISM Normalizer website</w:t>
       </w:r>
     </w:p>
@@ -11738,7 +11854,7 @@
 </file>
 
 <file path=word/endnotes.xml><?xml version="1.0" encoding="utf-8"?>
-<w:endnotes xmlns:wpc="http://schemas.microsoft.com/office/word/2010/wordprocessingCanvas" xmlns:cx="http://schemas.microsoft.com/office/drawing/2014/chartex" xmlns:cx1="http://schemas.microsoft.com/office/drawing/2015/9/8/chartex" xmlns:cx2="http://schemas.microsoft.com/office/drawing/2015/10/21/chartex" xmlns:cx3="http://schemas.microsoft.com/office/drawing/2016/5/9/chartex" xmlns:cx4="http://schemas.microsoft.com/office/drawing/2016/5/10/chartex" xmlns:cx5="http://schemas.microsoft.com/office/drawing/2016/5/11/chartex" xmlns:cx6="http://schemas.microsoft.com/office/drawing/2016/5/12/chartex" xmlns:cx7="http://schemas.microsoft.com/office/drawing/2016/5/13/chartex" xmlns:cx8="http://schemas.microsoft.com/office/drawing/2016/5/14/chartex" xmlns:mc="http://schemas.openxmlformats.org/markup-compatibility/2006" xmlns:aink="http://schemas.microsoft.com/office/drawing/2016/ink" xmlns:am3d="http://schemas.microsoft.com/office/drawing/2017/model3d" xmlns:o="urn:schemas-microsoft-com:office:office" xmlns:r="http://schemas.openxmlformats.org/officeDocument/2006/relationships" xmlns:m="http://schemas.openxmlformats.org/officeDocument/2006/math" xmlns:v="urn:schemas-microsoft-com:vml" xmlns:wp14="http://schemas.microsoft.com/office/word/2010/wordprocessingDrawing" xmlns:wp="http://schemas.openxmlformats.org/drawingml/2006/wordprocessingDrawing" xmlns:w10="urn:schemas-microsoft-com:office:word" xmlns:w="http://schemas.openxmlformats.org/wordprocessingml/2006/main" xmlns:w14="http://schemas.microsoft.com/office/word/2010/wordml" xmlns:w15="http://schemas.microsoft.com/office/word/2012/wordml" xmlns:w16cid="http://schemas.microsoft.com/office/word/2016/wordml/cid" xmlns:w16se="http://schemas.microsoft.com/office/word/2015/wordml/symex" xmlns:wpg="http://schemas.microsoft.com/office/word/2010/wordprocessingGroup" xmlns:wpi="http://schemas.microsoft.com/office/word/2010/wordprocessingInk" xmlns:wne="http://schemas.microsoft.com/office/word/2006/wordml" xmlns:wps="http://schemas.microsoft.com/office/word/2010/wordprocessingShape" mc:Ignorable="w14 w15 w16se w16cid wp14">
+<w:endnotes xmlns:wpc="http://schemas.microsoft.com/office/word/2010/wordprocessingCanvas" xmlns:cx="http://schemas.microsoft.com/office/drawing/2014/chartex" xmlns:cx1="http://schemas.microsoft.com/office/drawing/2015/9/8/chartex" xmlns:cx2="http://schemas.microsoft.com/office/drawing/2015/10/21/chartex" xmlns:cx3="http://schemas.microsoft.com/office/drawing/2016/5/9/chartex" xmlns:cx4="http://schemas.microsoft.com/office/drawing/2016/5/10/chartex" xmlns:cx5="http://schemas.microsoft.com/office/drawing/2016/5/11/chartex" xmlns:cx6="http://schemas.microsoft.com/office/drawing/2016/5/12/chartex" xmlns:cx7="http://schemas.microsoft.com/office/drawing/2016/5/13/chartex" xmlns:cx8="http://schemas.microsoft.com/office/drawing/2016/5/14/chartex" xmlns:mc="http://schemas.openxmlformats.org/markup-compatibility/2006" xmlns:aink="http://schemas.microsoft.com/office/drawing/2016/ink" xmlns:am3d="http://schemas.microsoft.com/office/drawing/2017/model3d" xmlns:o="urn:schemas-microsoft-com:office:office" xmlns:oel="http://schemas.microsoft.com/office/2019/extlst" xmlns:r="http://schemas.openxmlformats.org/officeDocument/2006/relationships" xmlns:m="http://schemas.openxmlformats.org/officeDocument/2006/math" xmlns:v="urn:schemas-microsoft-com:vml" xmlns:wp14="http://schemas.microsoft.com/office/word/2010/wordprocessingDrawing" xmlns:wp="http://schemas.openxmlformats.org/drawingml/2006/wordprocessingDrawing" xmlns:w10="urn:schemas-microsoft-com:office:word" xmlns:w="http://schemas.openxmlformats.org/wordprocessingml/2006/main" xmlns:w14="http://schemas.microsoft.com/office/word/2010/wordml" xmlns:w15="http://schemas.microsoft.com/office/word/2012/wordml" xmlns:w16cex="http://schemas.microsoft.com/office/word/2018/wordml/cex" xmlns:w16cid="http://schemas.microsoft.com/office/word/2016/wordml/cid" xmlns:w16="http://schemas.microsoft.com/office/word/2018/wordml" xmlns:w16sdtdh="http://schemas.microsoft.com/office/word/2020/wordml/sdtdatahash" xmlns:w16se="http://schemas.microsoft.com/office/word/2015/wordml/symex" xmlns:wpg="http://schemas.microsoft.com/office/word/2010/wordprocessingGroup" xmlns:wpi="http://schemas.microsoft.com/office/word/2010/wordprocessingInk" xmlns:wne="http://schemas.microsoft.com/office/word/2006/wordml" xmlns:wps="http://schemas.microsoft.com/office/word/2010/wordprocessingShape" mc:Ignorable="w14 w15 w16se w16cid w16 w16cex w16sdtdh wp14">
   <w:endnote w:type="separator" w:id="-1">
     <w:p>
       <w:pPr>
@@ -11763,7 +11879,7 @@
 </file>
 
 <file path=word/footer1.xml><?xml version="1.0" encoding="utf-8"?>
-<w:ftr xmlns:wpc="http://schemas.microsoft.com/office/word/2010/wordprocessingCanvas" xmlns:cx="http://schemas.microsoft.com/office/drawing/2014/chartex" xmlns:cx1="http://schemas.microsoft.com/office/drawing/2015/9/8/chartex" xmlns:cx2="http://schemas.microsoft.com/office/drawing/2015/10/21/chartex" xmlns:cx3="http://schemas.microsoft.com/office/drawing/2016/5/9/chartex" xmlns:cx4="http://schemas.microsoft.com/office/drawing/2016/5/10/chartex" xmlns:cx5="http://schemas.microsoft.com/office/drawing/2016/5/11/chartex" xmlns:cx6="http://schemas.microsoft.com/office/drawing/2016/5/12/chartex" xmlns:cx7="http://schemas.microsoft.com/office/drawing/2016/5/13/chartex" xmlns:cx8="http://schemas.microsoft.com/office/drawing/2016/5/14/chartex" xmlns:mc="http://schemas.openxmlformats.org/markup-compatibility/2006" xmlns:aink="http://schemas.microsoft.com/office/drawing/2016/ink" xmlns:am3d="http://schemas.microsoft.com/office/drawing/2017/model3d" xmlns:o="urn:schemas-microsoft-com:office:office" xmlns:r="http://schemas.openxmlformats.org/officeDocument/2006/relationships" xmlns:m="http://schemas.openxmlformats.org/officeDocument/2006/math" xmlns:v="urn:schemas-microsoft-com:vml" xmlns:wp14="http://schemas.microsoft.com/office/word/2010/wordprocessingDrawing" xmlns:wp="http://schemas.openxmlformats.org/drawingml/2006/wordprocessingDrawing" xmlns:w10="urn:schemas-microsoft-com:office:word" xmlns:w="http://schemas.openxmlformats.org/wordprocessingml/2006/main" xmlns:w14="http://schemas.microsoft.com/office/word/2010/wordml" xmlns:w15="http://schemas.microsoft.com/office/word/2012/wordml" xmlns:w16cid="http://schemas.microsoft.com/office/word/2016/wordml/cid" xmlns:w16se="http://schemas.microsoft.com/office/word/2015/wordml/symex" xmlns:wpg="http://schemas.microsoft.com/office/word/2010/wordprocessingGroup" xmlns:wpi="http://schemas.microsoft.com/office/word/2010/wordprocessingInk" xmlns:wne="http://schemas.microsoft.com/office/word/2006/wordml" xmlns:wps="http://schemas.microsoft.com/office/word/2010/wordprocessingShape" mc:Ignorable="w14 w15 w16se w16cid wp14">
+<w:ftr xmlns:wpc="http://schemas.microsoft.com/office/word/2010/wordprocessingCanvas" xmlns:cx="http://schemas.microsoft.com/office/drawing/2014/chartex" xmlns:cx1="http://schemas.microsoft.com/office/drawing/2015/9/8/chartex" xmlns:cx2="http://schemas.microsoft.com/office/drawing/2015/10/21/chartex" xmlns:cx3="http://schemas.microsoft.com/office/drawing/2016/5/9/chartex" xmlns:cx4="http://schemas.microsoft.com/office/drawing/2016/5/10/chartex" xmlns:cx5="http://schemas.microsoft.com/office/drawing/2016/5/11/chartex" xmlns:cx6="http://schemas.microsoft.com/office/drawing/2016/5/12/chartex" xmlns:cx7="http://schemas.microsoft.com/office/drawing/2016/5/13/chartex" xmlns:cx8="http://schemas.microsoft.com/office/drawing/2016/5/14/chartex" xmlns:mc="http://schemas.openxmlformats.org/markup-compatibility/2006" xmlns:aink="http://schemas.microsoft.com/office/drawing/2016/ink" xmlns:am3d="http://schemas.microsoft.com/office/drawing/2017/model3d" xmlns:o="urn:schemas-microsoft-com:office:office" xmlns:oel="http://schemas.microsoft.com/office/2019/extlst" xmlns:r="http://schemas.openxmlformats.org/officeDocument/2006/relationships" xmlns:m="http://schemas.openxmlformats.org/officeDocument/2006/math" xmlns:v="urn:schemas-microsoft-com:vml" xmlns:wp14="http://schemas.microsoft.com/office/word/2010/wordprocessingDrawing" xmlns:wp="http://schemas.openxmlformats.org/drawingml/2006/wordprocessingDrawing" xmlns:w10="urn:schemas-microsoft-com:office:word" xmlns:w="http://schemas.openxmlformats.org/wordprocessingml/2006/main" xmlns:w14="http://schemas.microsoft.com/office/word/2010/wordml" xmlns:w15="http://schemas.microsoft.com/office/word/2012/wordml" xmlns:w16cex="http://schemas.microsoft.com/office/word/2018/wordml/cex" xmlns:w16cid="http://schemas.microsoft.com/office/word/2016/wordml/cid" xmlns:w16="http://schemas.microsoft.com/office/word/2018/wordml" xmlns:w16sdtdh="http://schemas.microsoft.com/office/word/2020/wordml/sdtdatahash" xmlns:w16se="http://schemas.microsoft.com/office/word/2015/wordml/symex" xmlns:wpg="http://schemas.microsoft.com/office/word/2010/wordprocessingGroup" xmlns:wpi="http://schemas.microsoft.com/office/word/2010/wordprocessingInk" xmlns:wne="http://schemas.microsoft.com/office/word/2006/wordml" xmlns:wps="http://schemas.microsoft.com/office/word/2010/wordprocessingShape" mc:Ignorable="w14 w15 w16se w16cid w16 w16cex w16sdtdh wp14">
   <w:p>
     <w:pPr>
       <w:pStyle w:val="Footer"/>
@@ -11773,7 +11889,7 @@
 </file>
 
 <file path=word/footer2.xml><?xml version="1.0" encoding="utf-8"?>
-<w:ftr xmlns:wpc="http://schemas.microsoft.com/office/word/2010/wordprocessingCanvas" xmlns:cx="http://schemas.microsoft.com/office/drawing/2014/chartex" xmlns:cx1="http://schemas.microsoft.com/office/drawing/2015/9/8/chartex" xmlns:cx2="http://schemas.microsoft.com/office/drawing/2015/10/21/chartex" xmlns:cx3="http://schemas.microsoft.com/office/drawing/2016/5/9/chartex" xmlns:cx4="http://schemas.microsoft.com/office/drawing/2016/5/10/chartex" xmlns:cx5="http://schemas.microsoft.com/office/drawing/2016/5/11/chartex" xmlns:cx6="http://schemas.microsoft.com/office/drawing/2016/5/12/chartex" xmlns:cx7="http://schemas.microsoft.com/office/drawing/2016/5/13/chartex" xmlns:cx8="http://schemas.microsoft.com/office/drawing/2016/5/14/chartex" xmlns:mc="http://schemas.openxmlformats.org/markup-compatibility/2006" xmlns:aink="http://schemas.microsoft.com/office/drawing/2016/ink" xmlns:am3d="http://schemas.microsoft.com/office/drawing/2017/model3d" xmlns:o="urn:schemas-microsoft-com:office:office" xmlns:r="http://schemas.openxmlformats.org/officeDocument/2006/relationships" xmlns:m="http://schemas.openxmlformats.org/officeDocument/2006/math" xmlns:v="urn:schemas-microsoft-com:vml" xmlns:wp14="http://schemas.microsoft.com/office/word/2010/wordprocessingDrawing" xmlns:wp="http://schemas.openxmlformats.org/drawingml/2006/wordprocessingDrawing" xmlns:w10="urn:schemas-microsoft-com:office:word" xmlns:w="http://schemas.openxmlformats.org/wordprocessingml/2006/main" xmlns:w14="http://schemas.microsoft.com/office/word/2010/wordml" xmlns:w15="http://schemas.microsoft.com/office/word/2012/wordml" xmlns:w16cid="http://schemas.microsoft.com/office/word/2016/wordml/cid" xmlns:w16se="http://schemas.microsoft.com/office/word/2015/wordml/symex" xmlns:wpg="http://schemas.microsoft.com/office/word/2010/wordprocessingGroup" xmlns:wpi="http://schemas.microsoft.com/office/word/2010/wordprocessingInk" xmlns:wne="http://schemas.microsoft.com/office/word/2006/wordml" xmlns:wps="http://schemas.microsoft.com/office/word/2010/wordprocessingShape" mc:Ignorable="w14 w15 w16se w16cid wp14">
+<w:ftr xmlns:wpc="http://schemas.microsoft.com/office/word/2010/wordprocessingCanvas" xmlns:cx="http://schemas.microsoft.com/office/drawing/2014/chartex" xmlns:cx1="http://schemas.microsoft.com/office/drawing/2015/9/8/chartex" xmlns:cx2="http://schemas.microsoft.com/office/drawing/2015/10/21/chartex" xmlns:cx3="http://schemas.microsoft.com/office/drawing/2016/5/9/chartex" xmlns:cx4="http://schemas.microsoft.com/office/drawing/2016/5/10/chartex" xmlns:cx5="http://schemas.microsoft.com/office/drawing/2016/5/11/chartex" xmlns:cx6="http://schemas.microsoft.com/office/drawing/2016/5/12/chartex" xmlns:cx7="http://schemas.microsoft.com/office/drawing/2016/5/13/chartex" xmlns:cx8="http://schemas.microsoft.com/office/drawing/2016/5/14/chartex" xmlns:mc="http://schemas.openxmlformats.org/markup-compatibility/2006" xmlns:aink="http://schemas.microsoft.com/office/drawing/2016/ink" xmlns:am3d="http://schemas.microsoft.com/office/drawing/2017/model3d" xmlns:o="urn:schemas-microsoft-com:office:office" xmlns:oel="http://schemas.microsoft.com/office/2019/extlst" xmlns:r="http://schemas.openxmlformats.org/officeDocument/2006/relationships" xmlns:m="http://schemas.openxmlformats.org/officeDocument/2006/math" xmlns:v="urn:schemas-microsoft-com:vml" xmlns:wp14="http://schemas.microsoft.com/office/word/2010/wordprocessingDrawing" xmlns:wp="http://schemas.openxmlformats.org/drawingml/2006/wordprocessingDrawing" xmlns:w10="urn:schemas-microsoft-com:office:word" xmlns:w="http://schemas.openxmlformats.org/wordprocessingml/2006/main" xmlns:w14="http://schemas.microsoft.com/office/word/2010/wordml" xmlns:w15="http://schemas.microsoft.com/office/word/2012/wordml" xmlns:w16cex="http://schemas.microsoft.com/office/word/2018/wordml/cex" xmlns:w16cid="http://schemas.microsoft.com/office/word/2016/wordml/cid" xmlns:w16="http://schemas.microsoft.com/office/word/2018/wordml" xmlns:w16sdtdh="http://schemas.microsoft.com/office/word/2020/wordml/sdtdatahash" xmlns:w16se="http://schemas.microsoft.com/office/word/2015/wordml/symex" xmlns:wpg="http://schemas.microsoft.com/office/word/2010/wordprocessingGroup" xmlns:wpi="http://schemas.microsoft.com/office/word/2010/wordprocessingInk" xmlns:wne="http://schemas.microsoft.com/office/word/2006/wordml" xmlns:wps="http://schemas.microsoft.com/office/word/2010/wordprocessingShape" mc:Ignorable="w14 w15 w16se w16cid w16 w16cex w16sdtdh wp14">
   <w:sdt>
     <w:sdtPr>
       <w:id w:val="-1529945842"/>
@@ -11825,7 +11941,7 @@
 </file>
 
 <file path=word/footer3.xml><?xml version="1.0" encoding="utf-8"?>
-<w:ftr xmlns:wpc="http://schemas.microsoft.com/office/word/2010/wordprocessingCanvas" xmlns:cx="http://schemas.microsoft.com/office/drawing/2014/chartex" xmlns:cx1="http://schemas.microsoft.com/office/drawing/2015/9/8/chartex" xmlns:cx2="http://schemas.microsoft.com/office/drawing/2015/10/21/chartex" xmlns:cx3="http://schemas.microsoft.com/office/drawing/2016/5/9/chartex" xmlns:cx4="http://schemas.microsoft.com/office/drawing/2016/5/10/chartex" xmlns:cx5="http://schemas.microsoft.com/office/drawing/2016/5/11/chartex" xmlns:cx6="http://schemas.microsoft.com/office/drawing/2016/5/12/chartex" xmlns:cx7="http://schemas.microsoft.com/office/drawing/2016/5/13/chartex" xmlns:cx8="http://schemas.microsoft.com/office/drawing/2016/5/14/chartex" xmlns:mc="http://schemas.openxmlformats.org/markup-compatibility/2006" xmlns:aink="http://schemas.microsoft.com/office/drawing/2016/ink" xmlns:am3d="http://schemas.microsoft.com/office/drawing/2017/model3d" xmlns:o="urn:schemas-microsoft-com:office:office" xmlns:r="http://schemas.openxmlformats.org/officeDocument/2006/relationships" xmlns:m="http://schemas.openxmlformats.org/officeDocument/2006/math" xmlns:v="urn:schemas-microsoft-com:vml" xmlns:wp14="http://schemas.microsoft.com/office/word/2010/wordprocessingDrawing" xmlns:wp="http://schemas.openxmlformats.org/drawingml/2006/wordprocessingDrawing" xmlns:w10="urn:schemas-microsoft-com:office:word" xmlns:w="http://schemas.openxmlformats.org/wordprocessingml/2006/main" xmlns:w14="http://schemas.microsoft.com/office/word/2010/wordml" xmlns:w15="http://schemas.microsoft.com/office/word/2012/wordml" xmlns:w16cid="http://schemas.microsoft.com/office/word/2016/wordml/cid" xmlns:w16se="http://schemas.microsoft.com/office/word/2015/wordml/symex" xmlns:wpg="http://schemas.microsoft.com/office/word/2010/wordprocessingGroup" xmlns:wpi="http://schemas.microsoft.com/office/word/2010/wordprocessingInk" xmlns:wne="http://schemas.microsoft.com/office/word/2006/wordml" xmlns:wps="http://schemas.microsoft.com/office/word/2010/wordprocessingShape" mc:Ignorable="w14 w15 w16se w16cid wp14">
+<w:ftr xmlns:wpc="http://schemas.microsoft.com/office/word/2010/wordprocessingCanvas" xmlns:cx="http://schemas.microsoft.com/office/drawing/2014/chartex" xmlns:cx1="http://schemas.microsoft.com/office/drawing/2015/9/8/chartex" xmlns:cx2="http://schemas.microsoft.com/office/drawing/2015/10/21/chartex" xmlns:cx3="http://schemas.microsoft.com/office/drawing/2016/5/9/chartex" xmlns:cx4="http://schemas.microsoft.com/office/drawing/2016/5/10/chartex" xmlns:cx5="http://schemas.microsoft.com/office/drawing/2016/5/11/chartex" xmlns:cx6="http://schemas.microsoft.com/office/drawing/2016/5/12/chartex" xmlns:cx7="http://schemas.microsoft.com/office/drawing/2016/5/13/chartex" xmlns:cx8="http://schemas.microsoft.com/office/drawing/2016/5/14/chartex" xmlns:mc="http://schemas.openxmlformats.org/markup-compatibility/2006" xmlns:aink="http://schemas.microsoft.com/office/drawing/2016/ink" xmlns:am3d="http://schemas.microsoft.com/office/drawing/2017/model3d" xmlns:o="urn:schemas-microsoft-com:office:office" xmlns:oel="http://schemas.microsoft.com/office/2019/extlst" xmlns:r="http://schemas.openxmlformats.org/officeDocument/2006/relationships" xmlns:m="http://schemas.openxmlformats.org/officeDocument/2006/math" xmlns:v="urn:schemas-microsoft-com:vml" xmlns:wp14="http://schemas.microsoft.com/office/word/2010/wordprocessingDrawing" xmlns:wp="http://schemas.openxmlformats.org/drawingml/2006/wordprocessingDrawing" xmlns:w10="urn:schemas-microsoft-com:office:word" xmlns:w="http://schemas.openxmlformats.org/wordprocessingml/2006/main" xmlns:w14="http://schemas.microsoft.com/office/word/2010/wordml" xmlns:w15="http://schemas.microsoft.com/office/word/2012/wordml" xmlns:w16cex="http://schemas.microsoft.com/office/word/2018/wordml/cex" xmlns:w16cid="http://schemas.microsoft.com/office/word/2016/wordml/cid" xmlns:w16="http://schemas.microsoft.com/office/word/2018/wordml" xmlns:w16sdtdh="http://schemas.microsoft.com/office/word/2020/wordml/sdtdatahash" xmlns:w16se="http://schemas.microsoft.com/office/word/2015/wordml/symex" xmlns:wpg="http://schemas.microsoft.com/office/word/2010/wordprocessingGroup" xmlns:wpi="http://schemas.microsoft.com/office/word/2010/wordprocessingInk" xmlns:wne="http://schemas.microsoft.com/office/word/2006/wordml" xmlns:wps="http://schemas.microsoft.com/office/word/2010/wordprocessingShape" mc:Ignorable="w14 w15 w16se w16cid w16 w16cex w16sdtdh wp14">
   <w:p>
     <w:pPr>
       <w:pStyle w:val="Footer"/>
@@ -11835,7 +11951,7 @@
 </file>
 
 <file path=word/footnotes.xml><?xml version="1.0" encoding="utf-8"?>
-<w:footnotes xmlns:wpc="http://schemas.microsoft.com/office/word/2010/wordprocessingCanvas" xmlns:cx="http://schemas.microsoft.com/office/drawing/2014/chartex" xmlns:cx1="http://schemas.microsoft.com/office/drawing/2015/9/8/chartex" xmlns:cx2="http://schemas.microsoft.com/office/drawing/2015/10/21/chartex" xmlns:cx3="http://schemas.microsoft.com/office/drawing/2016/5/9/chartex" xmlns:cx4="http://schemas.microsoft.com/office/drawing/2016/5/10/chartex" xmlns:cx5="http://schemas.microsoft.com/office/drawing/2016/5/11/chartex" xmlns:cx6="http://schemas.microsoft.com/office/drawing/2016/5/12/chartex" xmlns:cx7="http://schemas.microsoft.com/office/drawing/2016/5/13/chartex" xmlns:cx8="http://schemas.microsoft.com/office/drawing/2016/5/14/chartex" xmlns:mc="http://schemas.openxmlformats.org/markup-compatibility/2006" xmlns:aink="http://schemas.microsoft.com/office/drawing/2016/ink" xmlns:am3d="http://schemas.microsoft.com/office/drawing/2017/model3d" xmlns:o="urn:schemas-microsoft-com:office:office" xmlns:r="http://schemas.openxmlformats.org/officeDocument/2006/relationships" xmlns:m="http://schemas.openxmlformats.org/officeDocument/2006/math" xmlns:v="urn:schemas-microsoft-com:vml" xmlns:wp14="http://schemas.microsoft.com/office/word/2010/wordprocessingDrawing" xmlns:wp="http://schemas.openxmlformats.org/drawingml/2006/wordprocessingDrawing" xmlns:w10="urn:schemas-microsoft-com:office:word" xmlns:w="http://schemas.openxmlformats.org/wordprocessingml/2006/main" xmlns:w14="http://schemas.microsoft.com/office/word/2010/wordml" xmlns:w15="http://schemas.microsoft.com/office/word/2012/wordml" xmlns:w16cid="http://schemas.microsoft.com/office/word/2016/wordml/cid" xmlns:w16se="http://schemas.microsoft.com/office/word/2015/wordml/symex" xmlns:wpg="http://schemas.microsoft.com/office/word/2010/wordprocessingGroup" xmlns:wpi="http://schemas.microsoft.com/office/word/2010/wordprocessingInk" xmlns:wne="http://schemas.microsoft.com/office/word/2006/wordml" xmlns:wps="http://schemas.microsoft.com/office/word/2010/wordprocessingShape" mc:Ignorable="w14 w15 w16se w16cid wp14">
+<w:footnotes xmlns:wpc="http://schemas.microsoft.com/office/word/2010/wordprocessingCanvas" xmlns:cx="http://schemas.microsoft.com/office/drawing/2014/chartex" xmlns:cx1="http://schemas.microsoft.com/office/drawing/2015/9/8/chartex" xmlns:cx2="http://schemas.microsoft.com/office/drawing/2015/10/21/chartex" xmlns:cx3="http://schemas.microsoft.com/office/drawing/2016/5/9/chartex" xmlns:cx4="http://schemas.microsoft.com/office/drawing/2016/5/10/chartex" xmlns:cx5="http://schemas.microsoft.com/office/drawing/2016/5/11/chartex" xmlns:cx6="http://schemas.microsoft.com/office/drawing/2016/5/12/chartex" xmlns:cx7="http://schemas.microsoft.com/office/drawing/2016/5/13/chartex" xmlns:cx8="http://schemas.microsoft.com/office/drawing/2016/5/14/chartex" xmlns:mc="http://schemas.openxmlformats.org/markup-compatibility/2006" xmlns:aink="http://schemas.microsoft.com/office/drawing/2016/ink" xmlns:am3d="http://schemas.microsoft.com/office/drawing/2017/model3d" xmlns:o="urn:schemas-microsoft-com:office:office" xmlns:oel="http://schemas.microsoft.com/office/2019/extlst" xmlns:r="http://schemas.openxmlformats.org/officeDocument/2006/relationships" xmlns:m="http://schemas.openxmlformats.org/officeDocument/2006/math" xmlns:v="urn:schemas-microsoft-com:vml" xmlns:wp14="http://schemas.microsoft.com/office/word/2010/wordprocessingDrawing" xmlns:wp="http://schemas.openxmlformats.org/drawingml/2006/wordprocessingDrawing" xmlns:w10="urn:schemas-microsoft-com:office:word" xmlns:w="http://schemas.openxmlformats.org/wordprocessingml/2006/main" xmlns:w14="http://schemas.microsoft.com/office/word/2010/wordml" xmlns:w15="http://schemas.microsoft.com/office/word/2012/wordml" xmlns:w16cex="http://schemas.microsoft.com/office/word/2018/wordml/cex" xmlns:w16cid="http://schemas.microsoft.com/office/word/2016/wordml/cid" xmlns:w16="http://schemas.microsoft.com/office/word/2018/wordml" xmlns:w16sdtdh="http://schemas.microsoft.com/office/word/2020/wordml/sdtdatahash" xmlns:w16se="http://schemas.microsoft.com/office/word/2015/wordml/symex" xmlns:wpg="http://schemas.microsoft.com/office/word/2010/wordprocessingGroup" xmlns:wpi="http://schemas.microsoft.com/office/word/2010/wordprocessingInk" xmlns:wne="http://schemas.microsoft.com/office/word/2006/wordml" xmlns:wps="http://schemas.microsoft.com/office/word/2010/wordprocessingShape" mc:Ignorable="w14 w15 w16se w16cid w16 w16cex w16sdtdh wp14">
   <w:footnote w:type="separator" w:id="-1">
     <w:p>
       <w:pPr>
@@ -11860,7 +11976,7 @@
 </file>
 
 <file path=word/header1.xml><?xml version="1.0" encoding="utf-8"?>
-<w:hdr xmlns:wpc="http://schemas.microsoft.com/office/word/2010/wordprocessingCanvas" xmlns:cx="http://schemas.microsoft.com/office/drawing/2014/chartex" xmlns:cx1="http://schemas.microsoft.com/office/drawing/2015/9/8/chartex" xmlns:cx2="http://schemas.microsoft.com/office/drawing/2015/10/21/chartex" xmlns:cx3="http://schemas.microsoft.com/office/drawing/2016/5/9/chartex" xmlns:cx4="http://schemas.microsoft.com/office/drawing/2016/5/10/chartex" xmlns:cx5="http://schemas.microsoft.com/office/drawing/2016/5/11/chartex" xmlns:cx6="http://schemas.microsoft.com/office/drawing/2016/5/12/chartex" xmlns:cx7="http://schemas.microsoft.com/office/drawing/2016/5/13/chartex" xmlns:cx8="http://schemas.microsoft.com/office/drawing/2016/5/14/chartex" xmlns:mc="http://schemas.openxmlformats.org/markup-compatibility/2006" xmlns:aink="http://schemas.microsoft.com/office/drawing/2016/ink" xmlns:am3d="http://schemas.microsoft.com/office/drawing/2017/model3d" xmlns:o="urn:schemas-microsoft-com:office:office" xmlns:r="http://schemas.openxmlformats.org/officeDocument/2006/relationships" xmlns:m="http://schemas.openxmlformats.org/officeDocument/2006/math" xmlns:v="urn:schemas-microsoft-com:vml" xmlns:wp14="http://schemas.microsoft.com/office/word/2010/wordprocessingDrawing" xmlns:wp="http://schemas.openxmlformats.org/drawingml/2006/wordprocessingDrawing" xmlns:w10="urn:schemas-microsoft-com:office:word" xmlns:w="http://schemas.openxmlformats.org/wordprocessingml/2006/main" xmlns:w14="http://schemas.microsoft.com/office/word/2010/wordml" xmlns:w15="http://schemas.microsoft.com/office/word/2012/wordml" xmlns:w16cid="http://schemas.microsoft.com/office/word/2016/wordml/cid" xmlns:w16se="http://schemas.microsoft.com/office/word/2015/wordml/symex" xmlns:wpg="http://schemas.microsoft.com/office/word/2010/wordprocessingGroup" xmlns:wpi="http://schemas.microsoft.com/office/word/2010/wordprocessingInk" xmlns:wne="http://schemas.microsoft.com/office/word/2006/wordml" xmlns:wps="http://schemas.microsoft.com/office/word/2010/wordprocessingShape" mc:Ignorable="w14 w15 w16se w16cid wp14">
+<w:hdr xmlns:wpc="http://schemas.microsoft.com/office/word/2010/wordprocessingCanvas" xmlns:cx="http://schemas.microsoft.com/office/drawing/2014/chartex" xmlns:cx1="http://schemas.microsoft.com/office/drawing/2015/9/8/chartex" xmlns:cx2="http://schemas.microsoft.com/office/drawing/2015/10/21/chartex" xmlns:cx3="http://schemas.microsoft.com/office/drawing/2016/5/9/chartex" xmlns:cx4="http://schemas.microsoft.com/office/drawing/2016/5/10/chartex" xmlns:cx5="http://schemas.microsoft.com/office/drawing/2016/5/11/chartex" xmlns:cx6="http://schemas.microsoft.com/office/drawing/2016/5/12/chartex" xmlns:cx7="http://schemas.microsoft.com/office/drawing/2016/5/13/chartex" xmlns:cx8="http://schemas.microsoft.com/office/drawing/2016/5/14/chartex" xmlns:mc="http://schemas.openxmlformats.org/markup-compatibility/2006" xmlns:aink="http://schemas.microsoft.com/office/drawing/2016/ink" xmlns:am3d="http://schemas.microsoft.com/office/drawing/2017/model3d" xmlns:o="urn:schemas-microsoft-com:office:office" xmlns:oel="http://schemas.microsoft.com/office/2019/extlst" xmlns:r="http://schemas.openxmlformats.org/officeDocument/2006/relationships" xmlns:m="http://schemas.openxmlformats.org/officeDocument/2006/math" xmlns:v="urn:schemas-microsoft-com:vml" xmlns:wp14="http://schemas.microsoft.com/office/word/2010/wordprocessingDrawing" xmlns:wp="http://schemas.openxmlformats.org/drawingml/2006/wordprocessingDrawing" xmlns:w10="urn:schemas-microsoft-com:office:word" xmlns:w="http://schemas.openxmlformats.org/wordprocessingml/2006/main" xmlns:w14="http://schemas.microsoft.com/office/word/2010/wordml" xmlns:w15="http://schemas.microsoft.com/office/word/2012/wordml" xmlns:w16cex="http://schemas.microsoft.com/office/word/2018/wordml/cex" xmlns:w16cid="http://schemas.microsoft.com/office/word/2016/wordml/cid" xmlns:w16="http://schemas.microsoft.com/office/word/2018/wordml" xmlns:w16sdtdh="http://schemas.microsoft.com/office/word/2020/wordml/sdtdatahash" xmlns:w16se="http://schemas.microsoft.com/office/word/2015/wordml/symex" xmlns:wpg="http://schemas.microsoft.com/office/word/2010/wordprocessingGroup" xmlns:wpi="http://schemas.microsoft.com/office/word/2010/wordprocessingInk" xmlns:wne="http://schemas.microsoft.com/office/word/2006/wordml" xmlns:wps="http://schemas.microsoft.com/office/word/2010/wordprocessingShape" mc:Ignorable="w14 w15 w16se w16cid w16 w16cex w16sdtdh wp14">
   <w:p>
     <w:pPr>
       <w:pStyle w:val="Header"/>
@@ -11870,7 +11986,7 @@
 </file>
 
 <file path=word/header2.xml><?xml version="1.0" encoding="utf-8"?>
-<w:hdr xmlns:wpc="http://schemas.microsoft.com/office/word/2010/wordprocessingCanvas" xmlns:cx="http://schemas.microsoft.com/office/drawing/2014/chartex" xmlns:cx1="http://schemas.microsoft.com/office/drawing/2015/9/8/chartex" xmlns:cx2="http://schemas.microsoft.com/office/drawing/2015/10/21/chartex" xmlns:cx3="http://schemas.microsoft.com/office/drawing/2016/5/9/chartex" xmlns:cx4="http://schemas.microsoft.com/office/drawing/2016/5/10/chartex" xmlns:cx5="http://schemas.microsoft.com/office/drawing/2016/5/11/chartex" xmlns:cx6="http://schemas.microsoft.com/office/drawing/2016/5/12/chartex" xmlns:cx7="http://schemas.microsoft.com/office/drawing/2016/5/13/chartex" xmlns:cx8="http://schemas.microsoft.com/office/drawing/2016/5/14/chartex" xmlns:mc="http://schemas.openxmlformats.org/markup-compatibility/2006" xmlns:aink="http://schemas.microsoft.com/office/drawing/2016/ink" xmlns:am3d="http://schemas.microsoft.com/office/drawing/2017/model3d" xmlns:o="urn:schemas-microsoft-com:office:office" xmlns:r="http://schemas.openxmlformats.org/officeDocument/2006/relationships" xmlns:m="http://schemas.openxmlformats.org/officeDocument/2006/math" xmlns:v="urn:schemas-microsoft-com:vml" xmlns:wp14="http://schemas.microsoft.com/office/word/2010/wordprocessingDrawing" xmlns:wp="http://schemas.openxmlformats.org/drawingml/2006/wordprocessingDrawing" xmlns:w10="urn:schemas-microsoft-com:office:word" xmlns:w="http://schemas.openxmlformats.org/wordprocessingml/2006/main" xmlns:w14="http://schemas.microsoft.com/office/word/2010/wordml" xmlns:w15="http://schemas.microsoft.com/office/word/2012/wordml" xmlns:w16cid="http://schemas.microsoft.com/office/word/2016/wordml/cid" xmlns:w16se="http://schemas.microsoft.com/office/word/2015/wordml/symex" xmlns:wpg="http://schemas.microsoft.com/office/word/2010/wordprocessingGroup" xmlns:wpi="http://schemas.microsoft.com/office/word/2010/wordprocessingInk" xmlns:wne="http://schemas.microsoft.com/office/word/2006/wordml" xmlns:wps="http://schemas.microsoft.com/office/word/2010/wordprocessingShape" mc:Ignorable="w14 w15 w16se w16cid wp14">
+<w:hdr xmlns:wpc="http://schemas.microsoft.com/office/word/2010/wordprocessingCanvas" xmlns:cx="http://schemas.microsoft.com/office/drawing/2014/chartex" xmlns:cx1="http://schemas.microsoft.com/office/drawing/2015/9/8/chartex" xmlns:cx2="http://schemas.microsoft.com/office/drawing/2015/10/21/chartex" xmlns:cx3="http://schemas.microsoft.com/office/drawing/2016/5/9/chartex" xmlns:cx4="http://schemas.microsoft.com/office/drawing/2016/5/10/chartex" xmlns:cx5="http://schemas.microsoft.com/office/drawing/2016/5/11/chartex" xmlns:cx6="http://schemas.microsoft.com/office/drawing/2016/5/12/chartex" xmlns:cx7="http://schemas.microsoft.com/office/drawing/2016/5/13/chartex" xmlns:cx8="http://schemas.microsoft.com/office/drawing/2016/5/14/chartex" xmlns:mc="http://schemas.openxmlformats.org/markup-compatibility/2006" xmlns:aink="http://schemas.microsoft.com/office/drawing/2016/ink" xmlns:am3d="http://schemas.microsoft.com/office/drawing/2017/model3d" xmlns:o="urn:schemas-microsoft-com:office:office" xmlns:oel="http://schemas.microsoft.com/office/2019/extlst" xmlns:r="http://schemas.openxmlformats.org/officeDocument/2006/relationships" xmlns:m="http://schemas.openxmlformats.org/officeDocument/2006/math" xmlns:v="urn:schemas-microsoft-com:vml" xmlns:wp14="http://schemas.microsoft.com/office/word/2010/wordprocessingDrawing" xmlns:wp="http://schemas.openxmlformats.org/drawingml/2006/wordprocessingDrawing" xmlns:w10="urn:schemas-microsoft-com:office:word" xmlns:w="http://schemas.openxmlformats.org/wordprocessingml/2006/main" xmlns:w14="http://schemas.microsoft.com/office/word/2010/wordml" xmlns:w15="http://schemas.microsoft.com/office/word/2012/wordml" xmlns:w16cex="http://schemas.microsoft.com/office/word/2018/wordml/cex" xmlns:w16cid="http://schemas.microsoft.com/office/word/2016/wordml/cid" xmlns:w16="http://schemas.microsoft.com/office/word/2018/wordml" xmlns:w16sdtdh="http://schemas.microsoft.com/office/word/2020/wordml/sdtdatahash" xmlns:w16se="http://schemas.microsoft.com/office/word/2015/wordml/symex" xmlns:wpg="http://schemas.microsoft.com/office/word/2010/wordprocessingGroup" xmlns:wpi="http://schemas.microsoft.com/office/word/2010/wordprocessingInk" xmlns:wne="http://schemas.microsoft.com/office/word/2006/wordml" xmlns:wps="http://schemas.microsoft.com/office/word/2010/wordprocessingShape" mc:Ignorable="w14 w15 w16se w16cid w16 w16cex w16sdtdh wp14">
   <w:p>
     <w:pPr>
       <w:pStyle w:val="Header"/>
@@ -11881,7 +11997,7 @@
 </file>
 
 <file path=word/header3.xml><?xml version="1.0" encoding="utf-8"?>
-<w:hdr xmlns:wpc="http://schemas.microsoft.com/office/word/2010/wordprocessingCanvas" xmlns:cx="http://schemas.microsoft.com/office/drawing/2014/chartex" xmlns:cx1="http://schemas.microsoft.com/office/drawing/2015/9/8/chartex" xmlns:cx2="http://schemas.microsoft.com/office/drawing/2015/10/21/chartex" xmlns:cx3="http://schemas.microsoft.com/office/drawing/2016/5/9/chartex" xmlns:cx4="http://schemas.microsoft.com/office/drawing/2016/5/10/chartex" xmlns:cx5="http://schemas.microsoft.com/office/drawing/2016/5/11/chartex" xmlns:cx6="http://schemas.microsoft.com/office/drawing/2016/5/12/chartex" xmlns:cx7="http://schemas.microsoft.com/office/drawing/2016/5/13/chartex" xmlns:cx8="http://schemas.microsoft.com/office/drawing/2016/5/14/chartex" xmlns:mc="http://schemas.openxmlformats.org/markup-compatibility/2006" xmlns:aink="http://schemas.microsoft.com/office/drawing/2016/ink" xmlns:am3d="http://schemas.microsoft.com/office/drawing/2017/model3d" xmlns:o="urn:schemas-microsoft-com:office:office" xmlns:r="http://schemas.openxmlformats.org/officeDocument/2006/relationships" xmlns:m="http://schemas.openxmlformats.org/officeDocument/2006/math" xmlns:v="urn:schemas-microsoft-com:vml" xmlns:wp14="http://schemas.microsoft.com/office/word/2010/wordprocessingDrawing" xmlns:wp="http://schemas.openxmlformats.org/drawingml/2006/wordprocessingDrawing" xmlns:w10="urn:schemas-microsoft-com:office:word" xmlns:w="http://schemas.openxmlformats.org/wordprocessingml/2006/main" xmlns:w14="http://schemas.microsoft.com/office/word/2010/wordml" xmlns:w15="http://schemas.microsoft.com/office/word/2012/wordml" xmlns:w16cid="http://schemas.microsoft.com/office/word/2016/wordml/cid" xmlns:w16se="http://schemas.microsoft.com/office/word/2015/wordml/symex" xmlns:wpg="http://schemas.microsoft.com/office/word/2010/wordprocessingGroup" xmlns:wpi="http://schemas.microsoft.com/office/word/2010/wordprocessingInk" xmlns:wne="http://schemas.microsoft.com/office/word/2006/wordml" xmlns:wps="http://schemas.microsoft.com/office/word/2010/wordprocessingShape" mc:Ignorable="w14 w15 w16se w16cid wp14">
+<w:hdr xmlns:wpc="http://schemas.microsoft.com/office/word/2010/wordprocessingCanvas" xmlns:cx="http://schemas.microsoft.com/office/drawing/2014/chartex" xmlns:cx1="http://schemas.microsoft.com/office/drawing/2015/9/8/chartex" xmlns:cx2="http://schemas.microsoft.com/office/drawing/2015/10/21/chartex" xmlns:cx3="http://schemas.microsoft.com/office/drawing/2016/5/9/chartex" xmlns:cx4="http://schemas.microsoft.com/office/drawing/2016/5/10/chartex" xmlns:cx5="http://schemas.microsoft.com/office/drawing/2016/5/11/chartex" xmlns:cx6="http://schemas.microsoft.com/office/drawing/2016/5/12/chartex" xmlns:cx7="http://schemas.microsoft.com/office/drawing/2016/5/13/chartex" xmlns:cx8="http://schemas.microsoft.com/office/drawing/2016/5/14/chartex" xmlns:mc="http://schemas.openxmlformats.org/markup-compatibility/2006" xmlns:aink="http://schemas.microsoft.com/office/drawing/2016/ink" xmlns:am3d="http://schemas.microsoft.com/office/drawing/2017/model3d" xmlns:o="urn:schemas-microsoft-com:office:office" xmlns:oel="http://schemas.microsoft.com/office/2019/extlst" xmlns:r="http://schemas.openxmlformats.org/officeDocument/2006/relationships" xmlns:m="http://schemas.openxmlformats.org/officeDocument/2006/math" xmlns:v="urn:schemas-microsoft-com:vml" xmlns:wp14="http://schemas.microsoft.com/office/word/2010/wordprocessingDrawing" xmlns:wp="http://schemas.openxmlformats.org/drawingml/2006/wordprocessingDrawing" xmlns:w10="urn:schemas-microsoft-com:office:word" xmlns:w="http://schemas.openxmlformats.org/wordprocessingml/2006/main" xmlns:w14="http://schemas.microsoft.com/office/word/2010/wordml" xmlns:w15="http://schemas.microsoft.com/office/word/2012/wordml" xmlns:w16cex="http://schemas.microsoft.com/office/word/2018/wordml/cex" xmlns:w16cid="http://schemas.microsoft.com/office/word/2016/wordml/cid" xmlns:w16="http://schemas.microsoft.com/office/word/2018/wordml" xmlns:w16sdtdh="http://schemas.microsoft.com/office/word/2020/wordml/sdtdatahash" xmlns:w16se="http://schemas.microsoft.com/office/word/2015/wordml/symex" xmlns:wpg="http://schemas.microsoft.com/office/word/2010/wordprocessingGroup" xmlns:wpi="http://schemas.microsoft.com/office/word/2010/wordprocessingInk" xmlns:wne="http://schemas.microsoft.com/office/word/2006/wordml" xmlns:wps="http://schemas.microsoft.com/office/word/2010/wordprocessingShape" mc:Ignorable="w14 w15 w16se w16cid w16 w16cex w16sdtdh wp14">
   <w:p>
     <w:pPr>
       <w:pStyle w:val="Header"/>
@@ -11938,7 +12054,7 @@
 </file>
 
 <file path=word/numbering.xml><?xml version="1.0" encoding="utf-8"?>
-<w:numbering xmlns:wpc="http://schemas.microsoft.com/office/word/2010/wordprocessingCanvas" xmlns:cx="http://schemas.microsoft.com/office/drawing/2014/chartex" xmlns:cx1="http://schemas.microsoft.com/office/drawing/2015/9/8/chartex" xmlns:cx2="http://schemas.microsoft.com/office/drawing/2015/10/21/chartex" xmlns:cx3="http://schemas.microsoft.com/office/drawing/2016/5/9/chartex" xmlns:cx4="http://schemas.microsoft.com/office/drawing/2016/5/10/chartex" xmlns:cx5="http://schemas.microsoft.com/office/drawing/2016/5/11/chartex" xmlns:cx6="http://schemas.microsoft.com/office/drawing/2016/5/12/chartex" xmlns:cx7="http://schemas.microsoft.com/office/drawing/2016/5/13/chartex" xmlns:cx8="http://schemas.microsoft.com/office/drawing/2016/5/14/chartex" xmlns:mc="http://schemas.openxmlformats.org/markup-compatibility/2006" xmlns:aink="http://schemas.microsoft.com/office/drawing/2016/ink" xmlns:am3d="http://schemas.microsoft.com/office/drawing/2017/model3d" xmlns:o="urn:schemas-microsoft-com:office:office" xmlns:r="http://schemas.openxmlformats.org/officeDocument/2006/relationships" xmlns:m="http://schemas.openxmlformats.org/officeDocument/2006/math" xmlns:v="urn:schemas-microsoft-com:vml" xmlns:wp14="http://schemas.microsoft.com/office/word/2010/wordprocessingDrawing" xmlns:wp="http://schemas.openxmlformats.org/drawingml/2006/wordprocessingDrawing" xmlns:w10="urn:schemas-microsoft-com:office:word" xmlns:w="http://schemas.openxmlformats.org/wordprocessingml/2006/main" xmlns:w14="http://schemas.microsoft.com/office/word/2010/wordml" xmlns:w15="http://schemas.microsoft.com/office/word/2012/wordml" xmlns:w16cid="http://schemas.microsoft.com/office/word/2016/wordml/cid" xmlns:w16se="http://schemas.microsoft.com/office/word/2015/wordml/symex" xmlns:wpg="http://schemas.microsoft.com/office/word/2010/wordprocessingGroup" xmlns:wpi="http://schemas.microsoft.com/office/word/2010/wordprocessingInk" xmlns:wne="http://schemas.microsoft.com/office/word/2006/wordml" xmlns:wps="http://schemas.microsoft.com/office/word/2010/wordprocessingShape" mc:Ignorable="w14 w15 w16se w16cid wp14">
+<w:numbering xmlns:wpc="http://schemas.microsoft.com/office/word/2010/wordprocessingCanvas" xmlns:cx="http://schemas.microsoft.com/office/drawing/2014/chartex" xmlns:cx1="http://schemas.microsoft.com/office/drawing/2015/9/8/chartex" xmlns:cx2="http://schemas.microsoft.com/office/drawing/2015/10/21/chartex" xmlns:cx3="http://schemas.microsoft.com/office/drawing/2016/5/9/chartex" xmlns:cx4="http://schemas.microsoft.com/office/drawing/2016/5/10/chartex" xmlns:cx5="http://schemas.microsoft.com/office/drawing/2016/5/11/chartex" xmlns:cx6="http://schemas.microsoft.com/office/drawing/2016/5/12/chartex" xmlns:cx7="http://schemas.microsoft.com/office/drawing/2016/5/13/chartex" xmlns:cx8="http://schemas.microsoft.com/office/drawing/2016/5/14/chartex" xmlns:mc="http://schemas.openxmlformats.org/markup-compatibility/2006" xmlns:aink="http://schemas.microsoft.com/office/drawing/2016/ink" xmlns:am3d="http://schemas.microsoft.com/office/drawing/2017/model3d" xmlns:o="urn:schemas-microsoft-com:office:office" xmlns:oel="http://schemas.microsoft.com/office/2019/extlst" xmlns:r="http://schemas.openxmlformats.org/officeDocument/2006/relationships" xmlns:m="http://schemas.openxmlformats.org/officeDocument/2006/math" xmlns:v="urn:schemas-microsoft-com:vml" xmlns:wp14="http://schemas.microsoft.com/office/word/2010/wordprocessingDrawing" xmlns:wp="http://schemas.openxmlformats.org/drawingml/2006/wordprocessingDrawing" xmlns:w10="urn:schemas-microsoft-com:office:word" xmlns:w="http://schemas.openxmlformats.org/wordprocessingml/2006/main" xmlns:w14="http://schemas.microsoft.com/office/word/2010/wordml" xmlns:w15="http://schemas.microsoft.com/office/word/2012/wordml" xmlns:w16cex="http://schemas.microsoft.com/office/word/2018/wordml/cex" xmlns:w16cid="http://schemas.microsoft.com/office/word/2016/wordml/cid" xmlns:w16="http://schemas.microsoft.com/office/word/2018/wordml" xmlns:w16sdtdh="http://schemas.microsoft.com/office/word/2020/wordml/sdtdatahash" xmlns:w16se="http://schemas.microsoft.com/office/word/2015/wordml/symex" xmlns:wpg="http://schemas.microsoft.com/office/word/2010/wordprocessingGroup" xmlns:wpi="http://schemas.microsoft.com/office/word/2010/wordprocessingInk" xmlns:wne="http://schemas.microsoft.com/office/word/2006/wordml" xmlns:wps="http://schemas.microsoft.com/office/word/2010/wordprocessingShape" mc:Ignorable="w14 w15 w16se w16cid w16 w16cex w16sdtdh wp14">
   <w:abstractNum w:abstractNumId="0" w15:restartNumberingAfterBreak="0">
     <w:nsid w:val="056056B9"/>
     <w:multiLevelType w:val="hybridMultilevel"/>
@@ -14233,74 +14349,74 @@
       </w:rPr>
     </w:lvl>
   </w:abstractNum>
-  <w:num w:numId="1">
+  <w:num w:numId="1" w16cid:durableId="600334121">
     <w:abstractNumId w:val="0"/>
   </w:num>
-  <w:num w:numId="2">
+  <w:num w:numId="2" w16cid:durableId="344720273">
     <w:abstractNumId w:val="18"/>
   </w:num>
-  <w:num w:numId="3">
+  <w:num w:numId="3" w16cid:durableId="430054609">
     <w:abstractNumId w:val="9"/>
   </w:num>
-  <w:num w:numId="4">
+  <w:num w:numId="4" w16cid:durableId="1001204295">
     <w:abstractNumId w:val="15"/>
   </w:num>
-  <w:num w:numId="5">
+  <w:num w:numId="5" w16cid:durableId="11028771">
     <w:abstractNumId w:val="16"/>
   </w:num>
-  <w:num w:numId="6">
+  <w:num w:numId="6" w16cid:durableId="2016029827">
     <w:abstractNumId w:val="2"/>
   </w:num>
-  <w:num w:numId="7">
+  <w:num w:numId="7" w16cid:durableId="1396506693">
     <w:abstractNumId w:val="13"/>
   </w:num>
-  <w:num w:numId="8">
+  <w:num w:numId="8" w16cid:durableId="1869559329">
     <w:abstractNumId w:val="20"/>
   </w:num>
-  <w:num w:numId="9">
+  <w:num w:numId="9" w16cid:durableId="789203660">
     <w:abstractNumId w:val="19"/>
   </w:num>
-  <w:num w:numId="10">
+  <w:num w:numId="10" w16cid:durableId="87700283">
     <w:abstractNumId w:val="11"/>
   </w:num>
-  <w:num w:numId="11">
+  <w:num w:numId="11" w16cid:durableId="131873380">
     <w:abstractNumId w:val="6"/>
   </w:num>
-  <w:num w:numId="12">
+  <w:num w:numId="12" w16cid:durableId="470749046">
     <w:abstractNumId w:val="5"/>
   </w:num>
-  <w:num w:numId="13">
+  <w:num w:numId="13" w16cid:durableId="1234777136">
     <w:abstractNumId w:val="10"/>
   </w:num>
-  <w:num w:numId="14">
+  <w:num w:numId="14" w16cid:durableId="1596547141">
     <w:abstractNumId w:val="1"/>
   </w:num>
-  <w:num w:numId="15">
+  <w:num w:numId="15" w16cid:durableId="1118372597">
     <w:abstractNumId w:val="8"/>
   </w:num>
-  <w:num w:numId="16">
+  <w:num w:numId="16" w16cid:durableId="1252005540">
     <w:abstractNumId w:val="12"/>
   </w:num>
-  <w:num w:numId="17">
+  <w:num w:numId="17" w16cid:durableId="1718116917">
     <w:abstractNumId w:val="17"/>
   </w:num>
-  <w:num w:numId="18">
+  <w:num w:numId="18" w16cid:durableId="1294747910">
     <w:abstractNumId w:val="4"/>
   </w:num>
-  <w:num w:numId="19">
+  <w:num w:numId="19" w16cid:durableId="580988980">
     <w:abstractNumId w:val="3"/>
   </w:num>
-  <w:num w:numId="20">
+  <w:num w:numId="20" w16cid:durableId="1604999487">
     <w:abstractNumId w:val="7"/>
   </w:num>
-  <w:num w:numId="21">
+  <w:num w:numId="21" w16cid:durableId="1212612923">
     <w:abstractNumId w:val="14"/>
   </w:num>
 </w:numbering>
 </file>
 
 <file path=word/styles.xml><?xml version="1.0" encoding="utf-8"?>
-<w:styles xmlns:mc="http://schemas.openxmlformats.org/markup-compatibility/2006" xmlns:r="http://schemas.openxmlformats.org/officeDocument/2006/relationships" xmlns:w="http://schemas.openxmlformats.org/wordprocessingml/2006/main" xmlns:w14="http://schemas.microsoft.com/office/word/2010/wordml" xmlns:w15="http://schemas.microsoft.com/office/word/2012/wordml" xmlns:w16cid="http://schemas.microsoft.com/office/word/2016/wordml/cid" xmlns:w16se="http://schemas.microsoft.com/office/word/2015/wordml/symex" mc:Ignorable="w14 w15 w16se w16cid">
+<w:styles xmlns:mc="http://schemas.openxmlformats.org/markup-compatibility/2006" xmlns:r="http://schemas.openxmlformats.org/officeDocument/2006/relationships" xmlns:w="http://schemas.openxmlformats.org/wordprocessingml/2006/main" xmlns:w14="http://schemas.microsoft.com/office/word/2010/wordml" xmlns:w15="http://schemas.microsoft.com/office/word/2012/wordml" xmlns:w16cex="http://schemas.microsoft.com/office/word/2018/wordml/cex" xmlns:w16cid="http://schemas.microsoft.com/office/word/2016/wordml/cid" xmlns:w16="http://schemas.microsoft.com/office/word/2018/wordml" xmlns:w16sdtdh="http://schemas.microsoft.com/office/word/2020/wordml/sdtdatahash" xmlns:w16se="http://schemas.microsoft.com/office/word/2015/wordml/symex" mc:Ignorable="w14 w15 w16se w16cid w16 w16cex w16sdtdh">
   <w:docDefaults>
     <w:rPrDefault>
       <w:rPr>
@@ -14316,7 +14432,7 @@
       </w:pPr>
     </w:pPrDefault>
   </w:docDefaults>
-  <w:latentStyles w:defLockedState="0" w:defUIPriority="99" w:defSemiHidden="0" w:defUnhideWhenUsed="0" w:defQFormat="0" w:count="377">
+  <w:latentStyles w:defLockedState="0" w:defUIPriority="99" w:defSemiHidden="0" w:defUnhideWhenUsed="0" w:defQFormat="0" w:count="376">
     <w:lsdException w:name="Normal" w:uiPriority="0" w:qFormat="1"/>
     <w:lsdException w:name="heading 1" w:uiPriority="9" w:qFormat="1"/>
     <w:lsdException w:name="heading 2" w:semiHidden="1" w:uiPriority="9" w:unhideWhenUsed="1" w:qFormat="1"/>
@@ -14693,12 +14809,11 @@
     <w:lsdException w:name="Hashtag" w:semiHidden="1" w:unhideWhenUsed="1"/>
     <w:lsdException w:name="Unresolved Mention" w:semiHidden="1" w:unhideWhenUsed="1"/>
     <w:lsdException w:name="Smart Link" w:semiHidden="1" w:unhideWhenUsed="1"/>
-    <w:lsdException w:name="Smart Link Error" w:semiHidden="1" w:unhideWhenUsed="1"/>
   </w:latentStyles>
   <w:style w:type="paragraph" w:default="1" w:styleId="Normal">
     <w:name w:val="Normal"/>
     <w:qFormat/>
-    <w:rsid w:val="004F1996"/>
+    <w:rsid w:val="00CC7909"/>
   </w:style>
   <w:style w:type="paragraph" w:styleId="Heading1">
     <w:name w:val="heading 1"/>
@@ -15743,4 +15858,10 @@
     <ds:schemaRef ds:uri="http://schemas.openxmlformats.org/officeDocument/2006/bibliography"/>
   </ds:schemaRefs>
 </ds:datastoreItem>
+</file>
+
+<file path=docMetadata/LabelInfo.xml><?xml version="1.0" encoding="utf-8"?>
+<clbl:labelList xmlns:clbl="http://schemas.microsoft.com/office/2020/mipLabelMetadata">
+  <clbl:label id="{f42aa342-8706-4288-bd11-ebb85995028c}" enabled="1" method="Privileged" siteId="{72f988bf-86f1-41af-91ab-2d7cd011db47}" removed="0"/>
+</clbl:labelList>
 </file>
</xml_diff>